<commit_message>
updating files for fall
</commit_message>
<xml_diff>
--- a/TechComm/semester/2021-08-Fall/ShortGuide2TW-F21.docx
+++ b/TechComm/semester/2021-08-Fall/ShortGuide2TW-F21.docx
@@ -364,7 +364,7 @@
       <w:r>
         <w:fldChar w:fldCharType="separate"/>
       </w:r>
-      <w:hyperlink w:anchor="_Toc77895051" w:history="1">
+      <w:hyperlink w:anchor="_Toc78332578" w:history="1">
         <w:r>
           <w:rPr>
             <w:rStyle w:val="Hyperlink"/>
@@ -391,7 +391,7 @@
             <w:noProof/>
             <w:webHidden/>
           </w:rPr>
-          <w:instrText xml:space="preserve"> PAGEREF _Toc77895051 \h </w:instrText>
+          <w:instrText xml:space="preserve"> PAGEREF _Toc78332578 \h </w:instrText>
         </w:r>
         <w:r>
           <w:rPr>
@@ -436,7 +436,7 @@
           <w:szCs w:val="22"/>
         </w:rPr>
       </w:pPr>
-      <w:hyperlink w:anchor="_Toc77895052" w:history="1">
+      <w:hyperlink w:anchor="_Toc78332579" w:history="1">
         <w:r>
           <w:rPr>
             <w:rStyle w:val="Hyperlink"/>
@@ -463,7 +463,7 @@
             <w:noProof/>
             <w:webHidden/>
           </w:rPr>
-          <w:instrText xml:space="preserve"> PAGEREF _Toc77895052 \h </w:instrText>
+          <w:instrText xml:space="preserve"> PAGEREF _Toc78332579 \h </w:instrText>
         </w:r>
         <w:r>
           <w:rPr>
@@ -508,7 +508,7 @@
           <w:szCs w:val="22"/>
         </w:rPr>
       </w:pPr>
-      <w:hyperlink w:anchor="_Toc77895053" w:history="1">
+      <w:hyperlink w:anchor="_Toc78332580" w:history="1">
         <w:r>
           <w:rPr>
             <w:rStyle w:val="Hyperlink"/>
@@ -535,7 +535,7 @@
             <w:noProof/>
             <w:webHidden/>
           </w:rPr>
-          <w:instrText xml:space="preserve"> PAGEREF _Toc77895053 \h </w:instrText>
+          <w:instrText xml:space="preserve"> PAGEREF _Toc78332580 \h </w:instrText>
         </w:r>
         <w:r>
           <w:rPr>
@@ -580,13 +580,13 @@
           <w:szCs w:val="22"/>
         </w:rPr>
       </w:pPr>
-      <w:hyperlink w:anchor="_Toc77895054" w:history="1">
+      <w:hyperlink w:anchor="_Toc78332581" w:history="1">
         <w:r>
           <w:rPr>
             <w:rStyle w:val="Hyperlink"/>
             <w:noProof/>
           </w:rPr>
-          <w:t>Course Schedule</w:t>
+          <w:t>Short Course Schedule</w:t>
         </w:r>
         <w:r>
           <w:rPr>
@@ -607,7 +607,7 @@
             <w:noProof/>
             <w:webHidden/>
           </w:rPr>
-          <w:instrText xml:space="preserve"> PAGEREF _Toc77895054 \h </w:instrText>
+          <w:instrText xml:space="preserve"> PAGEREF _Toc78332581 \h </w:instrText>
         </w:r>
         <w:r>
           <w:rPr>
@@ -652,7 +652,7 @@
           <w:szCs w:val="22"/>
         </w:rPr>
       </w:pPr>
-      <w:hyperlink w:anchor="_Toc77895055" w:history="1">
+      <w:hyperlink w:anchor="_Toc78332582" w:history="1">
         <w:r>
           <w:rPr>
             <w:rStyle w:val="Hyperlink"/>
@@ -679,7 +679,7 @@
             <w:noProof/>
             <w:webHidden/>
           </w:rPr>
-          <w:instrText xml:space="preserve"> PAGEREF _Toc77895055 \h </w:instrText>
+          <w:instrText xml:space="preserve"> PAGEREF _Toc78332582 \h </w:instrText>
         </w:r>
         <w:r>
           <w:rPr>
@@ -724,7 +724,7 @@
           <w:szCs w:val="22"/>
         </w:rPr>
       </w:pPr>
-      <w:hyperlink w:anchor="_Toc77895056" w:history="1">
+      <w:hyperlink w:anchor="_Toc78332583" w:history="1">
         <w:r>
           <w:rPr>
             <w:rStyle w:val="Hyperlink"/>
@@ -751,7 +751,7 @@
             <w:noProof/>
             <w:webHidden/>
           </w:rPr>
-          <w:instrText xml:space="preserve"> PAGEREF _Toc77895056 \h </w:instrText>
+          <w:instrText xml:space="preserve"> PAGEREF _Toc78332583 \h </w:instrText>
         </w:r>
         <w:r>
           <w:rPr>
@@ -796,7 +796,7 @@
           <w:szCs w:val="22"/>
         </w:rPr>
       </w:pPr>
-      <w:hyperlink w:anchor="_Toc77895057" w:history="1">
+      <w:hyperlink w:anchor="_Toc78332584" w:history="1">
         <w:r>
           <w:rPr>
             <w:rStyle w:val="Hyperlink"/>
@@ -823,7 +823,7 @@
             <w:noProof/>
             <w:webHidden/>
           </w:rPr>
-          <w:instrText xml:space="preserve"> PAGEREF _Toc77895057 \h </w:instrText>
+          <w:instrText xml:space="preserve"> PAGEREF _Toc78332584 \h </w:instrText>
         </w:r>
         <w:r>
           <w:rPr>
@@ -868,7 +868,7 @@
           <w:szCs w:val="22"/>
         </w:rPr>
       </w:pPr>
-      <w:hyperlink w:anchor="_Toc77895058" w:history="1">
+      <w:hyperlink w:anchor="_Toc78332585" w:history="1">
         <w:r>
           <w:rPr>
             <w:rStyle w:val="Hyperlink"/>
@@ -895,7 +895,7 @@
             <w:noProof/>
             <w:webHidden/>
           </w:rPr>
-          <w:instrText xml:space="preserve"> PAGEREF _Toc77895058 \h </w:instrText>
+          <w:instrText xml:space="preserve"> PAGEREF _Toc78332585 \h </w:instrText>
         </w:r>
         <w:r>
           <w:rPr>
@@ -940,7 +940,7 @@
           <w:szCs w:val="22"/>
         </w:rPr>
       </w:pPr>
-      <w:hyperlink w:anchor="_Toc77895059" w:history="1">
+      <w:hyperlink w:anchor="_Toc78332586" w:history="1">
         <w:r>
           <w:rPr>
             <w:rStyle w:val="Hyperlink"/>
@@ -967,7 +967,7 @@
             <w:noProof/>
             <w:webHidden/>
           </w:rPr>
-          <w:instrText xml:space="preserve"> PAGEREF _Toc77895059 \h </w:instrText>
+          <w:instrText xml:space="preserve"> PAGEREF _Toc78332586 \h </w:instrText>
         </w:r>
         <w:r>
           <w:rPr>
@@ -1012,7 +1012,7 @@
           <w:szCs w:val="22"/>
         </w:rPr>
       </w:pPr>
-      <w:hyperlink w:anchor="_Toc77895060" w:history="1">
+      <w:hyperlink w:anchor="_Toc78332587" w:history="1">
         <w:r>
           <w:rPr>
             <w:rStyle w:val="Hyperlink"/>
@@ -1039,7 +1039,7 @@
             <w:noProof/>
             <w:webHidden/>
           </w:rPr>
-          <w:instrText xml:space="preserve"> PAGEREF _Toc77895060 \h </w:instrText>
+          <w:instrText xml:space="preserve"> PAGEREF _Toc78332587 \h </w:instrText>
         </w:r>
         <w:r>
           <w:rPr>
@@ -1084,7 +1084,7 @@
           <w:szCs w:val="22"/>
         </w:rPr>
       </w:pPr>
-      <w:hyperlink w:anchor="_Toc77895061" w:history="1">
+      <w:hyperlink w:anchor="_Toc78332588" w:history="1">
         <w:r>
           <w:rPr>
             <w:rStyle w:val="Hyperlink"/>
@@ -1111,7 +1111,7 @@
             <w:noProof/>
             <w:webHidden/>
           </w:rPr>
-          <w:instrText xml:space="preserve"> PAGEREF _Toc77895061 \h </w:instrText>
+          <w:instrText xml:space="preserve"> PAGEREF _Toc78332588 \h </w:instrText>
         </w:r>
         <w:r>
           <w:rPr>
@@ -1156,7 +1156,7 @@
           <w:szCs w:val="22"/>
         </w:rPr>
       </w:pPr>
-      <w:hyperlink w:anchor="_Toc77895062" w:history="1">
+      <w:hyperlink w:anchor="_Toc78332589" w:history="1">
         <w:r>
           <w:rPr>
             <w:rStyle w:val="Hyperlink"/>
@@ -1183,7 +1183,7 @@
             <w:noProof/>
             <w:webHidden/>
           </w:rPr>
-          <w:instrText xml:space="preserve"> PAGEREF _Toc77895062 \h </w:instrText>
+          <w:instrText xml:space="preserve"> PAGEREF _Toc78332589 \h </w:instrText>
         </w:r>
         <w:r>
           <w:rPr>
@@ -1227,7 +1227,29 @@
         <w:spacing w:line="259" w:lineRule="auto"/>
       </w:pPr>
       <w:r>
-        <w:t>For more information on this course, see the Course Manual and our Canvas site. (TO BE ADDED)</w:t>
+        <w:t xml:space="preserve">For more information on this course, see the </w:t>
+      </w:r>
+      <w:hyperlink r:id="rId9" w:history="1">
+        <w:r>
+          <w:rPr>
+            <w:rStyle w:val="Hyperlink"/>
+          </w:rPr>
+          <w:t>Course Manual</w:t>
+        </w:r>
+      </w:hyperlink>
+      <w:r>
+        <w:t xml:space="preserve"> and </w:t>
+      </w:r>
+      <w:hyperlink r:id="rId10" w:history="1">
+        <w:r>
+          <w:rPr>
+            <w:rStyle w:val="Hyperlink"/>
+          </w:rPr>
+          <w:t>our Canvas site</w:t>
+        </w:r>
+      </w:hyperlink>
+      <w:r>
+        <w:t>.</w:t>
       </w:r>
     </w:p>
     <w:p>
@@ -1255,7 +1277,7 @@
         </w:rPr>
         <w:t xml:space="preserve">This document is offered under a </w:t>
       </w:r>
-      <w:hyperlink r:id="rId9">
+      <w:hyperlink r:id="rId11">
         <w:r>
           <w:rPr>
             <w:color w:val="1155CC"/>
@@ -1265,7 +1287,7 @@
           <w:t xml:space="preserve">CC Attribution Non-Commercial-Share-Alike </w:t>
         </w:r>
       </w:hyperlink>
-      <w:hyperlink r:id="rId10">
+      <w:hyperlink r:id="rId12">
         <w:r>
           <w:rPr>
             <w:color w:val="1155CC"/>
@@ -1305,7 +1327,7 @@
       <w:pPr>
         <w:pStyle w:val="Heading1"/>
       </w:pPr>
-      <w:bookmarkStart w:id="1" w:name="_Toc77895051"/>
+      <w:bookmarkStart w:id="1" w:name="_Toc78332578"/>
       <w:r>
         <w:t>Acknowledgements</w:t>
       </w:r>
@@ -1329,7 +1351,7 @@
       <w:r>
         <w:t xml:space="preserve"> past, present, and emerging. To learn more, visit </w:t>
       </w:r>
-      <w:hyperlink r:id="rId11" w:history="1">
+      <w:hyperlink r:id="rId13" w:history="1">
         <w:r>
           <w:rPr>
             <w:color w:val="1155CC"/>
@@ -1341,7 +1363,7 @@
       <w:r>
         <w:t xml:space="preserve">. You can also visit the </w:t>
       </w:r>
-      <w:hyperlink r:id="rId12" w:history="1">
+      <w:hyperlink r:id="rId14" w:history="1">
         <w:r>
           <w:rPr>
             <w:color w:val="1155CC"/>
@@ -1368,7 +1390,7 @@
       <w:r>
         <w:t xml:space="preserve"> article “</w:t>
       </w:r>
-      <w:hyperlink r:id="rId13" w:history="1">
+      <w:hyperlink r:id="rId15" w:history="1">
         <w:r>
           <w:rPr>
             <w:color w:val="1155CC"/>
@@ -1390,7 +1412,7 @@
       <w:pPr>
         <w:pStyle w:val="Heading1"/>
       </w:pPr>
-      <w:bookmarkStart w:id="2" w:name="_Toc77895052"/>
+      <w:bookmarkStart w:id="2" w:name="_Toc78332579"/>
       <w:r>
         <w:t>Your Access to this Course</w:t>
       </w:r>
@@ -1458,7 +1480,7 @@
                     <pic:cNvPicPr/>
                   </pic:nvPicPr>
                   <pic:blipFill rotWithShape="1">
-                    <a:blip r:embed="rId14" cstate="print">
+                    <a:blip r:embed="rId16" cstate="print">
                       <a:extLst>
                         <a:ext uri="{28A0092B-C50C-407E-A947-70E740481C1C}">
                           <a14:useLocalDpi xmlns:a14="http://schemas.microsoft.com/office/drawing/2010/main" val="0"/>
@@ -1506,7 +1528,7 @@
         </w:rPr>
         <w:t xml:space="preserve">Everyone needs special accommodation at some point because we all learn differently. I am happy to work with the </w:t>
       </w:r>
-      <w:hyperlink r:id="rId15" w:history="1">
+      <w:hyperlink r:id="rId17" w:history="1">
         <w:r>
           <w:rPr>
             <w:rStyle w:val="Hyperlink"/>
@@ -1747,7 +1769,7 @@
         </w:rPr>
         <w:t xml:space="preserve">ontact </w:t>
       </w:r>
-      <w:hyperlink r:id="rId16" w:history="1">
+      <w:hyperlink r:id="rId18" w:history="1">
         <w:r>
           <w:rPr>
             <w:rStyle w:val="Hyperlink"/>
@@ -1787,7 +1809,7 @@
         </w:rPr>
         <w:t xml:space="preserve"> Hall (</w:t>
       </w:r>
-      <w:hyperlink r:id="rId17" w:history="1">
+      <w:hyperlink r:id="rId19" w:history="1">
         <w:r>
           <w:rPr>
             <w:rStyle w:val="Hyperlink"/>
@@ -1859,7 +1881,7 @@
         </w:rPr>
         <w:t xml:space="preserve">I know that the official testing can be expensive and time-consuming. Send me </w:t>
       </w:r>
-      <w:hyperlink r:id="rId18" w:history="1">
+      <w:hyperlink r:id="rId20" w:history="1">
         <w:r>
           <w:rPr>
             <w:rStyle w:val="Hyperlink"/>
@@ -1899,7 +1921,7 @@
         <w:pStyle w:val="Heading1"/>
       </w:pPr>
       <w:bookmarkStart w:id="3" w:name="_em78m06h97vh" w:colFirst="0" w:colLast="0"/>
-      <w:bookmarkStart w:id="4" w:name="_Toc77895053"/>
+      <w:bookmarkStart w:id="4" w:name="_Toc78332580"/>
       <w:bookmarkEnd w:id="3"/>
       <w:r>
         <w:lastRenderedPageBreak/>
@@ -2083,7 +2105,7 @@
                           <pic:cNvPicPr preferRelativeResize="0"/>
                         </pic:nvPicPr>
                         <pic:blipFill>
-                          <a:blip r:embed="rId19"/>
+                          <a:blip r:embed="rId21"/>
                           <a:srcRect/>
                           <a:stretch>
                             <a:fillRect/>
@@ -2135,7 +2157,7 @@
                           <pic:cNvPicPr preferRelativeResize="0"/>
                         </pic:nvPicPr>
                         <pic:blipFill>
-                          <a:blip r:embed="rId20"/>
+                          <a:blip r:embed="rId22"/>
                           <a:srcRect/>
                           <a:stretch>
                             <a:fillRect/>
@@ -2187,7 +2209,7 @@
                 <w:u w:val="single"/>
               </w:rPr>
             </w:pPr>
-            <w:hyperlink r:id="rId21">
+            <w:hyperlink r:id="rId23">
               <w:r>
                 <w:rPr>
                   <w:color w:val="1155CC"/>
@@ -2276,7 +2298,7 @@
                           <pic:cNvPicPr preferRelativeResize="0"/>
                         </pic:nvPicPr>
                         <pic:blipFill>
-                          <a:blip r:embed="rId22"/>
+                          <a:blip r:embed="rId24"/>
                           <a:srcRect/>
                           <a:stretch>
                             <a:fillRect/>
@@ -2388,7 +2410,7 @@
                           <pic:cNvPicPr preferRelativeResize="0"/>
                         </pic:nvPicPr>
                         <pic:blipFill>
-                          <a:blip r:embed="rId23"/>
+                          <a:blip r:embed="rId25"/>
                           <a:srcRect/>
                           <a:stretch>
                             <a:fillRect/>
@@ -2420,7 +2442,7 @@
             <w:r>
               <w:br/>
             </w:r>
-            <w:hyperlink r:id="rId24" w:history="1">
+            <w:hyperlink r:id="rId26" w:history="1">
               <w:r>
                 <w:rPr>
                   <w:rStyle w:val="Hyperlink"/>
@@ -2571,7 +2593,7 @@
                           <pic:cNvPicPr preferRelativeResize="0"/>
                         </pic:nvPicPr>
                         <pic:blipFill>
-                          <a:blip r:embed="rId25"/>
+                          <a:blip r:embed="rId27"/>
                           <a:srcRect/>
                           <a:stretch>
                             <a:fillRect/>
@@ -2695,7 +2717,7 @@
                           <pic:cNvPicPr preferRelativeResize="0"/>
                         </pic:nvPicPr>
                         <pic:blipFill>
-                          <a:blip r:embed="rId26"/>
+                          <a:blip r:embed="rId28"/>
                           <a:srcRect/>
                           <a:stretch>
                             <a:fillRect/>
@@ -2788,7 +2810,7 @@
                           <pic:cNvPicPr preferRelativeResize="0"/>
                         </pic:nvPicPr>
                         <pic:blipFill>
-                          <a:blip r:embed="rId27"/>
+                          <a:blip r:embed="rId29"/>
                           <a:srcRect/>
                           <a:stretch>
                             <a:fillRect/>
@@ -3022,7 +3044,7 @@
                           <pic:cNvPicPr/>
                         </pic:nvPicPr>
                         <pic:blipFill>
-                          <a:blip r:embed="rId28" cstate="print">
+                          <a:blip r:embed="rId30" cstate="print">
                             <a:extLst>
                               <a:ext uri="{28A0092B-C50C-407E-A947-70E740481C1C}">
                                 <a14:useLocalDpi xmlns:a14="http://schemas.microsoft.com/office/drawing/2010/main" val="0"/>
@@ -3338,16 +3360,33 @@
     <w:p>
       <w:pPr>
         <w:pStyle w:val="Heading1"/>
-      </w:pPr>
-      <w:bookmarkStart w:id="38" w:name="_Toc77895054"/>
+        <w:sectPr>
+          <w:footerReference w:type="default" r:id="rId31"/>
+          <w:footerReference w:type="first" r:id="rId32"/>
+          <w:pgSz w:w="12240" w:h="15840"/>
+          <w:pgMar w:top="1440" w:right="810" w:bottom="1440" w:left="1440" w:header="720" w:footer="720" w:gutter="0"/>
+          <w:cols w:space="720"/>
+          <w:docGrid w:linePitch="360"/>
+        </w:sectPr>
+      </w:pPr>
+    </w:p>
+    <w:p>
+      <w:pPr>
+        <w:pStyle w:val="Heading1"/>
+      </w:pPr>
+      <w:bookmarkStart w:id="38" w:name="_Toc78332581"/>
       <w:r>
         <w:lastRenderedPageBreak/>
+        <w:t xml:space="preserve">Short </w:t>
+      </w:r>
+      <w:r>
         <w:t>Course Schedule</w:t>
       </w:r>
       <w:bookmarkEnd w:id="38"/>
     </w:p>
     <w:p>
       <w:pPr>
+        <w:spacing w:after="0"/>
         <w:rPr>
           <w:i/>
           <w:iCs/>
@@ -3390,10 +3429,10 @@
         <w:t xml:space="preserve">specific </w:t>
       </w:r>
       <w:r>
-        <w:t xml:space="preserve">details on work </w:t>
-      </w:r>
-      <w:r>
-        <w:t xml:space="preserve">that’s </w:t>
+        <w:t>details on w</w:t>
+      </w:r>
+      <w:r>
+        <w:t xml:space="preserve">hat’s </w:t>
       </w:r>
       <w:r>
         <w:t>due.</w:t>
@@ -3437,7 +3476,7 @@
     <w:tbl>
       <w:tblPr>
         <w:tblStyle w:val="PlainTable2"/>
-        <w:tblW w:w="0" w:type="auto"/>
+        <w:tblW w:w="13135" w:type="dxa"/>
         <w:tblBorders>
           <w:top w:val="single" w:sz="4" w:space="0" w:color="auto"/>
           <w:left w:val="single" w:sz="4" w:space="0" w:color="auto"/>
@@ -3449,9 +3488,10 @@
         <w:tblLook w:val="0420" w:firstRow="1" w:lastRow="0" w:firstColumn="0" w:lastColumn="0" w:noHBand="0" w:noVBand="1"/>
       </w:tblPr>
       <w:tblGrid>
-        <w:gridCol w:w="985"/>
-        <w:gridCol w:w="1800"/>
-        <w:gridCol w:w="7195"/>
+        <w:gridCol w:w="824"/>
+        <w:gridCol w:w="1511"/>
+        <w:gridCol w:w="5400"/>
+        <w:gridCol w:w="5400"/>
       </w:tblGrid>
       <w:tr>
         <w:trPr>
@@ -3459,23 +3499,19 @@
         </w:trPr>
         <w:tc>
           <w:tcPr>
-            <w:tcW w:w="985" w:type="dxa"/>
+            <w:tcW w:w="824" w:type="dxa"/>
           </w:tcPr>
           <w:p>
             <w:pPr>
               <w:rPr>
                 <w:rFonts w:ascii="Acherus Grotesque Medium" w:hAnsi="Acherus Grotesque Medium"/>
                 <w:color w:val="FFFFFF" w:themeColor="background1"/>
-                <w:sz w:val="24"/>
-                <w:szCs w:val="24"/>
               </w:rPr>
             </w:pPr>
             <w:r>
               <w:rPr>
                 <w:rFonts w:ascii="Acherus Grotesque Medium" w:hAnsi="Acherus Grotesque Medium"/>
                 <w:color w:val="FFFFFF" w:themeColor="background1"/>
-                <w:sz w:val="24"/>
-                <w:szCs w:val="24"/>
               </w:rPr>
               <w:t>Week</w:t>
             </w:r>
@@ -3483,23 +3519,19 @@
         </w:tc>
         <w:tc>
           <w:tcPr>
-            <w:tcW w:w="1800" w:type="dxa"/>
+            <w:tcW w:w="1511" w:type="dxa"/>
           </w:tcPr>
           <w:p>
             <w:pPr>
               <w:rPr>
                 <w:rFonts w:ascii="Acherus Grotesque Medium" w:hAnsi="Acherus Grotesque Medium"/>
                 <w:color w:val="FFFFFF" w:themeColor="background1"/>
-                <w:sz w:val="24"/>
-                <w:szCs w:val="24"/>
               </w:rPr>
             </w:pPr>
             <w:r>
               <w:rPr>
                 <w:rFonts w:ascii="Acherus Grotesque Medium" w:hAnsi="Acherus Grotesque Medium"/>
                 <w:color w:val="FFFFFF" w:themeColor="background1"/>
-                <w:sz w:val="24"/>
-                <w:szCs w:val="24"/>
               </w:rPr>
               <w:t>Dates</w:t>
             </w:r>
@@ -3507,7 +3539,7 @@
         </w:tc>
         <w:tc>
           <w:tcPr>
-            <w:tcW w:w="7195" w:type="dxa"/>
+            <w:tcW w:w="5400" w:type="dxa"/>
           </w:tcPr>
           <w:p>
             <w:pPr>
@@ -3516,18 +3548,78 @@
               <w:rPr>
                 <w:rFonts w:ascii="Acherus Grotesque Medium" w:hAnsi="Acherus Grotesque Medium"/>
                 <w:color w:val="FFFFFF" w:themeColor="background1"/>
-                <w:sz w:val="24"/>
-                <w:szCs w:val="24"/>
               </w:rPr>
             </w:pPr>
             <w:r>
               <w:rPr>
                 <w:rFonts w:ascii="Acherus Grotesque Medium" w:hAnsi="Acherus Grotesque Medium"/>
                 <w:color w:val="FFFFFF" w:themeColor="background1"/>
-                <w:sz w:val="24"/>
-                <w:szCs w:val="24"/>
               </w:rPr>
               <w:t xml:space="preserve">Activities and Work </w:t>
+            </w:r>
+          </w:p>
+        </w:tc>
+        <w:tc>
+          <w:tcPr>
+            <w:tcW w:w="5400" w:type="dxa"/>
+          </w:tcPr>
+          <w:p>
+            <w:pPr>
+              <w:spacing w:after="240"/>
+              <w:contextualSpacing/>
+              <w:rPr>
+                <w:rFonts w:ascii="Acherus Grotesque Medium" w:hAnsi="Acherus Grotesque Medium"/>
+                <w:color w:val="FFFFFF" w:themeColor="background1"/>
+              </w:rPr>
+            </w:pPr>
+            <w:r>
+              <w:rPr>
+                <w:rFonts w:ascii="Acherus Grotesque Medium" w:hAnsi="Acherus Grotesque Medium"/>
+                <w:color w:val="FFFFFF" w:themeColor="background1"/>
+              </w:rPr>
+              <w:t>M</w:t>
+            </w:r>
+            <w:r>
+              <w:rPr>
+                <w:rFonts w:ascii="Acherus Grotesque Medium" w:hAnsi="Acherus Grotesque Medium"/>
+                <w:color w:val="FFFFFF" w:themeColor="background1"/>
+              </w:rPr>
+              <w:t xml:space="preserve">arkel </w:t>
+            </w:r>
+            <w:r>
+              <w:rPr>
+                <w:rFonts w:ascii="Acherus Grotesque Medium" w:hAnsi="Acherus Grotesque Medium"/>
+                <w:color w:val="FFFFFF" w:themeColor="background1"/>
+              </w:rPr>
+              <w:t>&amp;</w:t>
+            </w:r>
+            <w:r>
+              <w:rPr>
+                <w:rFonts w:ascii="Acherus Grotesque Medium" w:hAnsi="Acherus Grotesque Medium"/>
+                <w:color w:val="FFFFFF" w:themeColor="background1"/>
+              </w:rPr>
+              <w:t xml:space="preserve"> </w:t>
+            </w:r>
+            <w:r>
+              <w:rPr>
+                <w:rFonts w:ascii="Acherus Grotesque Medium" w:hAnsi="Acherus Grotesque Medium"/>
+                <w:color w:val="FFFFFF" w:themeColor="background1"/>
+              </w:rPr>
+              <w:t>S</w:t>
+            </w:r>
+            <w:r>
+              <w:rPr>
+                <w:rFonts w:ascii="Acherus Grotesque Medium" w:hAnsi="Acherus Grotesque Medium"/>
+                <w:color w:val="FFFFFF" w:themeColor="background1"/>
+              </w:rPr>
+              <w:t>elber</w:t>
+            </w:r>
+            <w:r>
+              <w:rPr>
+                <w:rFonts w:ascii="Acherus Grotesque Medium" w:hAnsi="Acherus Grotesque Medium"/>
+                <w:color w:val="FFFFFF" w:themeColor="background1"/>
+              </w:rPr>
+              <w:t xml:space="preserve"> Readings</w:t>
             </w:r>
           </w:p>
         </w:tc>
@@ -3538,19 +3630,23 @@
         </w:trPr>
         <w:tc>
           <w:tcPr>
-            <w:tcW w:w="985" w:type="dxa"/>
+            <w:tcW w:w="824" w:type="dxa"/>
           </w:tcPr>
           <w:p>
             <w:pPr>
               <w:rPr>
                 <w:b/>
                 <w:bCs/>
+                <w:sz w:val="18"/>
+                <w:szCs w:val="18"/>
               </w:rPr>
             </w:pPr>
             <w:r>
               <w:rPr>
                 <w:b/>
                 <w:bCs/>
+                <w:sz w:val="18"/>
+                <w:szCs w:val="18"/>
               </w:rPr>
               <w:t>1</w:t>
             </w:r>
@@ -3558,39 +3654,81 @@
         </w:tc>
         <w:tc>
           <w:tcPr>
-            <w:tcW w:w="1800" w:type="dxa"/>
+            <w:tcW w:w="1511" w:type="dxa"/>
           </w:tcPr>
           <w:p>
-            <w:r>
-              <w:t>Aug</w:t>
-            </w:r>
-            <w:r>
-              <w:t xml:space="preserve"> 23</w:t>
-            </w:r>
-            <w:r>
-              <w:t>–27</w:t>
+            <w:pPr>
+              <w:rPr>
+                <w:sz w:val="18"/>
+                <w:szCs w:val="18"/>
+              </w:rPr>
+            </w:pPr>
+            <w:r>
+              <w:rPr>
+                <w:sz w:val="18"/>
+                <w:szCs w:val="18"/>
+              </w:rPr>
+              <w:t>Aug 23–27</w:t>
             </w:r>
           </w:p>
         </w:tc>
         <w:tc>
           <w:tcPr>
-            <w:tcW w:w="7195" w:type="dxa"/>
+            <w:tcW w:w="5400" w:type="dxa"/>
           </w:tcPr>
           <w:p>
             <w:pPr>
-              <w:spacing w:after="240"/>
+              <w:ind w:left="842" w:hanging="842"/>
               <w:contextualSpacing/>
+              <w:rPr>
+                <w:sz w:val="18"/>
+                <w:szCs w:val="18"/>
+              </w:rPr>
             </w:pPr>
             <w:r>
+              <w:rPr>
+                <w:sz w:val="18"/>
+                <w:szCs w:val="18"/>
+              </w:rPr>
               <w:t xml:space="preserve">Module 1: Course Intro </w:t>
             </w:r>
           </w:p>
           <w:p>
             <w:pPr>
-              <w:spacing w:after="240"/>
+              <w:ind w:left="842" w:hanging="842"/>
+              <w:rPr>
+                <w:sz w:val="18"/>
+                <w:szCs w:val="18"/>
+              </w:rPr>
             </w:pPr>
             <w:r>
+              <w:rPr>
+                <w:sz w:val="18"/>
+                <w:szCs w:val="18"/>
+              </w:rPr>
               <w:t>Aug 27: Last Day to Add</w:t>
+            </w:r>
+          </w:p>
+        </w:tc>
+        <w:tc>
+          <w:tcPr>
+            <w:tcW w:w="5400" w:type="dxa"/>
+          </w:tcPr>
+          <w:p>
+            <w:pPr>
+              <w:ind w:left="842" w:hanging="842"/>
+              <w:contextualSpacing/>
+              <w:rPr>
+                <w:sz w:val="18"/>
+                <w:szCs w:val="18"/>
+              </w:rPr>
+            </w:pPr>
+            <w:r>
+              <w:rPr>
+                <w:sz w:val="18"/>
+                <w:szCs w:val="18"/>
+              </w:rPr>
+              <w:t>Ch 1, “Introduction to Technical Communication”</w:t>
             </w:r>
           </w:p>
         </w:tc>
@@ -3601,19 +3739,23 @@
         </w:trPr>
         <w:tc>
           <w:tcPr>
-            <w:tcW w:w="985" w:type="dxa"/>
+            <w:tcW w:w="824" w:type="dxa"/>
           </w:tcPr>
           <w:p>
             <w:pPr>
               <w:rPr>
                 <w:b/>
                 <w:bCs/>
+                <w:sz w:val="18"/>
+                <w:szCs w:val="18"/>
               </w:rPr>
             </w:pPr>
             <w:r>
               <w:rPr>
                 <w:b/>
                 <w:bCs/>
+                <w:sz w:val="18"/>
+                <w:szCs w:val="18"/>
               </w:rPr>
               <w:t>2</w:t>
             </w:r>
@@ -3621,30 +3763,337 @@
         </w:tc>
         <w:tc>
           <w:tcPr>
-            <w:tcW w:w="1800" w:type="dxa"/>
+            <w:tcW w:w="1511" w:type="dxa"/>
           </w:tcPr>
           <w:p>
-            <w:r>
-              <w:t>Aug</w:t>
-            </w:r>
-            <w:r>
-              <w:t xml:space="preserve"> 30</w:t>
-            </w:r>
-            <w:r>
-              <w:t>–Sep 3</w:t>
+            <w:pPr>
+              <w:rPr>
+                <w:sz w:val="18"/>
+                <w:szCs w:val="18"/>
+              </w:rPr>
+            </w:pPr>
+            <w:r>
+              <w:rPr>
+                <w:sz w:val="18"/>
+                <w:szCs w:val="18"/>
+              </w:rPr>
+              <w:t>Aug 30–Sep 3</w:t>
             </w:r>
           </w:p>
         </w:tc>
         <w:tc>
           <w:tcPr>
-            <w:tcW w:w="7195" w:type="dxa"/>
+            <w:tcW w:w="5400" w:type="dxa"/>
           </w:tcPr>
           <w:p>
             <w:pPr>
-              <w:spacing w:after="240"/>
+              <w:ind w:left="842" w:hanging="842"/>
+              <w:contextualSpacing/>
+              <w:rPr>
+                <w:sz w:val="18"/>
+                <w:szCs w:val="18"/>
+              </w:rPr>
             </w:pPr>
             <w:r>
+              <w:rPr>
+                <w:sz w:val="18"/>
+                <w:szCs w:val="18"/>
+              </w:rPr>
               <w:t xml:space="preserve">Module 2: Getting Started in Tech Writing </w:t>
+            </w:r>
+          </w:p>
+        </w:tc>
+        <w:tc>
+          <w:tcPr>
+            <w:tcW w:w="5400" w:type="dxa"/>
+          </w:tcPr>
+          <w:p>
+            <w:pPr>
+              <w:ind w:left="842" w:hanging="842"/>
+              <w:rPr>
+                <w:sz w:val="18"/>
+                <w:szCs w:val="18"/>
+              </w:rPr>
+            </w:pPr>
+            <w:r>
+              <w:rPr>
+                <w:sz w:val="18"/>
+                <w:szCs w:val="18"/>
+              </w:rPr>
+              <w:t>Ch 2, “Understanding Ethical &amp; Legal Considerations”</w:t>
+            </w:r>
+          </w:p>
+          <w:p>
+            <w:pPr>
+              <w:ind w:left="842" w:hanging="842"/>
+              <w:rPr>
+                <w:sz w:val="18"/>
+                <w:szCs w:val="18"/>
+              </w:rPr>
+            </w:pPr>
+            <w:r>
+              <w:rPr>
+                <w:sz w:val="18"/>
+                <w:szCs w:val="18"/>
+              </w:rPr>
+              <w:t>Ch 3, “Writing Technical Documents”</w:t>
+            </w:r>
+          </w:p>
+          <w:p>
+            <w:pPr>
+              <w:ind w:left="842" w:hanging="842"/>
+              <w:rPr>
+                <w:sz w:val="18"/>
+                <w:szCs w:val="18"/>
+              </w:rPr>
+            </w:pPr>
+            <w:r>
+              <w:rPr>
+                <w:sz w:val="18"/>
+                <w:szCs w:val="18"/>
+              </w:rPr>
+              <w:t>Ch 20, “Writing Definitions, Descriptions, &amp; Instructions” (excerpt)</w:t>
+            </w:r>
+          </w:p>
+        </w:tc>
+      </w:tr>
+      <w:tr>
+        <w:trPr>
+          <w:cnfStyle w:val="000000100000" w:firstRow="0" w:lastRow="0" w:firstColumn="0" w:lastColumn="0" w:oddVBand="0" w:evenVBand="0" w:oddHBand="1" w:evenHBand="0" w:firstRowFirstColumn="0" w:firstRowLastColumn="0" w:lastRowFirstColumn="0" w:lastRowLastColumn="0"/>
+          <w:trHeight w:val="548"/>
+        </w:trPr>
+        <w:tc>
+          <w:tcPr>
+            <w:tcW w:w="824" w:type="dxa"/>
+          </w:tcPr>
+          <w:p>
+            <w:pPr>
+              <w:rPr>
+                <w:b/>
+                <w:bCs/>
+                <w:sz w:val="18"/>
+                <w:szCs w:val="18"/>
+              </w:rPr>
+            </w:pPr>
+            <w:r>
+              <w:rPr>
+                <w:b/>
+                <w:bCs/>
+                <w:sz w:val="18"/>
+                <w:szCs w:val="18"/>
+              </w:rPr>
+              <w:t>3</w:t>
+            </w:r>
+          </w:p>
+        </w:tc>
+        <w:tc>
+          <w:tcPr>
+            <w:tcW w:w="1511" w:type="dxa"/>
+          </w:tcPr>
+          <w:p>
+            <w:pPr>
+              <w:rPr>
+                <w:sz w:val="18"/>
+                <w:szCs w:val="18"/>
+              </w:rPr>
+            </w:pPr>
+            <w:r>
+              <w:rPr>
+                <w:sz w:val="18"/>
+                <w:szCs w:val="18"/>
+              </w:rPr>
+              <w:t>Sep 6–10</w:t>
+            </w:r>
+          </w:p>
+        </w:tc>
+        <w:tc>
+          <w:tcPr>
+            <w:tcW w:w="5400" w:type="dxa"/>
+          </w:tcPr>
+          <w:p>
+            <w:pPr>
+              <w:ind w:left="842" w:hanging="842"/>
+              <w:contextualSpacing/>
+              <w:rPr>
+                <w:sz w:val="18"/>
+                <w:szCs w:val="18"/>
+              </w:rPr>
+            </w:pPr>
+            <w:r>
+              <w:rPr>
+                <w:sz w:val="18"/>
+                <w:szCs w:val="18"/>
+              </w:rPr>
+              <w:t xml:space="preserve">Module 3: Convincing Your Audience </w:t>
+            </w:r>
+          </w:p>
+          <w:p>
+            <w:pPr>
+              <w:ind w:left="842" w:hanging="842"/>
+              <w:contextualSpacing/>
+              <w:rPr>
+                <w:sz w:val="18"/>
+                <w:szCs w:val="18"/>
+              </w:rPr>
+            </w:pPr>
+            <w:r>
+              <w:rPr>
+                <w:sz w:val="18"/>
+                <w:szCs w:val="18"/>
+              </w:rPr>
+              <w:t>Sep 6: Labor Day, No Classes/Limited email</w:t>
+            </w:r>
+          </w:p>
+        </w:tc>
+        <w:tc>
+          <w:tcPr>
+            <w:tcW w:w="5400" w:type="dxa"/>
+          </w:tcPr>
+          <w:p>
+            <w:pPr>
+              <w:ind w:left="842" w:hanging="842"/>
+              <w:rPr>
+                <w:sz w:val="18"/>
+                <w:szCs w:val="18"/>
+              </w:rPr>
+            </w:pPr>
+            <w:r>
+              <w:rPr>
+                <w:sz w:val="18"/>
+                <w:szCs w:val="18"/>
+              </w:rPr>
+              <w:t>Ch 5, “Analyzing Your Audience &amp; Purpose”</w:t>
+            </w:r>
+          </w:p>
+          <w:p>
+            <w:pPr>
+              <w:ind w:left="842" w:hanging="842"/>
+              <w:rPr>
+                <w:sz w:val="18"/>
+                <w:szCs w:val="18"/>
+              </w:rPr>
+            </w:pPr>
+            <w:r>
+              <w:rPr>
+                <w:sz w:val="18"/>
+                <w:szCs w:val="18"/>
+              </w:rPr>
+              <w:t>Ch 8, “Communicating Persuasively”</w:t>
+            </w:r>
+          </w:p>
+        </w:tc>
+      </w:tr>
+      <w:tr>
+        <w:trPr>
+          <w:cnfStyle w:val="000000010000" w:firstRow="0" w:lastRow="0" w:firstColumn="0" w:lastColumn="0" w:oddVBand="0" w:evenVBand="0" w:oddHBand="0" w:evenHBand="1" w:firstRowFirstColumn="0" w:firstRowLastColumn="0" w:lastRowFirstColumn="0" w:lastRowLastColumn="0"/>
+        </w:trPr>
+        <w:tc>
+          <w:tcPr>
+            <w:tcW w:w="824" w:type="dxa"/>
+          </w:tcPr>
+          <w:p>
+            <w:pPr>
+              <w:rPr>
+                <w:b/>
+                <w:bCs/>
+                <w:sz w:val="18"/>
+                <w:szCs w:val="18"/>
+              </w:rPr>
+            </w:pPr>
+            <w:r>
+              <w:rPr>
+                <w:b/>
+                <w:bCs/>
+                <w:sz w:val="18"/>
+                <w:szCs w:val="18"/>
+              </w:rPr>
+              <w:t>4</w:t>
+            </w:r>
+          </w:p>
+        </w:tc>
+        <w:tc>
+          <w:tcPr>
+            <w:tcW w:w="1511" w:type="dxa"/>
+          </w:tcPr>
+          <w:p>
+            <w:pPr>
+              <w:rPr>
+                <w:sz w:val="18"/>
+                <w:szCs w:val="18"/>
+              </w:rPr>
+            </w:pPr>
+            <w:r>
+              <w:rPr>
+                <w:sz w:val="18"/>
+                <w:szCs w:val="18"/>
+              </w:rPr>
+              <w:t>Sep 13–17</w:t>
+            </w:r>
+          </w:p>
+        </w:tc>
+        <w:tc>
+          <w:tcPr>
+            <w:tcW w:w="5400" w:type="dxa"/>
+          </w:tcPr>
+          <w:p>
+            <w:pPr>
+              <w:ind w:left="842" w:hanging="842"/>
+              <w:contextualSpacing/>
+              <w:rPr>
+                <w:sz w:val="18"/>
+                <w:szCs w:val="18"/>
+              </w:rPr>
+            </w:pPr>
+            <w:r>
+              <w:rPr>
+                <w:sz w:val="18"/>
+                <w:szCs w:val="18"/>
+              </w:rPr>
+              <w:t>Module 4: Pitching Your Topic</w:t>
+            </w:r>
+            <w:r>
+              <w:rPr>
+                <w:sz w:val="18"/>
+                <w:szCs w:val="18"/>
+              </w:rPr>
+              <w:br/>
+            </w:r>
+          </w:p>
+        </w:tc>
+        <w:tc>
+          <w:tcPr>
+            <w:tcW w:w="5400" w:type="dxa"/>
+          </w:tcPr>
+          <w:p>
+            <w:pPr>
+              <w:ind w:left="842" w:hanging="842"/>
+              <w:rPr>
+                <w:sz w:val="18"/>
+                <w:szCs w:val="18"/>
+              </w:rPr>
+            </w:pPr>
+            <w:r>
+              <w:rPr>
+                <w:sz w:val="18"/>
+                <w:szCs w:val="18"/>
+              </w:rPr>
+              <w:t>Ch 21, “Making Oral Presentations”</w:t>
+            </w:r>
+          </w:p>
+          <w:p>
+            <w:pPr>
+              <w:ind w:left="842" w:hanging="842"/>
+              <w:rPr>
+                <w:sz w:val="18"/>
+                <w:szCs w:val="18"/>
+              </w:rPr>
+            </w:pPr>
+            <w:r>
+              <w:rPr>
+                <w:sz w:val="18"/>
+                <w:szCs w:val="18"/>
+              </w:rPr>
+              <w:t>Ch 16, “Writing Proposals”</w:t>
             </w:r>
           </w:p>
         </w:tc>
@@ -3655,64 +4104,104 @@
         </w:trPr>
         <w:tc>
           <w:tcPr>
-            <w:tcW w:w="985" w:type="dxa"/>
+            <w:tcW w:w="824" w:type="dxa"/>
           </w:tcPr>
           <w:p>
             <w:pPr>
               <w:rPr>
                 <w:b/>
                 <w:bCs/>
+                <w:sz w:val="18"/>
+                <w:szCs w:val="18"/>
               </w:rPr>
             </w:pPr>
             <w:r>
               <w:rPr>
                 <w:b/>
                 <w:bCs/>
-              </w:rPr>
-              <w:t>3</w:t>
+                <w:sz w:val="18"/>
+                <w:szCs w:val="18"/>
+              </w:rPr>
+              <w:t>5</w:t>
             </w:r>
           </w:p>
         </w:tc>
         <w:tc>
           <w:tcPr>
-            <w:tcW w:w="1800" w:type="dxa"/>
+            <w:tcW w:w="1511" w:type="dxa"/>
           </w:tcPr>
           <w:p>
-            <w:r>
-              <w:t>Sep</w:t>
-            </w:r>
-            <w:r>
-              <w:t xml:space="preserve"> 6</w:t>
-            </w:r>
-            <w:r>
-              <w:t>–10</w:t>
+            <w:pPr>
+              <w:rPr>
+                <w:sz w:val="18"/>
+                <w:szCs w:val="18"/>
+              </w:rPr>
+            </w:pPr>
+            <w:r>
+              <w:rPr>
+                <w:sz w:val="18"/>
+                <w:szCs w:val="18"/>
+              </w:rPr>
+              <w:t>Sep 20–24</w:t>
             </w:r>
           </w:p>
         </w:tc>
         <w:tc>
           <w:tcPr>
-            <w:tcW w:w="7195" w:type="dxa"/>
+            <w:tcW w:w="5400" w:type="dxa"/>
           </w:tcPr>
           <w:p>
-            <w:r>
-              <w:t xml:space="preserve">Module 3: Convincing Your Audience </w:t>
+            <w:pPr>
+              <w:ind w:left="842" w:hanging="842"/>
+              <w:contextualSpacing/>
+              <w:rPr>
+                <w:sz w:val="18"/>
+                <w:szCs w:val="18"/>
+              </w:rPr>
+            </w:pPr>
+            <w:r>
+              <w:rPr>
+                <w:sz w:val="18"/>
+                <w:szCs w:val="18"/>
+              </w:rPr>
+              <w:t>Module 5: Using Graphics &amp; Visuals</w:t>
+            </w:r>
+          </w:p>
+        </w:tc>
+        <w:tc>
+          <w:tcPr>
+            <w:tcW w:w="5400" w:type="dxa"/>
+          </w:tcPr>
+          <w:p>
+            <w:pPr>
+              <w:ind w:left="842" w:hanging="842"/>
+              <w:rPr>
+                <w:sz w:val="18"/>
+                <w:szCs w:val="18"/>
+              </w:rPr>
+            </w:pPr>
+            <w:r>
+              <w:rPr>
+                <w:sz w:val="18"/>
+                <w:szCs w:val="18"/>
+              </w:rPr>
+              <w:t>Ch 12, “Creating Graphics”</w:t>
             </w:r>
           </w:p>
           <w:p>
             <w:pPr>
-              <w:spacing w:after="240"/>
+              <w:ind w:left="842" w:hanging="842"/>
+              <w:rPr>
+                <w:sz w:val="18"/>
+                <w:szCs w:val="18"/>
+              </w:rPr>
             </w:pPr>
             <w:r>
-              <w:t>Sep 6: Labor Day</w:t>
-            </w:r>
-            <w:r>
-              <w:t xml:space="preserve">, </w:t>
-            </w:r>
-            <w:r>
-              <w:t>No Classes</w:t>
-            </w:r>
-            <w:r>
-              <w:t>/Limited email</w:t>
+              <w:rPr>
+                <w:sz w:val="18"/>
+                <w:szCs w:val="18"/>
+              </w:rPr>
+              <w:t>Ch 11, “Designing Print &amp; Online Documents”</w:t>
             </w:r>
           </w:p>
         </w:tc>
@@ -3723,50 +4212,105 @@
         </w:trPr>
         <w:tc>
           <w:tcPr>
-            <w:tcW w:w="985" w:type="dxa"/>
+            <w:tcW w:w="824" w:type="dxa"/>
           </w:tcPr>
           <w:p>
             <w:pPr>
               <w:rPr>
                 <w:b/>
                 <w:bCs/>
+                <w:sz w:val="18"/>
+                <w:szCs w:val="18"/>
               </w:rPr>
             </w:pPr>
             <w:r>
               <w:rPr>
                 <w:b/>
                 <w:bCs/>
-              </w:rPr>
-              <w:t>4</w:t>
+                <w:sz w:val="18"/>
+                <w:szCs w:val="18"/>
+              </w:rPr>
+              <w:t>6</w:t>
             </w:r>
           </w:p>
         </w:tc>
         <w:tc>
           <w:tcPr>
-            <w:tcW w:w="1800" w:type="dxa"/>
+            <w:tcW w:w="1511" w:type="dxa"/>
           </w:tcPr>
           <w:p>
-            <w:r>
-              <w:t>Sep</w:t>
-            </w:r>
-            <w:r>
-              <w:t xml:space="preserve"> 13</w:t>
-            </w:r>
-            <w:r>
-              <w:t>–17</w:t>
+            <w:pPr>
+              <w:rPr>
+                <w:sz w:val="18"/>
+                <w:szCs w:val="18"/>
+              </w:rPr>
+            </w:pPr>
+            <w:r>
+              <w:rPr>
+                <w:sz w:val="18"/>
+                <w:szCs w:val="18"/>
+              </w:rPr>
+              <w:t>Sep 27–Oct 1</w:t>
             </w:r>
           </w:p>
         </w:tc>
         <w:tc>
           <w:tcPr>
-            <w:tcW w:w="7195" w:type="dxa"/>
+            <w:tcW w:w="5400" w:type="dxa"/>
           </w:tcPr>
           <w:p>
             <w:pPr>
-              <w:spacing w:after="240"/>
+              <w:ind w:left="842" w:hanging="842"/>
+              <w:contextualSpacing/>
+              <w:rPr>
+                <w:sz w:val="18"/>
+                <w:szCs w:val="18"/>
+              </w:rPr>
             </w:pPr>
             <w:r>
-              <w:t xml:space="preserve">Module 4: Pitching Your Ideas </w:t>
+              <w:rPr>
+                <w:sz w:val="18"/>
+                <w:szCs w:val="18"/>
+              </w:rPr>
+              <w:t>Module 6: Submitting Your Pitch</w:t>
+            </w:r>
+          </w:p>
+          <w:p>
+            <w:pPr>
+              <w:ind w:left="842" w:hanging="842"/>
+              <w:contextualSpacing/>
+              <w:rPr>
+                <w:sz w:val="18"/>
+                <w:szCs w:val="18"/>
+              </w:rPr>
+            </w:pPr>
+            <w:r>
+              <w:rPr>
+                <w:sz w:val="18"/>
+                <w:szCs w:val="18"/>
+              </w:rPr>
+              <w:t>Oct 1: Fall Break, No Classes/Limited email</w:t>
+            </w:r>
+          </w:p>
+        </w:tc>
+        <w:tc>
+          <w:tcPr>
+            <w:tcW w:w="5400" w:type="dxa"/>
+          </w:tcPr>
+          <w:p>
+            <w:pPr>
+              <w:ind w:left="842" w:hanging="842"/>
+              <w:rPr>
+                <w:sz w:val="18"/>
+                <w:szCs w:val="18"/>
+              </w:rPr>
+            </w:pPr>
+            <w:r>
+              <w:rPr>
+                <w:sz w:val="18"/>
+                <w:szCs w:val="18"/>
+              </w:rPr>
+              <w:t>Ch 9, “Emphasizing Important Information”</w:t>
             </w:r>
           </w:p>
         </w:tc>
@@ -3777,50 +4321,105 @@
         </w:trPr>
         <w:tc>
           <w:tcPr>
-            <w:tcW w:w="985" w:type="dxa"/>
+            <w:tcW w:w="824" w:type="dxa"/>
           </w:tcPr>
           <w:p>
             <w:pPr>
               <w:rPr>
                 <w:b/>
                 <w:bCs/>
+                <w:sz w:val="18"/>
+                <w:szCs w:val="18"/>
               </w:rPr>
             </w:pPr>
             <w:r>
               <w:rPr>
                 <w:b/>
                 <w:bCs/>
-              </w:rPr>
-              <w:t>5</w:t>
+                <w:sz w:val="18"/>
+                <w:szCs w:val="18"/>
+              </w:rPr>
+              <w:t>7</w:t>
             </w:r>
           </w:p>
         </w:tc>
         <w:tc>
           <w:tcPr>
-            <w:tcW w:w="1800" w:type="dxa"/>
+            <w:tcW w:w="1511" w:type="dxa"/>
           </w:tcPr>
           <w:p>
-            <w:r>
-              <w:t>Sep</w:t>
-            </w:r>
-            <w:r>
-              <w:t xml:space="preserve"> 20</w:t>
-            </w:r>
-            <w:r>
-              <w:t>–24</w:t>
+            <w:pPr>
+              <w:rPr>
+                <w:sz w:val="18"/>
+                <w:szCs w:val="18"/>
+              </w:rPr>
+            </w:pPr>
+            <w:r>
+              <w:rPr>
+                <w:sz w:val="18"/>
+                <w:szCs w:val="18"/>
+              </w:rPr>
+              <w:t>Oct 4–8</w:t>
             </w:r>
           </w:p>
         </w:tc>
         <w:tc>
           <w:tcPr>
-            <w:tcW w:w="7195" w:type="dxa"/>
+            <w:tcW w:w="5400" w:type="dxa"/>
           </w:tcPr>
           <w:p>
             <w:pPr>
-              <w:spacing w:after="240"/>
+              <w:ind w:left="842" w:hanging="842"/>
+              <w:contextualSpacing/>
+              <w:rPr>
+                <w:sz w:val="18"/>
+                <w:szCs w:val="18"/>
+              </w:rPr>
             </w:pPr>
             <w:r>
-              <w:t xml:space="preserve">Module 5: Designing Your Pitch </w:t>
+              <w:rPr>
+                <w:sz w:val="18"/>
+                <w:szCs w:val="18"/>
+              </w:rPr>
+              <w:t xml:space="preserve">Module 7: Writing Your Progress Report </w:t>
+            </w:r>
+          </w:p>
+          <w:p>
+            <w:pPr>
+              <w:ind w:left="842" w:hanging="842"/>
+              <w:contextualSpacing/>
+              <w:rPr>
+                <w:sz w:val="18"/>
+                <w:szCs w:val="18"/>
+              </w:rPr>
+            </w:pPr>
+            <w:r>
+              <w:rPr>
+                <w:sz w:val="18"/>
+                <w:szCs w:val="18"/>
+              </w:rPr>
+              <w:t>Oct 5: Last Day to Drop</w:t>
+            </w:r>
+          </w:p>
+        </w:tc>
+        <w:tc>
+          <w:tcPr>
+            <w:tcW w:w="5400" w:type="dxa"/>
+          </w:tcPr>
+          <w:p>
+            <w:pPr>
+              <w:ind w:left="842" w:hanging="842"/>
+              <w:rPr>
+                <w:sz w:val="18"/>
+                <w:szCs w:val="18"/>
+              </w:rPr>
+            </w:pPr>
+            <w:r>
+              <w:rPr>
+                <w:sz w:val="18"/>
+                <w:szCs w:val="18"/>
+              </w:rPr>
+              <w:t>Ch 17, “Writing Informational Reports” (excerpt)</w:t>
             </w:r>
           </w:p>
         </w:tc>
@@ -3831,64 +4430,104 @@
         </w:trPr>
         <w:tc>
           <w:tcPr>
-            <w:tcW w:w="985" w:type="dxa"/>
+            <w:tcW w:w="824" w:type="dxa"/>
           </w:tcPr>
           <w:p>
             <w:pPr>
               <w:rPr>
                 <w:b/>
                 <w:bCs/>
+                <w:sz w:val="18"/>
+                <w:szCs w:val="18"/>
               </w:rPr>
             </w:pPr>
             <w:r>
               <w:rPr>
                 <w:b/>
                 <w:bCs/>
-              </w:rPr>
-              <w:t>6</w:t>
+                <w:sz w:val="18"/>
+                <w:szCs w:val="18"/>
+              </w:rPr>
+              <w:t>8</w:t>
             </w:r>
           </w:p>
         </w:tc>
         <w:tc>
           <w:tcPr>
-            <w:tcW w:w="1800" w:type="dxa"/>
+            <w:tcW w:w="1511" w:type="dxa"/>
           </w:tcPr>
           <w:p>
-            <w:r>
-              <w:t>Sep</w:t>
-            </w:r>
-            <w:r>
-              <w:t xml:space="preserve"> 27</w:t>
-            </w:r>
-            <w:r>
-              <w:t>–Oct 1</w:t>
+            <w:pPr>
+              <w:rPr>
+                <w:sz w:val="18"/>
+                <w:szCs w:val="18"/>
+              </w:rPr>
+            </w:pPr>
+            <w:r>
+              <w:rPr>
+                <w:sz w:val="18"/>
+                <w:szCs w:val="18"/>
+              </w:rPr>
+              <w:t>Oct 11–15</w:t>
             </w:r>
           </w:p>
         </w:tc>
         <w:tc>
           <w:tcPr>
-            <w:tcW w:w="7195" w:type="dxa"/>
+            <w:tcW w:w="5400" w:type="dxa"/>
           </w:tcPr>
           <w:p>
-            <w:r>
-              <w:t xml:space="preserve">Module 6: Conducting Research </w:t>
+            <w:pPr>
+              <w:ind w:left="842" w:hanging="842"/>
+              <w:contextualSpacing/>
+              <w:rPr>
+                <w:sz w:val="18"/>
+                <w:szCs w:val="18"/>
+              </w:rPr>
+            </w:pPr>
+            <w:r>
+              <w:rPr>
+                <w:sz w:val="18"/>
+                <w:szCs w:val="18"/>
+              </w:rPr>
+              <w:t>Module 8: Conducting Research</w:t>
+            </w:r>
+          </w:p>
+        </w:tc>
+        <w:tc>
+          <w:tcPr>
+            <w:tcW w:w="5400" w:type="dxa"/>
+          </w:tcPr>
+          <w:p>
+            <w:pPr>
+              <w:ind w:left="842" w:hanging="842"/>
+              <w:rPr>
+                <w:sz w:val="18"/>
+                <w:szCs w:val="18"/>
+              </w:rPr>
+            </w:pPr>
+            <w:r>
+              <w:rPr>
+                <w:sz w:val="18"/>
+                <w:szCs w:val="18"/>
+              </w:rPr>
+              <w:t>Ch 6, “Researching Your Subject”</w:t>
             </w:r>
           </w:p>
           <w:p>
             <w:pPr>
-              <w:spacing w:after="240"/>
+              <w:ind w:left="842" w:hanging="842"/>
+              <w:rPr>
+                <w:sz w:val="18"/>
+                <w:szCs w:val="18"/>
+              </w:rPr>
             </w:pPr>
             <w:r>
-              <w:t>Oct 1: Fall Break</w:t>
-            </w:r>
-            <w:r>
-              <w:t xml:space="preserve">, </w:t>
-            </w:r>
-            <w:r>
-              <w:t>No Classes</w:t>
-            </w:r>
-            <w:r>
-              <w:t>/Limited email</w:t>
+              <w:rPr>
+                <w:sz w:val="18"/>
+                <w:szCs w:val="18"/>
+              </w:rPr>
+              <w:t>App A, “Skimming Your Sources &amp; Taking Notes”</w:t>
             </w:r>
           </w:p>
         </w:tc>
@@ -3899,55 +4538,88 @@
         </w:trPr>
         <w:tc>
           <w:tcPr>
-            <w:tcW w:w="985" w:type="dxa"/>
+            <w:tcW w:w="824" w:type="dxa"/>
           </w:tcPr>
           <w:p>
             <w:pPr>
               <w:rPr>
                 <w:b/>
                 <w:bCs/>
+                <w:sz w:val="18"/>
+                <w:szCs w:val="18"/>
               </w:rPr>
             </w:pPr>
             <w:r>
               <w:rPr>
                 <w:b/>
                 <w:bCs/>
-              </w:rPr>
-              <w:t>7</w:t>
+                <w:sz w:val="18"/>
+                <w:szCs w:val="18"/>
+              </w:rPr>
+              <w:t>9</w:t>
             </w:r>
           </w:p>
         </w:tc>
         <w:tc>
           <w:tcPr>
-            <w:tcW w:w="1800" w:type="dxa"/>
+            <w:tcW w:w="1511" w:type="dxa"/>
           </w:tcPr>
           <w:p>
-            <w:r>
-              <w:t>Oct</w:t>
-            </w:r>
-            <w:r>
-              <w:t xml:space="preserve"> 4</w:t>
-            </w:r>
-            <w:r>
-              <w:t>–8</w:t>
+            <w:pPr>
+              <w:rPr>
+                <w:sz w:val="18"/>
+                <w:szCs w:val="18"/>
+              </w:rPr>
+            </w:pPr>
+            <w:r>
+              <w:rPr>
+                <w:sz w:val="18"/>
+                <w:szCs w:val="18"/>
+              </w:rPr>
+              <w:t>Oct 18–22</w:t>
             </w:r>
           </w:p>
         </w:tc>
         <w:tc>
           <w:tcPr>
-            <w:tcW w:w="7195" w:type="dxa"/>
+            <w:tcW w:w="5400" w:type="dxa"/>
           </w:tcPr>
           <w:p>
-            <w:r>
-              <w:t xml:space="preserve">Module 7: Writing Instructions </w:t>
+            <w:pPr>
+              <w:ind w:left="842" w:hanging="842"/>
+              <w:contextualSpacing/>
+              <w:rPr>
+                <w:sz w:val="18"/>
+                <w:szCs w:val="18"/>
+              </w:rPr>
+            </w:pPr>
+            <w:r>
+              <w:rPr>
+                <w:sz w:val="18"/>
+                <w:szCs w:val="18"/>
+              </w:rPr>
+              <w:t>Module 9: Writing Instructions</w:t>
             </w:r>
           </w:p>
+        </w:tc>
+        <w:tc>
+          <w:tcPr>
+            <w:tcW w:w="5400" w:type="dxa"/>
+          </w:tcPr>
           <w:p>
             <w:pPr>
-              <w:spacing w:after="240"/>
+              <w:ind w:left="842" w:hanging="842"/>
+              <w:rPr>
+                <w:sz w:val="18"/>
+                <w:szCs w:val="18"/>
+              </w:rPr>
             </w:pPr>
             <w:r>
-              <w:t>Oct 5: Last Day to Drop</w:t>
+              <w:rPr>
+                <w:sz w:val="18"/>
+                <w:szCs w:val="18"/>
+              </w:rPr>
+              <w:t>Ch 20, “Writing Definitions, Descriptions, &amp; Instructions” (excerpt)</w:t>
             </w:r>
           </w:p>
         </w:tc>
@@ -3958,51 +4630,99 @@
         </w:trPr>
         <w:tc>
           <w:tcPr>
-            <w:tcW w:w="985" w:type="dxa"/>
+            <w:tcW w:w="824" w:type="dxa"/>
           </w:tcPr>
           <w:p>
             <w:pPr>
               <w:rPr>
                 <w:b/>
                 <w:bCs/>
+                <w:sz w:val="18"/>
+                <w:szCs w:val="18"/>
               </w:rPr>
             </w:pPr>
             <w:r>
               <w:rPr>
                 <w:b/>
                 <w:bCs/>
-              </w:rPr>
-              <w:t>8</w:t>
+                <w:sz w:val="18"/>
+                <w:szCs w:val="18"/>
+              </w:rPr>
+              <w:t>10</w:t>
             </w:r>
           </w:p>
         </w:tc>
         <w:tc>
           <w:tcPr>
-            <w:tcW w:w="1800" w:type="dxa"/>
+            <w:tcW w:w="1511" w:type="dxa"/>
           </w:tcPr>
           <w:p>
-            <w:r>
-              <w:t>Oct</w:t>
-            </w:r>
-            <w:r>
-              <w:t xml:space="preserve"> 11</w:t>
-            </w:r>
-            <w:r>
-              <w:t>–15</w:t>
+            <w:pPr>
+              <w:rPr>
+                <w:sz w:val="18"/>
+                <w:szCs w:val="18"/>
+              </w:rPr>
+            </w:pPr>
+            <w:r>
+              <w:rPr>
+                <w:sz w:val="18"/>
+                <w:szCs w:val="18"/>
+              </w:rPr>
+              <w:t>Oct 25–29</w:t>
             </w:r>
           </w:p>
         </w:tc>
         <w:tc>
           <w:tcPr>
-            <w:tcW w:w="7195" w:type="dxa"/>
+            <w:tcW w:w="5400" w:type="dxa"/>
           </w:tcPr>
           <w:p>
             <w:pPr>
-              <w:spacing w:after="240"/>
+              <w:ind w:left="842" w:hanging="842"/>
+              <w:contextualSpacing/>
+              <w:rPr>
+                <w:sz w:val="18"/>
+                <w:szCs w:val="18"/>
+              </w:rPr>
             </w:pPr>
             <w:r>
-              <w:t xml:space="preserve">Module 8: Designing Your Instructions </w:t>
-            </w:r>
+              <w:rPr>
+                <w:sz w:val="18"/>
+                <w:szCs w:val="18"/>
+              </w:rPr>
+              <w:t>Module 10: Finishing Your Research</w:t>
+            </w:r>
+          </w:p>
+          <w:p>
+            <w:pPr>
+              <w:ind w:left="842" w:hanging="842"/>
+              <w:contextualSpacing/>
+              <w:rPr>
+                <w:sz w:val="18"/>
+                <w:szCs w:val="18"/>
+              </w:rPr>
+            </w:pPr>
+            <w:r>
+              <w:rPr>
+                <w:sz w:val="18"/>
+                <w:szCs w:val="18"/>
+              </w:rPr>
+              <w:t>Oct 25: Last day to resign w/o penalty</w:t>
+            </w:r>
+          </w:p>
+        </w:tc>
+        <w:tc>
+          <w:tcPr>
+            <w:tcW w:w="5400" w:type="dxa"/>
+          </w:tcPr>
+          <w:p>
+            <w:pPr>
+              <w:ind w:left="842" w:hanging="842"/>
+              <w:rPr>
+                <w:sz w:val="18"/>
+                <w:szCs w:val="18"/>
+              </w:rPr>
+            </w:pPr>
           </w:p>
         </w:tc>
       </w:tr>
@@ -4012,50 +4732,104 @@
         </w:trPr>
         <w:tc>
           <w:tcPr>
-            <w:tcW w:w="985" w:type="dxa"/>
+            <w:tcW w:w="824" w:type="dxa"/>
           </w:tcPr>
           <w:p>
             <w:pPr>
               <w:rPr>
                 <w:b/>
                 <w:bCs/>
+                <w:sz w:val="18"/>
+                <w:szCs w:val="18"/>
               </w:rPr>
             </w:pPr>
             <w:r>
               <w:rPr>
                 <w:b/>
                 <w:bCs/>
-              </w:rPr>
-              <w:t>9</w:t>
+                <w:sz w:val="18"/>
+                <w:szCs w:val="18"/>
+              </w:rPr>
+              <w:t>11</w:t>
             </w:r>
           </w:p>
         </w:tc>
         <w:tc>
           <w:tcPr>
-            <w:tcW w:w="1800" w:type="dxa"/>
+            <w:tcW w:w="1511" w:type="dxa"/>
           </w:tcPr>
           <w:p>
-            <w:r>
-              <w:t>Oct</w:t>
-            </w:r>
-            <w:r>
-              <w:t xml:space="preserve"> 18</w:t>
-            </w:r>
-            <w:r>
-              <w:t>–22</w:t>
+            <w:pPr>
+              <w:rPr>
+                <w:sz w:val="18"/>
+                <w:szCs w:val="18"/>
+              </w:rPr>
+            </w:pPr>
+            <w:r>
+              <w:rPr>
+                <w:sz w:val="18"/>
+                <w:szCs w:val="18"/>
+              </w:rPr>
+              <w:t>Nov 1–5</w:t>
             </w:r>
           </w:p>
         </w:tc>
         <w:tc>
           <w:tcPr>
-            <w:tcW w:w="7195" w:type="dxa"/>
+            <w:tcW w:w="5400" w:type="dxa"/>
           </w:tcPr>
           <w:p>
             <w:pPr>
-              <w:spacing w:after="240"/>
+              <w:ind w:left="842" w:hanging="842"/>
+              <w:contextualSpacing/>
+              <w:rPr>
+                <w:sz w:val="18"/>
+                <w:szCs w:val="18"/>
+              </w:rPr>
             </w:pPr>
             <w:r>
-              <w:t xml:space="preserve">Module 9: Describing Objects &amp; Processes </w:t>
+              <w:rPr>
+                <w:sz w:val="18"/>
+                <w:szCs w:val="18"/>
+              </w:rPr>
+              <w:t>Module 11: Structuring Your Recommendation</w:t>
+            </w:r>
+          </w:p>
+        </w:tc>
+        <w:tc>
+          <w:tcPr>
+            <w:tcW w:w="5400" w:type="dxa"/>
+          </w:tcPr>
+          <w:p>
+            <w:pPr>
+              <w:ind w:left="842" w:hanging="842"/>
+              <w:rPr>
+                <w:sz w:val="18"/>
+                <w:szCs w:val="18"/>
+              </w:rPr>
+            </w:pPr>
+            <w:r>
+              <w:rPr>
+                <w:sz w:val="18"/>
+                <w:szCs w:val="18"/>
+              </w:rPr>
+              <w:t>Ch 7, “Organizing Your Information”</w:t>
+            </w:r>
+          </w:p>
+          <w:p>
+            <w:pPr>
+              <w:ind w:left="842" w:hanging="842"/>
+              <w:rPr>
+                <w:sz w:val="18"/>
+                <w:szCs w:val="18"/>
+              </w:rPr>
+            </w:pPr>
+            <w:r>
+              <w:rPr>
+                <w:sz w:val="18"/>
+                <w:szCs w:val="18"/>
+              </w:rPr>
+              <w:t>Ch 18, “Writing Recommendation Reports”</w:t>
             </w:r>
           </w:p>
         </w:tc>
@@ -4066,55 +4840,104 @@
         </w:trPr>
         <w:tc>
           <w:tcPr>
-            <w:tcW w:w="985" w:type="dxa"/>
+            <w:tcW w:w="824" w:type="dxa"/>
           </w:tcPr>
           <w:p>
             <w:pPr>
               <w:rPr>
                 <w:b/>
                 <w:bCs/>
+                <w:sz w:val="18"/>
+                <w:szCs w:val="18"/>
               </w:rPr>
             </w:pPr>
             <w:r>
               <w:rPr>
                 <w:b/>
                 <w:bCs/>
-              </w:rPr>
-              <w:t>10</w:t>
+                <w:sz w:val="18"/>
+                <w:szCs w:val="18"/>
+              </w:rPr>
+              <w:t>12</w:t>
             </w:r>
           </w:p>
         </w:tc>
         <w:tc>
           <w:tcPr>
-            <w:tcW w:w="1800" w:type="dxa"/>
+            <w:tcW w:w="1511" w:type="dxa"/>
           </w:tcPr>
           <w:p>
-            <w:r>
-              <w:t>Oct</w:t>
-            </w:r>
-            <w:r>
-              <w:t xml:space="preserve"> 25</w:t>
-            </w:r>
-            <w:r>
-              <w:t>–29</w:t>
+            <w:pPr>
+              <w:rPr>
+                <w:sz w:val="18"/>
+                <w:szCs w:val="18"/>
+              </w:rPr>
+            </w:pPr>
+            <w:r>
+              <w:rPr>
+                <w:sz w:val="18"/>
+                <w:szCs w:val="18"/>
+              </w:rPr>
+              <w:t>Nov 8–12</w:t>
             </w:r>
           </w:p>
         </w:tc>
         <w:tc>
           <w:tcPr>
-            <w:tcW w:w="7195" w:type="dxa"/>
+            <w:tcW w:w="5400" w:type="dxa"/>
           </w:tcPr>
           <w:p>
-            <w:r>
-              <w:t>Module 10: Using Graphics</w:t>
+            <w:pPr>
+              <w:ind w:left="842" w:hanging="842"/>
+              <w:contextualSpacing/>
+              <w:rPr>
+                <w:sz w:val="18"/>
+                <w:szCs w:val="18"/>
+              </w:rPr>
+            </w:pPr>
+            <w:r>
+              <w:rPr>
+                <w:sz w:val="18"/>
+                <w:szCs w:val="18"/>
+              </w:rPr>
+              <w:t>Module 12: Drafting the Body Sections of Your Recommendation</w:t>
+            </w:r>
+          </w:p>
+        </w:tc>
+        <w:tc>
+          <w:tcPr>
+            <w:tcW w:w="5400" w:type="dxa"/>
+          </w:tcPr>
+          <w:p>
+            <w:pPr>
+              <w:ind w:left="842" w:hanging="842"/>
+              <w:rPr>
+                <w:sz w:val="18"/>
+                <w:szCs w:val="18"/>
+              </w:rPr>
+            </w:pPr>
+            <w:r>
+              <w:rPr>
+                <w:sz w:val="18"/>
+                <w:szCs w:val="18"/>
+              </w:rPr>
+              <w:t>Ch 18, “Writing Recommendation Reports”</w:t>
             </w:r>
           </w:p>
           <w:p>
             <w:pPr>
-              <w:spacing w:after="240"/>
+              <w:ind w:left="842" w:hanging="842"/>
+              <w:rPr>
+                <w:sz w:val="18"/>
+                <w:szCs w:val="18"/>
+              </w:rPr>
             </w:pPr>
             <w:r>
-              <w:t>Oct 25: Last day to resign w/o penalty</w:t>
+              <w:rPr>
+                <w:sz w:val="18"/>
+                <w:szCs w:val="18"/>
+              </w:rPr>
+              <w:t>App B, “Documenting Your Sources”</w:t>
             </w:r>
           </w:p>
         </w:tc>
@@ -4125,50 +4948,151 @@
         </w:trPr>
         <w:tc>
           <w:tcPr>
-            <w:tcW w:w="985" w:type="dxa"/>
+            <w:tcW w:w="824" w:type="dxa"/>
           </w:tcPr>
           <w:p>
             <w:pPr>
               <w:rPr>
                 <w:b/>
                 <w:bCs/>
+                <w:sz w:val="18"/>
+                <w:szCs w:val="18"/>
               </w:rPr>
             </w:pPr>
             <w:r>
               <w:rPr>
                 <w:b/>
                 <w:bCs/>
-              </w:rPr>
-              <w:t>11</w:t>
+                <w:sz w:val="18"/>
+                <w:szCs w:val="18"/>
+              </w:rPr>
+              <w:t>13</w:t>
             </w:r>
           </w:p>
         </w:tc>
         <w:tc>
           <w:tcPr>
-            <w:tcW w:w="1800" w:type="dxa"/>
+            <w:tcW w:w="1511" w:type="dxa"/>
           </w:tcPr>
           <w:p>
-            <w:r>
-              <w:t>Nov</w:t>
-            </w:r>
-            <w:r>
-              <w:t xml:space="preserve"> 1</w:t>
-            </w:r>
-            <w:r>
-              <w:t>–5</w:t>
+            <w:pPr>
+              <w:rPr>
+                <w:sz w:val="18"/>
+                <w:szCs w:val="18"/>
+              </w:rPr>
+            </w:pPr>
+            <w:r>
+              <w:rPr>
+                <w:sz w:val="18"/>
+                <w:szCs w:val="18"/>
+              </w:rPr>
+              <w:t>Nov 15–19</w:t>
             </w:r>
           </w:p>
         </w:tc>
         <w:tc>
           <w:tcPr>
-            <w:tcW w:w="7195" w:type="dxa"/>
+            <w:tcW w:w="5400" w:type="dxa"/>
           </w:tcPr>
           <w:p>
             <w:pPr>
-              <w:spacing w:after="240"/>
+              <w:ind w:left="842" w:hanging="842"/>
+              <w:contextualSpacing/>
+              <w:rPr>
+                <w:sz w:val="18"/>
+                <w:szCs w:val="18"/>
+              </w:rPr>
             </w:pPr>
             <w:r>
-              <w:t xml:space="preserve">Module 11: Designing Your Descriptions </w:t>
+              <w:rPr>
+                <w:sz w:val="18"/>
+                <w:szCs w:val="18"/>
+              </w:rPr>
+              <w:t xml:space="preserve">Module 13: Drafting the Front &amp; Back Matter of </w:t>
+            </w:r>
+            <w:r>
+              <w:rPr>
+                <w:sz w:val="18"/>
+                <w:szCs w:val="18"/>
+              </w:rPr>
+              <w:br/>
+            </w:r>
+            <w:r>
+              <w:rPr>
+                <w:sz w:val="18"/>
+                <w:szCs w:val="18"/>
+              </w:rPr>
+              <w:t>Your Recommendation</w:t>
+            </w:r>
+          </w:p>
+          <w:p>
+            <w:pPr>
+              <w:ind w:left="842" w:hanging="842"/>
+              <w:contextualSpacing/>
+              <w:rPr>
+                <w:sz w:val="18"/>
+                <w:szCs w:val="18"/>
+              </w:rPr>
+            </w:pPr>
+            <w:r>
+              <w:rPr>
+                <w:sz w:val="18"/>
+                <w:szCs w:val="18"/>
+              </w:rPr>
+              <w:t>Nov 17: Last day to reschedule exams</w:t>
+            </w:r>
+          </w:p>
+        </w:tc>
+        <w:tc>
+          <w:tcPr>
+            <w:tcW w:w="5400" w:type="dxa"/>
+          </w:tcPr>
+          <w:p>
+            <w:pPr>
+              <w:ind w:left="842" w:hanging="842"/>
+              <w:rPr>
+                <w:sz w:val="18"/>
+                <w:szCs w:val="18"/>
+              </w:rPr>
+            </w:pPr>
+            <w:r>
+              <w:rPr>
+                <w:sz w:val="18"/>
+                <w:szCs w:val="18"/>
+              </w:rPr>
+              <w:t>Ch 18, “Writing Recommendation Reports”</w:t>
+            </w:r>
+          </w:p>
+          <w:p>
+            <w:pPr>
+              <w:ind w:left="842" w:hanging="842"/>
+              <w:rPr>
+                <w:sz w:val="18"/>
+                <w:szCs w:val="18"/>
+              </w:rPr>
+            </w:pPr>
+            <w:r>
+              <w:rPr>
+                <w:sz w:val="18"/>
+                <w:szCs w:val="18"/>
+              </w:rPr>
+              <w:t>App B, “Documenting Your Sources”</w:t>
+            </w:r>
+          </w:p>
+          <w:p>
+            <w:pPr>
+              <w:ind w:left="842" w:hanging="842"/>
+              <w:rPr>
+                <w:sz w:val="18"/>
+                <w:szCs w:val="18"/>
+              </w:rPr>
+            </w:pPr>
+            <w:r>
+              <w:rPr>
+                <w:sz w:val="18"/>
+                <w:szCs w:val="18"/>
+              </w:rPr>
+              <w:t>Ch 14, “Corresponding in Print &amp; Online”</w:t>
             </w:r>
           </w:p>
         </w:tc>
@@ -4179,126 +5103,15 @@
         </w:trPr>
         <w:tc>
           <w:tcPr>
-            <w:tcW w:w="985" w:type="dxa"/>
+            <w:tcW w:w="824" w:type="dxa"/>
           </w:tcPr>
           <w:p>
             <w:pPr>
               <w:rPr>
                 <w:b/>
                 <w:bCs/>
-              </w:rPr>
-            </w:pPr>
-            <w:r>
-              <w:rPr>
-                <w:b/>
-                <w:bCs/>
-              </w:rPr>
-              <w:t>12</w:t>
-            </w:r>
-          </w:p>
-        </w:tc>
-        <w:tc>
-          <w:tcPr>
-            <w:tcW w:w="1800" w:type="dxa"/>
-          </w:tcPr>
-          <w:p>
-            <w:r>
-              <w:t>Nov</w:t>
-            </w:r>
-            <w:r>
-              <w:t xml:space="preserve"> 8</w:t>
-            </w:r>
-            <w:r>
-              <w:t>–12</w:t>
-            </w:r>
-          </w:p>
-        </w:tc>
-        <w:tc>
-          <w:tcPr>
-            <w:tcW w:w="7195" w:type="dxa"/>
-          </w:tcPr>
-          <w:p>
-            <w:pPr>
-              <w:spacing w:after="240"/>
-            </w:pPr>
-            <w:r>
-              <w:t xml:space="preserve">Module 12: Structuring Your Recommendation </w:t>
-            </w:r>
-          </w:p>
-        </w:tc>
-      </w:tr>
-      <w:tr>
-        <w:trPr>
-          <w:cnfStyle w:val="000000100000" w:firstRow="0" w:lastRow="0" w:firstColumn="0" w:lastColumn="0" w:oddVBand="0" w:evenVBand="0" w:oddHBand="1" w:evenHBand="0" w:firstRowFirstColumn="0" w:firstRowLastColumn="0" w:lastRowFirstColumn="0" w:lastRowLastColumn="0"/>
-        </w:trPr>
-        <w:tc>
-          <w:tcPr>
-            <w:tcW w:w="985" w:type="dxa"/>
-          </w:tcPr>
-          <w:p>
-            <w:pPr>
-              <w:rPr>
-                <w:b/>
-                <w:bCs/>
-              </w:rPr>
-            </w:pPr>
-            <w:r>
-              <w:rPr>
-                <w:b/>
-                <w:bCs/>
-              </w:rPr>
-              <w:t>13</w:t>
-            </w:r>
-          </w:p>
-        </w:tc>
-        <w:tc>
-          <w:tcPr>
-            <w:tcW w:w="1800" w:type="dxa"/>
-          </w:tcPr>
-          <w:p>
-            <w:r>
-              <w:t>Nov</w:t>
-            </w:r>
-            <w:r>
-              <w:t xml:space="preserve"> 15</w:t>
-            </w:r>
-            <w:r>
-              <w:t>–19</w:t>
-            </w:r>
-          </w:p>
-        </w:tc>
-        <w:tc>
-          <w:tcPr>
-            <w:tcW w:w="7195" w:type="dxa"/>
-          </w:tcPr>
-          <w:p>
-            <w:r>
-              <w:t xml:space="preserve">Module 13: Designing Your Recommendation </w:t>
-            </w:r>
-          </w:p>
-          <w:p>
-            <w:pPr>
-              <w:spacing w:after="240"/>
-            </w:pPr>
-            <w:r>
-              <w:t>Nov 17: Last day to reschedule exams</w:t>
-            </w:r>
-          </w:p>
-        </w:tc>
-      </w:tr>
-      <w:tr>
-        <w:trPr>
-          <w:cnfStyle w:val="000000010000" w:firstRow="0" w:lastRow="0" w:firstColumn="0" w:lastColumn="0" w:oddVBand="0" w:evenVBand="0" w:oddHBand="0" w:evenHBand="1" w:firstRowFirstColumn="0" w:firstRowLastColumn="0" w:lastRowFirstColumn="0" w:lastRowLastColumn="0"/>
-        </w:trPr>
-        <w:tc>
-          <w:tcPr>
-            <w:tcW w:w="985" w:type="dxa"/>
-          </w:tcPr>
-          <w:p>
-            <w:pPr>
-              <w:rPr>
-                <w:b/>
-                <w:bCs/>
+                <w:sz w:val="18"/>
+                <w:szCs w:val="18"/>
               </w:rPr>
             </w:pPr>
             <w:r>
@@ -4306,6 +5119,8 @@
                 <w:b/>
                 <w:bCs/>
                 <w:noProof/>
+                <w:sz w:val="18"/>
+                <w:szCs w:val="18"/>
               </w:rPr>
               <w:drawing>
                 <wp:inline distT="0" distB="0" distL="0" distR="0" wp14:anchorId="290CE367" wp14:editId="7E2F4E54">
@@ -4323,11 +5138,11 @@
                           <pic:cNvPicPr/>
                         </pic:nvPicPr>
                         <pic:blipFill>
-                          <a:blip r:embed="rId29" cstate="print">
+                          <a:blip r:embed="rId33" cstate="print">
                             <a:extLst>
                               <a:ext uri="{BEBA8EAE-BF5A-486C-A8C5-ECC9F3942E4B}">
                                 <a14:imgProps xmlns:a14="http://schemas.microsoft.com/office/drawing/2010/main">
-                                  <a14:imgLayer r:embed="rId30">
+                                  <a14:imgLayer r:embed="rId34">
                                     <a14:imgEffect>
                                       <a14:sharpenSoften amount="50000"/>
                                     </a14:imgEffect>
@@ -4362,35 +5177,75 @@
         </w:tc>
         <w:tc>
           <w:tcPr>
-            <w:tcW w:w="1800" w:type="dxa"/>
+            <w:tcW w:w="1511" w:type="dxa"/>
           </w:tcPr>
           <w:p>
-            <w:r>
-              <w:t>Nov</w:t>
-            </w:r>
-            <w:r>
-              <w:t xml:space="preserve"> 2</w:t>
-            </w:r>
-            <w:r>
-              <w:t>0–28</w:t>
+            <w:pPr>
+              <w:rPr>
+                <w:sz w:val="18"/>
+                <w:szCs w:val="18"/>
+              </w:rPr>
+            </w:pPr>
+            <w:r>
+              <w:rPr>
+                <w:sz w:val="18"/>
+                <w:szCs w:val="18"/>
+              </w:rPr>
+              <w:t>Nov 20–28</w:t>
             </w:r>
           </w:p>
         </w:tc>
         <w:tc>
           <w:tcPr>
-            <w:tcW w:w="7195" w:type="dxa"/>
+            <w:tcW w:w="5400" w:type="dxa"/>
           </w:tcPr>
           <w:p>
             <w:pPr>
-              <w:spacing w:after="240"/>
+              <w:ind w:left="842" w:hanging="842"/>
+              <w:contextualSpacing/>
+              <w:rPr>
+                <w:sz w:val="18"/>
+                <w:szCs w:val="18"/>
+              </w:rPr>
             </w:pPr>
             <w:r>
+              <w:rPr>
+                <w:sz w:val="18"/>
+                <w:szCs w:val="18"/>
+              </w:rPr>
               <w:t>Thanksgiving Break</w:t>
             </w:r>
-            <w:r>
-              <w:br/>
+          </w:p>
+          <w:p>
+            <w:pPr>
+              <w:ind w:left="842" w:hanging="842"/>
+              <w:contextualSpacing/>
+              <w:rPr>
+                <w:sz w:val="18"/>
+                <w:szCs w:val="18"/>
+              </w:rPr>
+            </w:pPr>
+            <w:r>
+              <w:rPr>
+                <w:sz w:val="18"/>
+                <w:szCs w:val="18"/>
+              </w:rPr>
               <w:t xml:space="preserve">No classes/Limited email </w:t>
             </w:r>
+          </w:p>
+        </w:tc>
+        <w:tc>
+          <w:tcPr>
+            <w:tcW w:w="5400" w:type="dxa"/>
+          </w:tcPr>
+          <w:p>
+            <w:pPr>
+              <w:ind w:left="842" w:hanging="842"/>
+              <w:rPr>
+                <w:sz w:val="18"/>
+                <w:szCs w:val="18"/>
+              </w:rPr>
+            </w:pPr>
           </w:p>
         </w:tc>
       </w:tr>
@@ -4400,19 +5255,23 @@
         </w:trPr>
         <w:tc>
           <w:tcPr>
-            <w:tcW w:w="985" w:type="dxa"/>
+            <w:tcW w:w="824" w:type="dxa"/>
           </w:tcPr>
           <w:p>
             <w:pPr>
               <w:rPr>
                 <w:b/>
                 <w:bCs/>
+                <w:sz w:val="18"/>
+                <w:szCs w:val="18"/>
               </w:rPr>
             </w:pPr>
             <w:r>
               <w:rPr>
                 <w:b/>
                 <w:bCs/>
+                <w:sz w:val="18"/>
+                <w:szCs w:val="18"/>
               </w:rPr>
               <w:t>14</w:t>
             </w:r>
@@ -4420,31 +5279,58 @@
         </w:tc>
         <w:tc>
           <w:tcPr>
-            <w:tcW w:w="1800" w:type="dxa"/>
+            <w:tcW w:w="1511" w:type="dxa"/>
           </w:tcPr>
           <w:p>
-            <w:r>
-              <w:t>Nov</w:t>
-            </w:r>
-            <w:r>
-              <w:t xml:space="preserve"> 29</w:t>
-            </w:r>
-            <w:r>
-              <w:t>–Dec 3</w:t>
+            <w:pPr>
+              <w:rPr>
+                <w:sz w:val="18"/>
+                <w:szCs w:val="18"/>
+              </w:rPr>
+            </w:pPr>
+            <w:r>
+              <w:rPr>
+                <w:sz w:val="18"/>
+                <w:szCs w:val="18"/>
+              </w:rPr>
+              <w:t>Nov 29–Dec 3</w:t>
             </w:r>
           </w:p>
         </w:tc>
         <w:tc>
           <w:tcPr>
-            <w:tcW w:w="7195" w:type="dxa"/>
+            <w:tcW w:w="5400" w:type="dxa"/>
           </w:tcPr>
           <w:p>
             <w:pPr>
-              <w:spacing w:after="240"/>
+              <w:ind w:left="842" w:hanging="842"/>
+              <w:contextualSpacing/>
+              <w:rPr>
+                <w:sz w:val="18"/>
+                <w:szCs w:val="18"/>
+              </w:rPr>
             </w:pPr>
             <w:r>
-              <w:t xml:space="preserve">Module 14: Finalizing Your Recommendation </w:t>
-            </w:r>
+              <w:rPr>
+                <w:sz w:val="18"/>
+                <w:szCs w:val="18"/>
+              </w:rPr>
+              <w:t xml:space="preserve">Module 14: Revising &amp; Submitting Your Recommendation </w:t>
+            </w:r>
+          </w:p>
+        </w:tc>
+        <w:tc>
+          <w:tcPr>
+            <w:tcW w:w="5400" w:type="dxa"/>
+          </w:tcPr>
+          <w:p>
+            <w:pPr>
+              <w:ind w:left="842" w:hanging="842"/>
+              <w:rPr>
+                <w:sz w:val="18"/>
+                <w:szCs w:val="18"/>
+              </w:rPr>
+            </w:pPr>
           </w:p>
         </w:tc>
       </w:tr>
@@ -4454,19 +5340,23 @@
         </w:trPr>
         <w:tc>
           <w:tcPr>
-            <w:tcW w:w="985" w:type="dxa"/>
+            <w:tcW w:w="824" w:type="dxa"/>
           </w:tcPr>
           <w:p>
             <w:pPr>
               <w:rPr>
                 <w:b/>
                 <w:bCs/>
+                <w:sz w:val="18"/>
+                <w:szCs w:val="18"/>
               </w:rPr>
             </w:pPr>
             <w:r>
               <w:rPr>
                 <w:b/>
                 <w:bCs/>
+                <w:sz w:val="18"/>
+                <w:szCs w:val="18"/>
               </w:rPr>
               <w:t>15</w:t>
             </w:r>
@@ -4474,32 +5364,81 @@
         </w:tc>
         <w:tc>
           <w:tcPr>
-            <w:tcW w:w="1800" w:type="dxa"/>
+            <w:tcW w:w="1511" w:type="dxa"/>
           </w:tcPr>
           <w:p>
-            <w:r>
-              <w:t>Dec 6</w:t>
-            </w:r>
-            <w:r>
-              <w:t>–8</w:t>
+            <w:pPr>
+              <w:rPr>
+                <w:sz w:val="18"/>
+                <w:szCs w:val="18"/>
+              </w:rPr>
+            </w:pPr>
+            <w:r>
+              <w:rPr>
+                <w:sz w:val="18"/>
+                <w:szCs w:val="18"/>
+              </w:rPr>
+              <w:t>Dec 6–8</w:t>
             </w:r>
           </w:p>
         </w:tc>
         <w:tc>
           <w:tcPr>
-            <w:tcW w:w="7195" w:type="dxa"/>
+            <w:tcW w:w="5400" w:type="dxa"/>
           </w:tcPr>
           <w:p>
-            <w:r>
+            <w:pPr>
+              <w:ind w:left="842" w:hanging="842"/>
+              <w:contextualSpacing/>
+              <w:rPr>
+                <w:sz w:val="18"/>
+                <w:szCs w:val="18"/>
+              </w:rPr>
+            </w:pPr>
+            <w:r>
+              <w:rPr>
+                <w:sz w:val="18"/>
+                <w:szCs w:val="18"/>
+              </w:rPr>
               <w:t>Module 15: Evaluating Your Progress</w:t>
             </w:r>
           </w:p>
           <w:p>
             <w:pPr>
-              <w:spacing w:after="240"/>
+              <w:ind w:left="842" w:hanging="842"/>
+              <w:contextualSpacing/>
+              <w:rPr>
+                <w:sz w:val="18"/>
+                <w:szCs w:val="18"/>
+              </w:rPr>
             </w:pPr>
             <w:r>
+              <w:rPr>
+                <w:sz w:val="18"/>
+                <w:szCs w:val="18"/>
+              </w:rPr>
               <w:t>Dec 8: Last day of classes; Last day to withdraw</w:t>
+            </w:r>
+          </w:p>
+        </w:tc>
+        <w:tc>
+          <w:tcPr>
+            <w:tcW w:w="5400" w:type="dxa"/>
+          </w:tcPr>
+          <w:p>
+            <w:pPr>
+              <w:ind w:left="842" w:hanging="842"/>
+              <w:rPr>
+                <w:sz w:val="18"/>
+                <w:szCs w:val="18"/>
+              </w:rPr>
+            </w:pPr>
+            <w:r>
+              <w:rPr>
+                <w:sz w:val="18"/>
+                <w:szCs w:val="18"/>
+              </w:rPr>
+              <w:t>Ch 8, “Communicating Persuasively”</w:t>
             </w:r>
           </w:p>
         </w:tc>
@@ -4510,19 +5449,23 @@
         </w:trPr>
         <w:tc>
           <w:tcPr>
-            <w:tcW w:w="985" w:type="dxa"/>
+            <w:tcW w:w="824" w:type="dxa"/>
           </w:tcPr>
           <w:p>
             <w:pPr>
               <w:rPr>
                 <w:b/>
                 <w:bCs/>
+                <w:sz w:val="18"/>
+                <w:szCs w:val="18"/>
               </w:rPr>
             </w:pPr>
             <w:r>
               <w:rPr>
                 <w:b/>
                 <w:bCs/>
+                <w:sz w:val="18"/>
+                <w:szCs w:val="18"/>
               </w:rPr>
               <w:t>Exam</w:t>
             </w:r>
@@ -4532,12 +5475,16 @@
               <w:rPr>
                 <w:b/>
                 <w:bCs/>
+                <w:sz w:val="18"/>
+                <w:szCs w:val="18"/>
               </w:rPr>
             </w:pPr>
             <w:r>
               <w:rPr>
                 <w:b/>
                 <w:bCs/>
+                <w:sz w:val="18"/>
+                <w:szCs w:val="18"/>
               </w:rPr>
               <w:t>Week</w:t>
             </w:r>
@@ -4545,36 +5492,71 @@
         </w:tc>
         <w:tc>
           <w:tcPr>
-            <w:tcW w:w="1800" w:type="dxa"/>
+            <w:tcW w:w="1511" w:type="dxa"/>
           </w:tcPr>
           <w:p>
-            <w:r>
+            <w:pPr>
+              <w:rPr>
+                <w:sz w:val="18"/>
+                <w:szCs w:val="18"/>
+              </w:rPr>
+            </w:pPr>
+            <w:r>
+              <w:rPr>
+                <w:sz w:val="18"/>
+                <w:szCs w:val="18"/>
+              </w:rPr>
               <w:t>Dec 10–15</w:t>
             </w:r>
           </w:p>
         </w:tc>
         <w:tc>
           <w:tcPr>
-            <w:tcW w:w="7195" w:type="dxa"/>
+            <w:tcW w:w="5400" w:type="dxa"/>
           </w:tcPr>
           <w:p>
-            <w:r>
-              <w:t xml:space="preserve">Dec 10: </w:t>
-            </w:r>
-            <w:r>
-              <w:t>Exam</w:t>
-            </w:r>
-            <w:r>
-              <w:t xml:space="preserve"> opens at 12:00 AM</w:t>
+            <w:pPr>
+              <w:rPr>
+                <w:sz w:val="18"/>
+                <w:szCs w:val="18"/>
+              </w:rPr>
+            </w:pPr>
+            <w:r>
+              <w:rPr>
+                <w:sz w:val="18"/>
+                <w:szCs w:val="18"/>
+              </w:rPr>
+              <w:t>Dec 10: Exam opens at 12:00 AM</w:t>
             </w:r>
           </w:p>
           <w:p>
             <w:pPr>
-              <w:spacing w:after="240"/>
+              <w:rPr>
+                <w:sz w:val="18"/>
+                <w:szCs w:val="18"/>
+              </w:rPr>
             </w:pPr>
             <w:r>
+              <w:rPr>
+                <w:sz w:val="18"/>
+                <w:szCs w:val="18"/>
+              </w:rPr>
               <w:t>Dec 15: Final Exam due by 11:59 PM</w:t>
             </w:r>
+          </w:p>
+        </w:tc>
+        <w:tc>
+          <w:tcPr>
+            <w:tcW w:w="5400" w:type="dxa"/>
+          </w:tcPr>
+          <w:p>
+            <w:pPr>
+              <w:ind w:left="842" w:hanging="842"/>
+              <w:rPr>
+                <w:sz w:val="18"/>
+                <w:szCs w:val="18"/>
+              </w:rPr>
+            </w:pPr>
           </w:p>
         </w:tc>
       </w:tr>
@@ -4582,18 +5564,21 @@
     <w:p>
       <w:pPr>
         <w:spacing w:line="259" w:lineRule="auto"/>
-      </w:pPr>
-      <w:r>
-        <w:br w:type="page"/>
-      </w:r>
-    </w:p>
+        <w:sectPr>
+          <w:pgSz w:w="15840" w:h="12240" w:orient="landscape"/>
+          <w:pgMar w:top="810" w:right="1440" w:bottom="1440" w:left="1440" w:header="720" w:footer="720" w:gutter="0"/>
+          <w:cols w:space="720"/>
+          <w:docGrid w:linePitch="360"/>
+        </w:sectPr>
+      </w:pPr>
+      <w:bookmarkStart w:id="39" w:name="_Due_Dates_&amp;"/>
+      <w:bookmarkEnd w:id="39"/>
+    </w:p>
+    <w:bookmarkStart w:id="40" w:name="_Toc78332582"/>
     <w:p>
       <w:pPr>
         <w:pStyle w:val="Heading1"/>
       </w:pPr>
-      <w:bookmarkStart w:id="39" w:name="_Due_Dates_&amp;"/>
-      <w:bookmarkStart w:id="40" w:name="_Toc77895055"/>
-      <w:bookmarkEnd w:id="39"/>
       <w:r>
         <w:rPr>
           <w:rFonts w:ascii="Acherus Grotesque Medium" w:hAnsi="Acherus Grotesque Medium"/>
@@ -4868,19 +5853,17 @@
       <w:pPr>
         <w:pStyle w:val="Heading2"/>
       </w:pPr>
-      <w:bookmarkStart w:id="41" w:name="_Toc77817609"/>
-      <w:bookmarkStart w:id="42" w:name="_Grace_Period"/>
+      <w:bookmarkStart w:id="41" w:name="_Grace_Period"/>
+      <w:bookmarkStart w:id="42" w:name="_Toc77817609"/>
+      <w:bookmarkEnd w:id="41"/>
+      <w:r>
+        <w:t>Grace Period</w:t>
+      </w:r>
       <w:bookmarkEnd w:id="42"/>
-      <w:r>
-        <w:t>Grace Period</w:t>
-      </w:r>
-      <w:bookmarkEnd w:id="41"/>
-    </w:p>
-    <w:p>
-      <w:pPr>
-        <w:rPr>
-          <w:b/>
-          <w:bCs/>
+    </w:p>
+    <w:p>
+      <w:pPr>
+        <w:rPr>
           <w:shd w:val="clear" w:color="auto" w:fill="FFFFFF"/>
         </w:rPr>
       </w:pPr>
@@ -4913,7 +5896,7 @@
                     <pic:cNvPicPr/>
                   </pic:nvPicPr>
                   <pic:blipFill>
-                    <a:blip r:embed="rId31">
+                    <a:blip r:embed="rId35">
                       <a:extLst>
                         <a:ext uri="{28A0092B-C50C-407E-A947-70E740481C1C}">
                           <a14:useLocalDpi xmlns:a14="http://schemas.microsoft.com/office/drawing/2010/main" val="0"/>
@@ -4972,87 +5955,19 @@
       </w:r>
       <w:r>
         <w:rPr>
-          <w:b/>
-          <w:bCs/>
           <w:shd w:val="clear" w:color="auto" w:fill="FFFFFF"/>
         </w:rPr>
-        <w:t>The grace period</w:t>
-      </w:r>
-      <w:r>
-        <w:rPr>
-          <w:b/>
-          <w:bCs/>
+        <w:t xml:space="preserve">The grace period covers most situations, whether a religious holiday, academic conflict, illness, or a personal issue. </w:t>
+      </w:r>
+    </w:p>
+    <w:p>
+      <w:pPr>
+        <w:rPr>
           <w:shd w:val="clear" w:color="auto" w:fill="FFFFFF"/>
         </w:rPr>
-        <w:t xml:space="preserve"> cover</w:t>
-      </w:r>
-      <w:r>
-        <w:rPr>
-          <w:b/>
-          <w:bCs/>
-          <w:shd w:val="clear" w:color="auto" w:fill="FFFFFF"/>
-        </w:rPr>
-        <w:t>s</w:t>
-      </w:r>
-      <w:r>
-        <w:rPr>
-          <w:b/>
-          <w:bCs/>
-          <w:shd w:val="clear" w:color="auto" w:fill="FFFFFF"/>
-        </w:rPr>
-        <w:t xml:space="preserve"> most </w:t>
-      </w:r>
-      <w:r>
-        <w:rPr>
-          <w:b/>
-          <w:bCs/>
-          <w:shd w:val="clear" w:color="auto" w:fill="FFFFFF"/>
-        </w:rPr>
-        <w:t>situations</w:t>
-      </w:r>
-      <w:r>
-        <w:rPr>
-          <w:b/>
-          <w:bCs/>
-          <w:shd w:val="clear" w:color="auto" w:fill="FFFFFF"/>
-        </w:rPr>
-        <w:t xml:space="preserve">, whether </w:t>
-      </w:r>
-      <w:r>
-        <w:rPr>
-          <w:b/>
-          <w:bCs/>
-          <w:shd w:val="clear" w:color="auto" w:fill="FFFFFF"/>
-        </w:rPr>
-        <w:t xml:space="preserve">a religious holiday, </w:t>
-      </w:r>
-      <w:r>
-        <w:rPr>
-          <w:b/>
-          <w:bCs/>
-          <w:shd w:val="clear" w:color="auto" w:fill="FFFFFF"/>
-        </w:rPr>
-        <w:t>academic conflict, illness, or a personal issue</w:t>
-      </w:r>
-      <w:r>
-        <w:rPr>
-          <w:b/>
-          <w:bCs/>
-          <w:shd w:val="clear" w:color="auto" w:fill="FFFFFF"/>
-        </w:rPr>
-        <w:t xml:space="preserve">. </w:t>
-      </w:r>
-    </w:p>
-    <w:p>
-      <w:pPr>
-        <w:rPr>
-          <w:shd w:val="clear" w:color="auto" w:fill="FFFFFF"/>
-        </w:rPr>
-      </w:pPr>
-      <w:r>
-        <w:rPr>
-          <w:b/>
-          <w:bCs/>
+      </w:pPr>
+      <w:r>
+        <w:rPr>
           <w:shd w:val="clear" w:color="auto" w:fill="FFFFFF"/>
         </w:rPr>
         <w:t>The grace period</w:t>
@@ -6441,10 +7356,7 @@
         <w:pStyle w:val="Heading2"/>
       </w:pPr>
       <w:r>
-        <w:t xml:space="preserve">Firm Due Date with No Grace Period: </w:t>
-      </w:r>
-      <w:r>
-        <w:t>Final Exam</w:t>
+        <w:t>Firm Due Date with No Grace Period: Final Exam</w:t>
       </w:r>
     </w:p>
     <w:p>
@@ -6574,10 +7486,7 @@
         <w:pStyle w:val="Heading2"/>
       </w:pPr>
       <w:r>
-        <w:t>In</w:t>
-      </w:r>
-      <w:r>
-        <w:t>complete Policy</w:t>
+        <w:t>Incomplete Policy</w:t>
       </w:r>
     </w:p>
     <w:p>
@@ -6625,7 +7534,7 @@
       <w:pPr>
         <w:pStyle w:val="Heading1"/>
       </w:pPr>
-      <w:bookmarkStart w:id="47" w:name="_Toc77895056"/>
+      <w:bookmarkStart w:id="47" w:name="_Toc78332583"/>
       <w:r>
         <w:lastRenderedPageBreak/>
         <w:t>Sequence of Technical Writing Projects</w:t>
@@ -7248,7 +8157,7 @@
                     <pic:cNvPicPr/>
                   </pic:nvPicPr>
                   <pic:blipFill>
-                    <a:blip r:embed="rId32" cstate="print">
+                    <a:blip r:embed="rId36" cstate="print">
                       <a:extLst>
                         <a:ext uri="{28A0092B-C50C-407E-A947-70E740481C1C}">
                           <a14:useLocalDpi xmlns:a14="http://schemas.microsoft.com/office/drawing/2010/main" val="0"/>
@@ -7286,7 +8195,7 @@
       <w:r>
         <w:t xml:space="preserve"> </w:t>
       </w:r>
-      <w:hyperlink r:id="rId33" w:history="1">
+      <w:hyperlink r:id="rId37" w:history="1">
         <w:r>
           <w:rPr>
             <w:rStyle w:val="Hyperlink"/>
@@ -7374,7 +8283,7 @@
       <w:r>
         <w:t xml:space="preserve"> </w:t>
       </w:r>
-      <w:hyperlink r:id="rId34" w:history="1">
+      <w:hyperlink r:id="rId38" w:history="1">
         <w:r>
           <w:rPr>
             <w:rStyle w:val="Hyperlink"/>
@@ -7408,7 +8317,25 @@
         <w:rPr>
           <w:rFonts w:eastAsia="Arial"/>
         </w:rPr>
-        <w:t>make a choice, you will complete a short form to propose your topic.</w:t>
+        <w:t>make a choice, you will complete a short form</w:t>
+      </w:r>
+      <w:r>
+        <w:rPr>
+          <w:rFonts w:eastAsia="Arial"/>
+        </w:rPr>
+        <w:t xml:space="preserve"> and pitch presentation</w:t>
+      </w:r>
+      <w:r>
+        <w:rPr>
+          <w:rFonts w:eastAsia="Arial"/>
+        </w:rPr>
+        <w:t xml:space="preserve"> to propose your topic</w:t>
+      </w:r>
+      <w:r>
+        <w:rPr>
+          <w:rFonts w:eastAsia="Arial"/>
+        </w:rPr>
+        <w:t>.</w:t>
       </w:r>
     </w:p>
     <w:p>
@@ -7485,7 +8412,7 @@
                     <pic:cNvPicPr/>
                   </pic:nvPicPr>
                   <pic:blipFill rotWithShape="1">
-                    <a:blip r:embed="rId35" cstate="print">
+                    <a:blip r:embed="rId39" cstate="print">
                       <a:extLst>
                         <a:ext uri="{28A0092B-C50C-407E-A947-70E740481C1C}">
                           <a14:useLocalDpi xmlns:a14="http://schemas.microsoft.com/office/drawing/2010/main" val="0"/>
@@ -7673,7 +8600,7 @@
                     <pic:cNvPicPr/>
                   </pic:nvPicPr>
                   <pic:blipFill>
-                    <a:blip r:embed="rId36" cstate="print">
+                    <a:blip r:embed="rId40" cstate="print">
                       <a:extLst>
                         <a:ext uri="{28A0092B-C50C-407E-A947-70E740481C1C}">
                           <a14:useLocalDpi xmlns:a14="http://schemas.microsoft.com/office/drawing/2010/main" val="0"/>
@@ -7872,7 +8799,7 @@
                     <pic:cNvPicPr/>
                   </pic:nvPicPr>
                   <pic:blipFill>
-                    <a:blip r:embed="rId37" cstate="print">
+                    <a:blip r:embed="rId41" cstate="print">
                       <a:extLst>
                         <a:ext uri="{28A0092B-C50C-407E-A947-70E740481C1C}">
                           <a14:useLocalDpi xmlns:a14="http://schemas.microsoft.com/office/drawing/2010/main" val="0"/>
@@ -7975,32 +8902,23 @@
       <w:pPr>
         <w:pStyle w:val="Heading1"/>
       </w:pPr>
-      <w:bookmarkStart w:id="56" w:name="_Toc77895057"/>
-      <w:r>
+      <w:bookmarkStart w:id="56" w:name="_Toc78332584"/>
+      <w:r>
+        <w:rPr>
+          <w:noProof/>
+        </w:rPr>
         <w:lastRenderedPageBreak/>
-        <w:t>A Module in Canvas is like a Bucket</w:t>
-      </w:r>
-      <w:bookmarkEnd w:id="56"/>
-    </w:p>
-    <w:p>
-      <w:pPr>
-        <w:spacing w:before="240"/>
-      </w:pPr>
-      <w:r>
-        <w:rPr>
-          <w:noProof/>
-        </w:rPr>
         <w:drawing>
-          <wp:anchor distT="0" distB="0" distL="114300" distR="91440" simplePos="0" relativeHeight="251630592" behindDoc="0" locked="0" layoutInCell="1" allowOverlap="1" wp14:anchorId="44FBD397" wp14:editId="71E27E3F">
+          <wp:anchor distT="0" distB="0" distL="114300" distR="91440" simplePos="0" relativeHeight="251630592" behindDoc="0" locked="0" layoutInCell="1" allowOverlap="1" wp14:anchorId="44FBD397" wp14:editId="2988235A">
             <wp:simplePos x="0" y="0"/>
             <wp:positionH relativeFrom="column">
-              <wp:posOffset>-294640</wp:posOffset>
+              <wp:posOffset>5139533</wp:posOffset>
             </wp:positionH>
             <wp:positionV relativeFrom="paragraph">
-              <wp:posOffset>274320</wp:posOffset>
+              <wp:posOffset>324416</wp:posOffset>
             </wp:positionV>
             <wp:extent cx="996696" cy="749808"/>
-            <wp:effectExtent l="285750" t="209550" r="260985" b="222250"/>
+            <wp:effectExtent l="228600" t="266700" r="241935" b="260350"/>
             <wp:wrapSquare wrapText="bothSides"/>
             <wp:docPr id="30" name="Picture 30" descr="Photo of an orange plastic bucket lying on its side in sand"/>
             <wp:cNvGraphicFramePr>
@@ -8014,7 +8932,7 @@
                     <pic:cNvPicPr/>
                   </pic:nvPicPr>
                   <pic:blipFill>
-                    <a:blip r:embed="rId38" cstate="print">
+                    <a:blip r:embed="rId42" cstate="print">
                       <a:extLst>
                         <a:ext uri="{28A0092B-C50C-407E-A947-70E740481C1C}">
                           <a14:useLocalDpi xmlns:a14="http://schemas.microsoft.com/office/drawing/2010/main" val="0"/>
@@ -8026,7 +8944,7 @@
                     </a:stretch>
                   </pic:blipFill>
                   <pic:spPr>
-                    <a:xfrm>
+                    <a:xfrm rot="764691">
                       <a:off x="0" y="0"/>
                       <a:ext cx="996696" cy="749808"/>
                     </a:xfrm>
@@ -8079,6 +8997,15 @@
         </w:drawing>
       </w:r>
       <w:r>
+        <w:t>A Module in Canvas is like a Bucket</w:t>
+      </w:r>
+      <w:bookmarkEnd w:id="56"/>
+    </w:p>
+    <w:p>
+      <w:pPr>
+        <w:spacing w:before="240"/>
+      </w:pPr>
+      <w:r>
         <w:t xml:space="preserve">This course uses Modules in Canvas to organize the work that you will do for each week. </w:t>
       </w:r>
     </w:p>
@@ -8087,7 +9014,6 @@
         <w:t>You may notice that some of the sidebar navigation, like Assignments and Quizzes, does not show in the course Canvas site. That’s because everything you need is in Modules.</w:t>
       </w:r>
     </w:p>
-    <w:p/>
     <w:p>
       <w:pPr>
         <w:pStyle w:val="MaroonBkgdHeading"/>
@@ -8153,7 +9079,7 @@
                     <pic:cNvPicPr/>
                   </pic:nvPicPr>
                   <pic:blipFill>
-                    <a:blip r:embed="rId39" cstate="print"/>
+                    <a:blip r:embed="rId43" cstate="print"/>
                     <a:stretch>
                       <a:fillRect/>
                     </a:stretch>
@@ -8481,7 +9407,7 @@
                     <pic:cNvPicPr/>
                   </pic:nvPicPr>
                   <pic:blipFill>
-                    <a:blip r:embed="rId40">
+                    <a:blip r:embed="rId44">
                       <a:extLst>
                         <a:ext uri="{28A0092B-C50C-407E-A947-70E740481C1C}">
                           <a14:useLocalDpi xmlns:a14="http://schemas.microsoft.com/office/drawing/2010/main" val="0"/>
@@ -8678,7 +9604,7 @@
                     <pic:cNvPicPr/>
                   </pic:nvPicPr>
                   <pic:blipFill>
-                    <a:blip r:embed="rId41" cstate="print">
+                    <a:blip r:embed="rId45" cstate="print">
                       <a:extLst>
                         <a:ext uri="{28A0092B-C50C-407E-A947-70E740481C1C}">
                           <a14:useLocalDpi xmlns:a14="http://schemas.microsoft.com/office/drawing/2010/main" val="0"/>
@@ -8834,7 +9760,7 @@
       <w:pPr>
         <w:pStyle w:val="Heading1"/>
       </w:pPr>
-      <w:bookmarkStart w:id="65" w:name="_Toc77895058"/>
+      <w:bookmarkStart w:id="65" w:name="_Toc78332585"/>
       <w:r>
         <w:lastRenderedPageBreak/>
         <w:t xml:space="preserve">Typical </w:t>
@@ -8944,16 +9870,16 @@
       </w:pPr>
       <w:r>
         <w:drawing>
-          <wp:anchor distT="0" distB="0" distL="274320" distR="114300" simplePos="0" relativeHeight="251606016" behindDoc="1" locked="0" layoutInCell="1" allowOverlap="1" wp14:anchorId="6846B385" wp14:editId="00B5697E">
+          <wp:anchor distT="0" distB="0" distL="274320" distR="114300" simplePos="0" relativeHeight="251606016" behindDoc="1" locked="0" layoutInCell="1" allowOverlap="1" wp14:anchorId="6846B385" wp14:editId="062F0CF8">
             <wp:simplePos x="0" y="0"/>
             <wp:positionH relativeFrom="column">
-              <wp:posOffset>5048250</wp:posOffset>
+              <wp:posOffset>5257800</wp:posOffset>
             </wp:positionH>
             <wp:positionV relativeFrom="paragraph">
               <wp:posOffset>36195</wp:posOffset>
             </wp:positionV>
-            <wp:extent cx="931123" cy="768096"/>
-            <wp:effectExtent l="0" t="0" r="2540" b="0"/>
+            <wp:extent cx="932688" cy="768096"/>
+            <wp:effectExtent l="0" t="0" r="1270" b="0"/>
             <wp:wrapTight wrapText="bothSides">
               <wp:wrapPolygon edited="1">
                 <wp:start x="0" y="0"/>
@@ -8993,7 +9919,7 @@
                     <pic:cNvPicPr/>
                   </pic:nvPicPr>
                   <pic:blipFill>
-                    <a:blip r:embed="rId42" cstate="print">
+                    <a:blip r:embed="rId46" cstate="print">
                       <a:extLst>
                         <a:ext uri="{28A0092B-C50C-407E-A947-70E740481C1C}">
                           <a14:useLocalDpi xmlns:a14="http://schemas.microsoft.com/office/drawing/2010/main" val="0"/>
@@ -9007,7 +9933,7 @@
                   <pic:spPr>
                     <a:xfrm>
                       <a:off x="0" y="0"/>
-                      <a:ext cx="931123" cy="768096"/>
+                      <a:ext cx="932688" cy="768096"/>
                     </a:xfrm>
                     <a:prstGeom prst="rect">
                       <a:avLst/>
@@ -9182,7 +10108,7 @@
                     <pic:cNvPicPr/>
                   </pic:nvPicPr>
                   <pic:blipFill>
-                    <a:blip r:embed="rId43" cstate="print">
+                    <a:blip r:embed="rId47" cstate="print">
                       <a:extLst>
                         <a:ext uri="{28A0092B-C50C-407E-A947-70E740481C1C}">
                           <a14:useLocalDpi xmlns:a14="http://schemas.microsoft.com/office/drawing/2010/main" val="0"/>
@@ -9254,16 +10180,16 @@
       </w:pPr>
       <w:r>
         <w:drawing>
-          <wp:anchor distT="0" distB="0" distL="274320" distR="114300" simplePos="0" relativeHeight="251626496" behindDoc="1" locked="0" layoutInCell="1" allowOverlap="1" wp14:anchorId="41D9FD52" wp14:editId="53E2624D">
+          <wp:anchor distT="0" distB="0" distL="274320" distR="114300" simplePos="0" relativeHeight="251626496" behindDoc="1" locked="0" layoutInCell="1" allowOverlap="1" wp14:anchorId="41D9FD52" wp14:editId="574119B2">
             <wp:simplePos x="0" y="0"/>
             <wp:positionH relativeFrom="column">
-              <wp:posOffset>5140960</wp:posOffset>
+              <wp:posOffset>5257800</wp:posOffset>
             </wp:positionH>
             <wp:positionV relativeFrom="paragraph">
               <wp:posOffset>88265</wp:posOffset>
             </wp:positionV>
-            <wp:extent cx="822960" cy="567895"/>
-            <wp:effectExtent l="0" t="0" r="0" b="3810"/>
+            <wp:extent cx="821559" cy="566928"/>
+            <wp:effectExtent l="0" t="0" r="0" b="5080"/>
             <wp:wrapTight wrapText="bothSides">
               <wp:wrapPolygon edited="1">
                 <wp:start x="6304" y="1958"/>
@@ -9301,7 +10227,7 @@
                     <pic:cNvPicPr/>
                   </pic:nvPicPr>
                   <pic:blipFill>
-                    <a:blip r:embed="rId44" cstate="print">
+                    <a:blip r:embed="rId48" cstate="print">
                       <a:extLst>
                         <a:ext uri="{28A0092B-C50C-407E-A947-70E740481C1C}">
                           <a14:useLocalDpi xmlns:a14="http://schemas.microsoft.com/office/drawing/2010/main" val="0"/>
@@ -9315,7 +10241,7 @@
                   <pic:spPr>
                     <a:xfrm>
                       <a:off x="0" y="0"/>
-                      <a:ext cx="822960" cy="567895"/>
+                      <a:ext cx="821559" cy="566928"/>
                     </a:xfrm>
                     <a:prstGeom prst="rect">
                       <a:avLst/>
@@ -9478,7 +10404,7 @@
       </w:pPr>
       <w:r>
         <w:drawing>
-          <wp:anchor distT="0" distB="0" distL="274320" distR="114300" simplePos="0" relativeHeight="251613184" behindDoc="1" locked="0" layoutInCell="1" allowOverlap="1" wp14:anchorId="5FF932C5" wp14:editId="042CB4F1">
+          <wp:anchor distT="0" distB="0" distL="274320" distR="114300" simplePos="0" relativeHeight="251613184" behindDoc="1" locked="0" layoutInCell="1" allowOverlap="1" wp14:anchorId="5FF932C5" wp14:editId="35A8AD39">
             <wp:simplePos x="0" y="0"/>
             <wp:positionH relativeFrom="column">
               <wp:posOffset>5259705</wp:posOffset>
@@ -9486,8 +10412,8 @@
             <wp:positionV relativeFrom="paragraph">
               <wp:posOffset>129540</wp:posOffset>
             </wp:positionV>
-            <wp:extent cx="830170" cy="576072"/>
-            <wp:effectExtent l="38100" t="38100" r="27305" b="52705"/>
+            <wp:extent cx="832104" cy="576072"/>
+            <wp:effectExtent l="38100" t="38100" r="25400" b="52705"/>
             <wp:wrapTight wrapText="bothSides">
               <wp:wrapPolygon edited="1">
                 <wp:start x="137" y="-599"/>
@@ -9527,7 +10453,7 @@
                     <pic:cNvPicPr/>
                   </pic:nvPicPr>
                   <pic:blipFill>
-                    <a:blip r:embed="rId45" cstate="print">
+                    <a:blip r:embed="rId49" cstate="print">
                       <a:extLst>
                         <a:ext uri="{28A0092B-C50C-407E-A947-70E740481C1C}">
                           <a14:useLocalDpi xmlns:a14="http://schemas.microsoft.com/office/drawing/2010/main" val="0"/>
@@ -9541,7 +10467,7 @@
                   <pic:spPr>
                     <a:xfrm rot="315039">
                       <a:off x="0" y="0"/>
-                      <a:ext cx="830170" cy="576072"/>
+                      <a:ext cx="832104" cy="576072"/>
                     </a:xfrm>
                     <a:prstGeom prst="rect">
                       <a:avLst/>
@@ -9647,24 +10573,24 @@
           <w:szCs w:val="4"/>
         </w:rPr>
         <w:drawing>
-          <wp:anchor distT="0" distB="0" distL="274320" distR="114300" simplePos="0" relativeHeight="251695104" behindDoc="1" locked="0" layoutInCell="1" allowOverlap="1" wp14:anchorId="7203B27C" wp14:editId="7D9F9828">
+          <wp:anchor distT="0" distB="0" distL="274320" distR="114300" simplePos="0" relativeHeight="251695104" behindDoc="1" locked="0" layoutInCell="1" allowOverlap="1" wp14:anchorId="7203B27C" wp14:editId="1F782EC7">
             <wp:simplePos x="0" y="0"/>
             <wp:positionH relativeFrom="column">
-              <wp:posOffset>5354955</wp:posOffset>
+              <wp:posOffset>5257800</wp:posOffset>
             </wp:positionH>
             <wp:positionV relativeFrom="paragraph">
               <wp:posOffset>91440</wp:posOffset>
             </wp:positionV>
-            <wp:extent cx="721070" cy="630936"/>
-            <wp:effectExtent l="0" t="0" r="3175" b="0"/>
+            <wp:extent cx="722376" cy="630936"/>
+            <wp:effectExtent l="0" t="0" r="1905" b="0"/>
             <wp:wrapTight wrapText="bothSides">
               <wp:wrapPolygon edited="0">
                 <wp:start x="0" y="0"/>
                 <wp:lineTo x="0" y="16967"/>
-                <wp:lineTo x="5138" y="20882"/>
-                <wp:lineTo x="16557" y="20882"/>
-                <wp:lineTo x="21124" y="16967"/>
-                <wp:lineTo x="21124" y="0"/>
+                <wp:lineTo x="5129" y="20882"/>
+                <wp:lineTo x="16528" y="20882"/>
+                <wp:lineTo x="21087" y="16967"/>
+                <wp:lineTo x="21087" y="0"/>
                 <wp:lineTo x="0" y="0"/>
               </wp:wrapPolygon>
             </wp:wrapTight>
@@ -9692,7 +10618,7 @@
                     <pic:cNvPicPr/>
                   </pic:nvPicPr>
                   <pic:blipFill>
-                    <a:blip r:embed="rId46" cstate="print">
+                    <a:blip r:embed="rId50" cstate="print">
                       <a:extLst>
                         <a:ext uri="{28A0092B-C50C-407E-A947-70E740481C1C}">
                           <a14:useLocalDpi xmlns:a14="http://schemas.microsoft.com/office/drawing/2010/main" val="0"/>
@@ -9706,7 +10632,7 @@
                   <pic:spPr>
                     <a:xfrm>
                       <a:off x="0" y="0"/>
-                      <a:ext cx="721070" cy="630936"/>
+                      <a:ext cx="722376" cy="630936"/>
                     </a:xfrm>
                     <a:prstGeom prst="rect">
                       <a:avLst/>
@@ -9822,33 +10748,32 @@
       </w:pPr>
       <w:r>
         <w:drawing>
-          <wp:anchor distT="0" distB="0" distL="274320" distR="114300" simplePos="0" relativeHeight="251696128" behindDoc="1" locked="0" layoutInCell="1" allowOverlap="1" wp14:anchorId="047FB2A4" wp14:editId="1A873EED">
+          <wp:anchor distT="0" distB="0" distL="274320" distR="114300" simplePos="0" relativeHeight="251696128" behindDoc="1" locked="0" layoutInCell="1" allowOverlap="1" wp14:anchorId="047FB2A4" wp14:editId="4FD9460D">
             <wp:simplePos x="0" y="0"/>
             <wp:positionH relativeFrom="column">
-              <wp:posOffset>5365750</wp:posOffset>
+              <wp:posOffset>5257800</wp:posOffset>
             </wp:positionH>
             <wp:positionV relativeFrom="paragraph">
               <wp:posOffset>26670</wp:posOffset>
             </wp:positionV>
-            <wp:extent cx="747743" cy="768096"/>
-            <wp:effectExtent l="0" t="0" r="0" b="0"/>
+            <wp:extent cx="749808" cy="768096"/>
+            <wp:effectExtent l="95250" t="0" r="0" b="51435"/>
             <wp:wrapTight wrapText="bothSides">
               <wp:wrapPolygon edited="0">
-                <wp:start x="13213" y="0"/>
-                <wp:lineTo x="3854" y="3752"/>
-                <wp:lineTo x="1101" y="5896"/>
-                <wp:lineTo x="0" y="19831"/>
-                <wp:lineTo x="1652" y="20903"/>
-                <wp:lineTo x="4404" y="20903"/>
-                <wp:lineTo x="11562" y="20903"/>
-                <wp:lineTo x="14314" y="20903"/>
-                <wp:lineTo x="19820" y="18759"/>
-                <wp:lineTo x="20921" y="13935"/>
-                <wp:lineTo x="20921" y="12864"/>
-                <wp:lineTo x="20370" y="6968"/>
-                <wp:lineTo x="18168" y="1072"/>
-                <wp:lineTo x="16517" y="0"/>
-                <wp:lineTo x="13213" y="0"/>
+                <wp:start x="13388" y="370"/>
+                <wp:lineTo x="-2522" y="6376"/>
+                <wp:lineTo x="113" y="14557"/>
+                <wp:lineTo x="-1982" y="15200"/>
+                <wp:lineTo x="-499" y="19802"/>
+                <wp:lineTo x="6416" y="21613"/>
+                <wp:lineTo x="13002" y="22401"/>
+                <wp:lineTo x="18241" y="20793"/>
+                <wp:lineTo x="20037" y="17433"/>
+                <wp:lineTo x="20709" y="8798"/>
+                <wp:lineTo x="20544" y="8287"/>
+                <wp:lineTo x="17026" y="939"/>
+                <wp:lineTo x="16531" y="-595"/>
+                <wp:lineTo x="13388" y="370"/>
               </wp:wrapPolygon>
             </wp:wrapTight>
             <wp:docPr id="25" name="Picture 25">
@@ -9875,7 +10800,7 @@
                     <pic:cNvPicPr/>
                   </pic:nvPicPr>
                   <pic:blipFill>
-                    <a:blip r:embed="rId47" cstate="print">
+                    <a:blip r:embed="rId51" cstate="print">
                       <a:extLst>
                         <a:ext uri="{28A0092B-C50C-407E-A947-70E740481C1C}">
                           <a14:useLocalDpi xmlns:a14="http://schemas.microsoft.com/office/drawing/2010/main" val="0"/>
@@ -9887,9 +10812,9 @@
                     </a:stretch>
                   </pic:blipFill>
                   <pic:spPr>
-                    <a:xfrm>
+                    <a:xfrm rot="1047318">
                       <a:off x="0" y="0"/>
-                      <a:ext cx="747743" cy="768096"/>
+                      <a:ext cx="749808" cy="768096"/>
                     </a:xfrm>
                     <a:prstGeom prst="rect">
                       <a:avLst/>
@@ -9982,7 +10907,7 @@
         <w:pStyle w:val="Heading1"/>
       </w:pPr>
       <w:bookmarkStart w:id="78" w:name="_How_Assessment_Works"/>
-      <w:bookmarkStart w:id="79" w:name="_Toc77895059"/>
+      <w:bookmarkStart w:id="79" w:name="_Toc78332586"/>
       <w:bookmarkEnd w:id="78"/>
       <w:r>
         <w:lastRenderedPageBreak/>
@@ -10175,13 +11100,13 @@
                     <pic:cNvPicPr/>
                   </pic:nvPicPr>
                   <pic:blipFill>
-                    <a:blip r:embed="rId48" cstate="print">
+                    <a:blip r:embed="rId52" cstate="print">
                       <a:extLst>
                         <a:ext uri="{28A0092B-C50C-407E-A947-70E740481C1C}">
                           <a14:useLocalDpi xmlns:a14="http://schemas.microsoft.com/office/drawing/2010/main" val="0"/>
                         </a:ext>
                         <a:ext uri="{96DAC541-7B7A-43D3-8B79-37D633B846F1}">
-                          <asvg:svgBlip xmlns:asvg="http://schemas.microsoft.com/office/drawing/2016/SVG/main" r:embed="rId49"/>
+                          <asvg:svgBlip xmlns:asvg="http://schemas.microsoft.com/office/drawing/2016/SVG/main" r:embed="rId53"/>
                         </a:ext>
                       </a:extLst>
                     </a:blip>
@@ -10277,240 +11202,6 @@
                 <pic:pic xmlns:pic="http://schemas.openxmlformats.org/drawingml/2006/picture">
                   <pic:nvPicPr>
                     <pic:cNvPr id="37" name=""/>
-                    <pic:cNvPicPr/>
-                  </pic:nvPicPr>
-                  <pic:blipFill>
-                    <a:blip r:embed="rId50" cstate="print">
-                      <a:extLst>
-                        <a:ext uri="{28A0092B-C50C-407E-A947-70E740481C1C}">
-                          <a14:useLocalDpi xmlns:a14="http://schemas.microsoft.com/office/drawing/2010/main" val="0"/>
-                        </a:ext>
-                        <a:ext uri="{96DAC541-7B7A-43D3-8B79-37D633B846F1}">
-                          <asvg:svgBlip xmlns:asvg="http://schemas.microsoft.com/office/drawing/2016/SVG/main" r:embed="rId51"/>
-                        </a:ext>
-                      </a:extLst>
-                    </a:blip>
-                    <a:stretch>
-                      <a:fillRect/>
-                    </a:stretch>
-                  </pic:blipFill>
-                  <pic:spPr>
-                    <a:xfrm>
-                      <a:off x="0" y="0"/>
-                      <a:ext cx="539496" cy="539496"/>
-                    </a:xfrm>
-                    <a:prstGeom prst="rect">
-                      <a:avLst/>
-                    </a:prstGeom>
-                  </pic:spPr>
-                </pic:pic>
-              </a:graphicData>
-            </a:graphic>
-            <wp14:sizeRelH relativeFrom="margin">
-              <wp14:pctWidth>0</wp14:pctWidth>
-            </wp14:sizeRelH>
-            <wp14:sizeRelV relativeFrom="margin">
-              <wp14:pctHeight>0</wp14:pctHeight>
-            </wp14:sizeRelV>
-          </wp:anchor>
-        </w:drawing>
-      </w:r>
-      <w:r>
-        <w:rPr>
-          <w:rFonts w:ascii="Acherus Grotesque Light" w:hAnsi="Acherus Grotesque Light" w:cs="Arial"/>
-          <w:sz w:val="20"/>
-          <w:szCs w:val="20"/>
-        </w:rPr>
-        <w:t xml:space="preserve">Grades are not fair. </w:t>
-      </w:r>
-      <w:r>
-        <w:rPr>
-          <w:rFonts w:ascii="Acherus Grotesque Light" w:hAnsi="Acherus Grotesque Light" w:cs="Arial"/>
-          <w:sz w:val="20"/>
-          <w:szCs w:val="20"/>
-        </w:rPr>
-        <w:t>The usual grading process compar</w:t>
-      </w:r>
-      <w:r>
-        <w:rPr>
-          <w:rFonts w:ascii="Acherus Grotesque Light" w:hAnsi="Acherus Grotesque Light" w:cs="Arial"/>
-          <w:sz w:val="20"/>
-          <w:szCs w:val="20"/>
-        </w:rPr>
-        <w:t>es</w:t>
-      </w:r>
-      <w:r>
-        <w:rPr>
-          <w:rFonts w:ascii="Acherus Grotesque Light" w:hAnsi="Acherus Grotesque Light" w:cs="Arial"/>
-          <w:sz w:val="20"/>
-          <w:szCs w:val="20"/>
-        </w:rPr>
-        <w:t xml:space="preserve"> student work to an ideal text</w:t>
-      </w:r>
-      <w:r>
-        <w:rPr>
-          <w:rFonts w:ascii="Acherus Grotesque Light" w:hAnsi="Acherus Grotesque Light" w:cs="Arial"/>
-          <w:sz w:val="20"/>
-          <w:szCs w:val="20"/>
-        </w:rPr>
-        <w:t xml:space="preserve">. Unfortunately, that </w:t>
-      </w:r>
-      <w:r>
-        <w:rPr>
-          <w:rFonts w:ascii="Acherus Grotesque Light" w:hAnsi="Acherus Grotesque Light" w:cs="Arial"/>
-          <w:sz w:val="20"/>
-          <w:szCs w:val="20"/>
-        </w:rPr>
-        <w:t xml:space="preserve">means your success </w:t>
-      </w:r>
-      <w:r>
-        <w:rPr>
-          <w:rFonts w:ascii="Acherus Grotesque Light" w:hAnsi="Acherus Grotesque Light" w:cs="Arial"/>
-          <w:sz w:val="20"/>
-          <w:szCs w:val="20"/>
-        </w:rPr>
-        <w:t>on</w:t>
-      </w:r>
-      <w:r>
-        <w:rPr>
-          <w:rFonts w:ascii="Acherus Grotesque Light" w:hAnsi="Acherus Grotesque Light" w:cs="Arial"/>
-          <w:sz w:val="20"/>
-          <w:szCs w:val="20"/>
-        </w:rPr>
-        <w:t xml:space="preserve"> a </w:t>
-      </w:r>
-      <w:r>
-        <w:rPr>
-          <w:rFonts w:ascii="Acherus Grotesque Light" w:hAnsi="Acherus Grotesque Light" w:cs="Arial"/>
-          <w:sz w:val="20"/>
-          <w:szCs w:val="20"/>
-        </w:rPr>
-        <w:t xml:space="preserve">writing project </w:t>
-      </w:r>
-      <w:r>
-        <w:rPr>
-          <w:rFonts w:ascii="Acherus Grotesque Light" w:hAnsi="Acherus Grotesque Light" w:cs="Arial"/>
-          <w:sz w:val="20"/>
-          <w:szCs w:val="20"/>
-        </w:rPr>
-        <w:t>depends upon perfect grammar and style. But whose grammar and style count? And who decides? That’s the problem.</w:t>
-      </w:r>
-    </w:p>
-    <w:p>
-      <w:pPr>
-        <w:pStyle w:val="NormalWeb"/>
-        <w:numPr>
-          <w:ilvl w:val="0"/>
-          <w:numId w:val="27"/>
-        </w:numPr>
-        <w:spacing w:before="180" w:beforeAutospacing="0" w:after="360" w:afterAutospacing="0"/>
-        <w:rPr>
-          <w:rFonts w:ascii="Acherus Grotesque Light" w:hAnsi="Acherus Grotesque Light" w:cs="Arial"/>
-          <w:sz w:val="20"/>
-          <w:szCs w:val="20"/>
-        </w:rPr>
-      </w:pPr>
-      <w:r>
-        <w:rPr>
-          <w:rFonts w:ascii="Acherus Grotesque Light" w:hAnsi="Acherus Grotesque Light" w:cs="Arial"/>
-          <w:noProof/>
-          <w:sz w:val="20"/>
-          <w:szCs w:val="20"/>
-        </w:rPr>
-        <w:drawing>
-          <wp:anchor distT="0" distB="0" distL="191770" distR="114300" simplePos="0" relativeHeight="251677696" behindDoc="0" locked="0" layoutInCell="1" allowOverlap="1" wp14:anchorId="145EC105" wp14:editId="560E4982">
-            <wp:simplePos x="0" y="0"/>
-            <wp:positionH relativeFrom="column">
-              <wp:posOffset>5457825</wp:posOffset>
-            </wp:positionH>
-            <wp:positionV relativeFrom="paragraph">
-              <wp:posOffset>823595</wp:posOffset>
-            </wp:positionV>
-            <wp:extent cx="768096" cy="630936"/>
-            <wp:effectExtent l="0" t="0" r="0" b="0"/>
-            <wp:wrapSquare wrapText="bothSides"/>
-            <wp:docPr id="40" name="Graphic 40"/>
-            <wp:cNvGraphicFramePr>
-              <a:graphicFrameLocks xmlns:a="http://schemas.openxmlformats.org/drawingml/2006/main" noChangeAspect="1"/>
-            </wp:cNvGraphicFramePr>
-            <a:graphic xmlns:a="http://schemas.openxmlformats.org/drawingml/2006/main">
-              <a:graphicData uri="http://schemas.openxmlformats.org/drawingml/2006/picture">
-                <pic:pic xmlns:pic="http://schemas.openxmlformats.org/drawingml/2006/picture">
-                  <pic:nvPicPr>
-                    <pic:cNvPr id="40" name=""/>
-                    <pic:cNvPicPr/>
-                  </pic:nvPicPr>
-                  <pic:blipFill rotWithShape="1">
-                    <a:blip r:embed="rId52" cstate="print">
-                      <a:extLst>
-                        <a:ext uri="{28A0092B-C50C-407E-A947-70E740481C1C}">
-                          <a14:useLocalDpi xmlns:a14="http://schemas.microsoft.com/office/drawing/2010/main" val="0"/>
-                        </a:ext>
-                        <a:ext uri="{96DAC541-7B7A-43D3-8B79-37D633B846F1}">
-                          <asvg:svgBlip xmlns:asvg="http://schemas.microsoft.com/office/drawing/2016/SVG/main" r:embed="rId53"/>
-                        </a:ext>
-                      </a:extLst>
-                    </a:blip>
-                    <a:srcRect t="17399"/>
-                    <a:stretch/>
-                  </pic:blipFill>
-                  <pic:spPr bwMode="auto">
-                    <a:xfrm>
-                      <a:off x="0" y="0"/>
-                      <a:ext cx="768096" cy="630936"/>
-                    </a:xfrm>
-                    <a:prstGeom prst="rect">
-                      <a:avLst/>
-                    </a:prstGeom>
-                    <a:ln>
-                      <a:noFill/>
-                    </a:ln>
-                    <a:extLst>
-                      <a:ext uri="{53640926-AAD7-44D8-BBD7-CCE9431645EC}">
-                        <a14:shadowObscured xmlns:a14="http://schemas.microsoft.com/office/drawing/2010/main"/>
-                      </a:ext>
-                    </a:extLst>
-                  </pic:spPr>
-                </pic:pic>
-              </a:graphicData>
-            </a:graphic>
-            <wp14:sizeRelH relativeFrom="margin">
-              <wp14:pctWidth>0</wp14:pctWidth>
-            </wp14:sizeRelH>
-            <wp14:sizeRelV relativeFrom="margin">
-              <wp14:pctHeight>0</wp14:pctHeight>
-            </wp14:sizeRelV>
-          </wp:anchor>
-        </w:drawing>
-      </w:r>
-      <w:r>
-        <w:rPr>
-          <w:rFonts w:ascii="Acherus Grotesque Light" w:hAnsi="Acherus Grotesque Light" w:cs="Arial"/>
-          <w:noProof/>
-          <w:sz w:val="20"/>
-          <w:szCs w:val="20"/>
-        </w:rPr>
-        <w:drawing>
-          <wp:anchor distT="0" distB="0" distL="191770" distR="114300" simplePos="0" relativeHeight="251667456" behindDoc="0" locked="0" layoutInCell="1" allowOverlap="1" wp14:anchorId="2A50B408" wp14:editId="30E9C75B">
-            <wp:simplePos x="0" y="0"/>
-            <wp:positionH relativeFrom="column">
-              <wp:posOffset>5553075</wp:posOffset>
-            </wp:positionH>
-            <wp:positionV relativeFrom="paragraph">
-              <wp:posOffset>-8890</wp:posOffset>
-            </wp:positionV>
-            <wp:extent cx="539496" cy="539496"/>
-            <wp:effectExtent l="0" t="0" r="0" b="0"/>
-            <wp:wrapSquare wrapText="bothSides"/>
-            <wp:docPr id="38" name="Graphic 38"/>
-            <wp:cNvGraphicFramePr>
-              <a:graphicFrameLocks xmlns:a="http://schemas.openxmlformats.org/drawingml/2006/main" noChangeAspect="1"/>
-            </wp:cNvGraphicFramePr>
-            <a:graphic xmlns:a="http://schemas.openxmlformats.org/drawingml/2006/main">
-              <a:graphicData uri="http://schemas.openxmlformats.org/drawingml/2006/picture">
-                <pic:pic xmlns:pic="http://schemas.openxmlformats.org/drawingml/2006/picture">
-                  <pic:nvPicPr>
-                    <pic:cNvPr id="38" name=""/>
                     <pic:cNvPicPr/>
                   </pic:nvPicPr>
                   <pic:blipFill>
@@ -10555,7 +11246,79 @@
           <w:sz w:val="20"/>
           <w:szCs w:val="20"/>
         </w:rPr>
-        <w:t>Grades are arbitrary systems. There is no particular reason that 89.999 is a B+ and 90.000 is an A- other than an arbitrary decision someone made. Likewise, there are arbitrary decisions about whether to curve or round grades.</w:t>
+        <w:t xml:space="preserve">Grades are not fair. </w:t>
+      </w:r>
+      <w:r>
+        <w:rPr>
+          <w:rFonts w:ascii="Acherus Grotesque Light" w:hAnsi="Acherus Grotesque Light" w:cs="Arial"/>
+          <w:sz w:val="20"/>
+          <w:szCs w:val="20"/>
+        </w:rPr>
+        <w:t>The usual grading process compar</w:t>
+      </w:r>
+      <w:r>
+        <w:rPr>
+          <w:rFonts w:ascii="Acherus Grotesque Light" w:hAnsi="Acherus Grotesque Light" w:cs="Arial"/>
+          <w:sz w:val="20"/>
+          <w:szCs w:val="20"/>
+        </w:rPr>
+        <w:t>es</w:t>
+      </w:r>
+      <w:r>
+        <w:rPr>
+          <w:rFonts w:ascii="Acherus Grotesque Light" w:hAnsi="Acherus Grotesque Light" w:cs="Arial"/>
+          <w:sz w:val="20"/>
+          <w:szCs w:val="20"/>
+        </w:rPr>
+        <w:t xml:space="preserve"> student work to an ideal text</w:t>
+      </w:r>
+      <w:r>
+        <w:rPr>
+          <w:rFonts w:ascii="Acherus Grotesque Light" w:hAnsi="Acherus Grotesque Light" w:cs="Arial"/>
+          <w:sz w:val="20"/>
+          <w:szCs w:val="20"/>
+        </w:rPr>
+        <w:t xml:space="preserve">. Unfortunately, that </w:t>
+      </w:r>
+      <w:r>
+        <w:rPr>
+          <w:rFonts w:ascii="Acherus Grotesque Light" w:hAnsi="Acherus Grotesque Light" w:cs="Arial"/>
+          <w:sz w:val="20"/>
+          <w:szCs w:val="20"/>
+        </w:rPr>
+        <w:t xml:space="preserve">means your success </w:t>
+      </w:r>
+      <w:r>
+        <w:rPr>
+          <w:rFonts w:ascii="Acherus Grotesque Light" w:hAnsi="Acherus Grotesque Light" w:cs="Arial"/>
+          <w:sz w:val="20"/>
+          <w:szCs w:val="20"/>
+        </w:rPr>
+        <w:t>on</w:t>
+      </w:r>
+      <w:r>
+        <w:rPr>
+          <w:rFonts w:ascii="Acherus Grotesque Light" w:hAnsi="Acherus Grotesque Light" w:cs="Arial"/>
+          <w:sz w:val="20"/>
+          <w:szCs w:val="20"/>
+        </w:rPr>
+        <w:t xml:space="preserve"> a </w:t>
+      </w:r>
+      <w:r>
+        <w:rPr>
+          <w:rFonts w:ascii="Acherus Grotesque Light" w:hAnsi="Acherus Grotesque Light" w:cs="Arial"/>
+          <w:sz w:val="20"/>
+          <w:szCs w:val="20"/>
+        </w:rPr>
+        <w:t xml:space="preserve">writing project </w:t>
+      </w:r>
+      <w:r>
+        <w:rPr>
+          <w:rFonts w:ascii="Acherus Grotesque Light" w:hAnsi="Acherus Grotesque Light" w:cs="Arial"/>
+          <w:sz w:val="20"/>
+          <w:szCs w:val="20"/>
+        </w:rPr>
+        <w:t>depends upon perfect grammar and style. But whose grammar and style count? And who decides? That’s the problem.</w:t>
       </w:r>
     </w:p>
     <w:p>
@@ -10575,94 +11338,23 @@
       <w:r>
         <w:rPr>
           <w:rFonts w:ascii="Acherus Grotesque Light" w:hAnsi="Acherus Grotesque Light" w:cs="Arial"/>
-          <w:sz w:val="20"/>
-          <w:szCs w:val="20"/>
-        </w:rPr>
-        <w:t>Grades do not motivate students to learn. They just make students anxious and encourage them to do the least work possible to reach their goals</w:t>
-      </w:r>
-      <w:r>
-        <w:rPr>
-          <w:rFonts w:ascii="Acherus Grotesque Light" w:hAnsi="Acherus Grotesque Light" w:cs="Arial"/>
-          <w:sz w:val="20"/>
-          <w:szCs w:val="20"/>
-        </w:rPr>
-        <w:t>.</w:t>
-      </w:r>
-      <w:r>
-        <w:rPr>
-          <w:rFonts w:ascii="Acherus Grotesque Light" w:hAnsi="Acherus Grotesque Light" w:cs="Arial"/>
-          <w:sz w:val="20"/>
-          <w:szCs w:val="20"/>
-        </w:rPr>
-        <w:t xml:space="preserve"> With grades</w:t>
-      </w:r>
-      <w:r>
-        <w:rPr>
-          <w:rFonts w:ascii="Acherus Grotesque Light" w:hAnsi="Acherus Grotesque Light" w:cs="Arial"/>
-          <w:sz w:val="20"/>
-          <w:szCs w:val="20"/>
-        </w:rPr>
-        <w:t>, students do</w:t>
-      </w:r>
-      <w:r>
-        <w:rPr>
-          <w:rFonts w:ascii="Acherus Grotesque Light" w:hAnsi="Acherus Grotesque Light" w:cs="Arial"/>
-          <w:sz w:val="20"/>
-          <w:szCs w:val="20"/>
-        </w:rPr>
-        <w:t xml:space="preserve"> only as much as</w:t>
-      </w:r>
-      <w:r>
-        <w:rPr>
-          <w:rFonts w:ascii="Acherus Grotesque Light" w:hAnsi="Acherus Grotesque Light" w:cs="Arial"/>
-          <w:sz w:val="20"/>
-          <w:szCs w:val="20"/>
-        </w:rPr>
-        <w:t xml:space="preserve"> the teacher says to do. There’s no motivation to go beyond the least possible amount of work a grade requires</w:t>
-      </w:r>
-      <w:r>
-        <w:rPr>
-          <w:rFonts w:ascii="Acherus Grotesque Light" w:hAnsi="Acherus Grotesque Light" w:cs="Arial"/>
-          <w:sz w:val="20"/>
-          <w:szCs w:val="20"/>
-        </w:rPr>
-        <w:t>.</w:t>
-      </w:r>
-    </w:p>
-    <w:p>
-      <w:pPr>
-        <w:pStyle w:val="NormalWeb"/>
-        <w:numPr>
-          <w:ilvl w:val="0"/>
-          <w:numId w:val="27"/>
-        </w:numPr>
-        <w:spacing w:before="180" w:beforeAutospacing="0" w:after="360" w:afterAutospacing="0"/>
-        <w:rPr>
-          <w:rFonts w:ascii="Acherus Grotesque Light" w:hAnsi="Acherus Grotesque Light" w:cs="Arial"/>
-          <w:sz w:val="20"/>
-          <w:szCs w:val="20"/>
-        </w:rPr>
-      </w:pPr>
-      <w:r>
-        <w:rPr>
-          <w:rFonts w:ascii="Acherus Grotesque Light" w:hAnsi="Acherus Grotesque Light" w:cs="Arial"/>
           <w:noProof/>
           <w:sz w:val="20"/>
           <w:szCs w:val="20"/>
         </w:rPr>
         <w:drawing>
-          <wp:anchor distT="0" distB="0" distL="191770" distR="114300" simplePos="0" relativeHeight="251686912" behindDoc="0" locked="0" layoutInCell="1" allowOverlap="1" wp14:anchorId="0927F12B" wp14:editId="57F2BF8D">
+          <wp:anchor distT="0" distB="0" distL="191770" distR="114300" simplePos="0" relativeHeight="251677696" behindDoc="0" locked="0" layoutInCell="1" allowOverlap="1" wp14:anchorId="145EC105" wp14:editId="560E4982">
             <wp:simplePos x="0" y="0"/>
             <wp:positionH relativeFrom="column">
-              <wp:posOffset>5581650</wp:posOffset>
+              <wp:posOffset>5457825</wp:posOffset>
             </wp:positionH>
             <wp:positionV relativeFrom="paragraph">
-              <wp:posOffset>111760</wp:posOffset>
+              <wp:posOffset>823595</wp:posOffset>
             </wp:positionV>
-            <wp:extent cx="539496" cy="539496"/>
+            <wp:extent cx="768096" cy="630936"/>
             <wp:effectExtent l="0" t="0" r="0" b="0"/>
             <wp:wrapSquare wrapText="bothSides"/>
-            <wp:docPr id="44" name="Graphic 44"/>
+            <wp:docPr id="40" name="Graphic 40"/>
             <wp:cNvGraphicFramePr>
               <a:graphicFrameLocks xmlns:a="http://schemas.openxmlformats.org/drawingml/2006/main" noChangeAspect="1"/>
             </wp:cNvGraphicFramePr>
@@ -10670,10 +11362,10 @@
               <a:graphicData uri="http://schemas.openxmlformats.org/drawingml/2006/picture">
                 <pic:pic xmlns:pic="http://schemas.openxmlformats.org/drawingml/2006/picture">
                   <pic:nvPicPr>
-                    <pic:cNvPr id="44" name=""/>
+                    <pic:cNvPr id="40" name=""/>
                     <pic:cNvPicPr/>
                   </pic:nvPicPr>
-                  <pic:blipFill>
+                  <pic:blipFill rotWithShape="1">
                     <a:blip r:embed="rId56" cstate="print">
                       <a:extLst>
                         <a:ext uri="{28A0092B-C50C-407E-A947-70E740481C1C}">
@@ -10681,6 +11373,79 @@
                         </a:ext>
                         <a:ext uri="{96DAC541-7B7A-43D3-8B79-37D633B846F1}">
                           <asvg:svgBlip xmlns:asvg="http://schemas.microsoft.com/office/drawing/2016/SVG/main" r:embed="rId57"/>
+                        </a:ext>
+                      </a:extLst>
+                    </a:blip>
+                    <a:srcRect t="17399"/>
+                    <a:stretch/>
+                  </pic:blipFill>
+                  <pic:spPr bwMode="auto">
+                    <a:xfrm>
+                      <a:off x="0" y="0"/>
+                      <a:ext cx="768096" cy="630936"/>
+                    </a:xfrm>
+                    <a:prstGeom prst="rect">
+                      <a:avLst/>
+                    </a:prstGeom>
+                    <a:ln>
+                      <a:noFill/>
+                    </a:ln>
+                    <a:extLst>
+                      <a:ext uri="{53640926-AAD7-44D8-BBD7-CCE9431645EC}">
+                        <a14:shadowObscured xmlns:a14="http://schemas.microsoft.com/office/drawing/2010/main"/>
+                      </a:ext>
+                    </a:extLst>
+                  </pic:spPr>
+                </pic:pic>
+              </a:graphicData>
+            </a:graphic>
+            <wp14:sizeRelH relativeFrom="margin">
+              <wp14:pctWidth>0</wp14:pctWidth>
+            </wp14:sizeRelH>
+            <wp14:sizeRelV relativeFrom="margin">
+              <wp14:pctHeight>0</wp14:pctHeight>
+            </wp14:sizeRelV>
+          </wp:anchor>
+        </w:drawing>
+      </w:r>
+      <w:r>
+        <w:rPr>
+          <w:rFonts w:ascii="Acherus Grotesque Light" w:hAnsi="Acherus Grotesque Light" w:cs="Arial"/>
+          <w:noProof/>
+          <w:sz w:val="20"/>
+          <w:szCs w:val="20"/>
+        </w:rPr>
+        <w:drawing>
+          <wp:anchor distT="0" distB="0" distL="191770" distR="114300" simplePos="0" relativeHeight="251667456" behindDoc="0" locked="0" layoutInCell="1" allowOverlap="1" wp14:anchorId="2A50B408" wp14:editId="30E9C75B">
+            <wp:simplePos x="0" y="0"/>
+            <wp:positionH relativeFrom="column">
+              <wp:posOffset>5553075</wp:posOffset>
+            </wp:positionH>
+            <wp:positionV relativeFrom="paragraph">
+              <wp:posOffset>-8890</wp:posOffset>
+            </wp:positionV>
+            <wp:extent cx="539496" cy="539496"/>
+            <wp:effectExtent l="0" t="0" r="0" b="0"/>
+            <wp:wrapSquare wrapText="bothSides"/>
+            <wp:docPr id="38" name="Graphic 38"/>
+            <wp:cNvGraphicFramePr>
+              <a:graphicFrameLocks xmlns:a="http://schemas.openxmlformats.org/drawingml/2006/main" noChangeAspect="1"/>
+            </wp:cNvGraphicFramePr>
+            <a:graphic xmlns:a="http://schemas.openxmlformats.org/drawingml/2006/main">
+              <a:graphicData uri="http://schemas.openxmlformats.org/drawingml/2006/picture">
+                <pic:pic xmlns:pic="http://schemas.openxmlformats.org/drawingml/2006/picture">
+                  <pic:nvPicPr>
+                    <pic:cNvPr id="38" name=""/>
+                    <pic:cNvPicPr/>
+                  </pic:nvPicPr>
+                  <pic:blipFill>
+                    <a:blip r:embed="rId58" cstate="print">
+                      <a:extLst>
+                        <a:ext uri="{28A0092B-C50C-407E-A947-70E740481C1C}">
+                          <a14:useLocalDpi xmlns:a14="http://schemas.microsoft.com/office/drawing/2010/main" val="0"/>
+                        </a:ext>
+                        <a:ext uri="{96DAC541-7B7A-43D3-8B79-37D633B846F1}">
+                          <asvg:svgBlip xmlns:asvg="http://schemas.microsoft.com/office/drawing/2016/SVG/main" r:embed="rId59"/>
                         </a:ext>
                       </a:extLst>
                     </a:blip>
@@ -10715,23 +11480,30 @@
           <w:sz w:val="20"/>
           <w:szCs w:val="20"/>
         </w:rPr>
-        <w:t>Grades don’t matter outside the school system. No one cares what grades you got once you leave school and</w:t>
-      </w:r>
-      <w:r>
+        <w:t>Grades are arbitrary systems. There is no particular reason that 89.999 is a B+ and 90.000 is an A- other than an arbitrary decision someone made. Likewise, there are arbitrary decisions about whether to curve or round grades.</w:t>
+      </w:r>
+    </w:p>
+    <w:p>
+      <w:pPr>
+        <w:pStyle w:val="NormalWeb"/>
+        <w:numPr>
+          <w:ilvl w:val="0"/>
+          <w:numId w:val="27"/>
+        </w:numPr>
+        <w:spacing w:before="180" w:beforeAutospacing="0" w:after="360" w:afterAutospacing="0"/>
         <w:rPr>
           <w:rFonts w:ascii="Acherus Grotesque Light" w:hAnsi="Acherus Grotesque Light" w:cs="Arial"/>
           <w:sz w:val="20"/>
           <w:szCs w:val="20"/>
         </w:rPr>
-        <w:t xml:space="preserve"> enter </w:t>
-      </w:r>
+      </w:pPr>
       <w:r>
         <w:rPr>
           <w:rFonts w:ascii="Acherus Grotesque Light" w:hAnsi="Acherus Grotesque Light" w:cs="Arial"/>
           <w:sz w:val="20"/>
           <w:szCs w:val="20"/>
         </w:rPr>
-        <w:t>the workplace.</w:t>
+        <w:t>Grades do not motivate students to learn. They just make students anxious and encourage them to do the least work possible to reach their goals</w:t>
       </w:r>
       <w:r>
         <w:rPr>
@@ -10739,7 +11511,7 @@
           <w:sz w:val="20"/>
           <w:szCs w:val="20"/>
         </w:rPr>
-        <w:t xml:space="preserve"> </w:t>
+        <w:t>.</w:t>
       </w:r>
       <w:r>
         <w:rPr>
@@ -10747,7 +11519,7 @@
           <w:sz w:val="20"/>
           <w:szCs w:val="20"/>
         </w:rPr>
-        <w:t xml:space="preserve"> Managers </w:t>
+        <w:t xml:space="preserve"> With grades</w:t>
       </w:r>
       <w:r>
         <w:rPr>
@@ -10755,7 +11527,7 @@
           <w:sz w:val="20"/>
           <w:szCs w:val="20"/>
         </w:rPr>
-        <w:t>don’t</w:t>
+        <w:t>, students do</w:t>
       </w:r>
       <w:r>
         <w:rPr>
@@ -10763,7 +11535,7 @@
           <w:sz w:val="20"/>
           <w:szCs w:val="20"/>
         </w:rPr>
-        <w:t xml:space="preserve"> give </w:t>
+        <w:t xml:space="preserve"> only as much as</w:t>
       </w:r>
       <w:r>
         <w:rPr>
@@ -10771,7 +11543,7 @@
           <w:sz w:val="20"/>
           <w:szCs w:val="20"/>
         </w:rPr>
-        <w:t xml:space="preserve">out </w:t>
+        <w:t xml:space="preserve"> the teacher says to do. There’s no motivation to go beyond the least possible amount of work a grade requires</w:t>
       </w:r>
       <w:r>
         <w:rPr>
@@ -10779,6 +11551,159 @@
           <w:sz w:val="20"/>
           <w:szCs w:val="20"/>
         </w:rPr>
+        <w:t>.</w:t>
+      </w:r>
+    </w:p>
+    <w:p>
+      <w:pPr>
+        <w:pStyle w:val="NormalWeb"/>
+        <w:numPr>
+          <w:ilvl w:val="0"/>
+          <w:numId w:val="27"/>
+        </w:numPr>
+        <w:spacing w:before="180" w:beforeAutospacing="0" w:after="360" w:afterAutospacing="0"/>
+        <w:rPr>
+          <w:rFonts w:ascii="Acherus Grotesque Light" w:hAnsi="Acherus Grotesque Light" w:cs="Arial"/>
+          <w:sz w:val="20"/>
+          <w:szCs w:val="20"/>
+        </w:rPr>
+      </w:pPr>
+      <w:r>
+        <w:rPr>
+          <w:rFonts w:ascii="Acherus Grotesque Light" w:hAnsi="Acherus Grotesque Light" w:cs="Arial"/>
+          <w:noProof/>
+          <w:sz w:val="20"/>
+          <w:szCs w:val="20"/>
+        </w:rPr>
+        <w:drawing>
+          <wp:anchor distT="0" distB="0" distL="191770" distR="114300" simplePos="0" relativeHeight="251686912" behindDoc="0" locked="0" layoutInCell="1" allowOverlap="1" wp14:anchorId="0927F12B" wp14:editId="57F2BF8D">
+            <wp:simplePos x="0" y="0"/>
+            <wp:positionH relativeFrom="column">
+              <wp:posOffset>5581650</wp:posOffset>
+            </wp:positionH>
+            <wp:positionV relativeFrom="paragraph">
+              <wp:posOffset>111760</wp:posOffset>
+            </wp:positionV>
+            <wp:extent cx="539496" cy="539496"/>
+            <wp:effectExtent l="0" t="0" r="0" b="0"/>
+            <wp:wrapSquare wrapText="bothSides"/>
+            <wp:docPr id="44" name="Graphic 44"/>
+            <wp:cNvGraphicFramePr>
+              <a:graphicFrameLocks xmlns:a="http://schemas.openxmlformats.org/drawingml/2006/main" noChangeAspect="1"/>
+            </wp:cNvGraphicFramePr>
+            <a:graphic xmlns:a="http://schemas.openxmlformats.org/drawingml/2006/main">
+              <a:graphicData uri="http://schemas.openxmlformats.org/drawingml/2006/picture">
+                <pic:pic xmlns:pic="http://schemas.openxmlformats.org/drawingml/2006/picture">
+                  <pic:nvPicPr>
+                    <pic:cNvPr id="44" name=""/>
+                    <pic:cNvPicPr/>
+                  </pic:nvPicPr>
+                  <pic:blipFill>
+                    <a:blip r:embed="rId60" cstate="print">
+                      <a:extLst>
+                        <a:ext uri="{28A0092B-C50C-407E-A947-70E740481C1C}">
+                          <a14:useLocalDpi xmlns:a14="http://schemas.microsoft.com/office/drawing/2010/main" val="0"/>
+                        </a:ext>
+                        <a:ext uri="{96DAC541-7B7A-43D3-8B79-37D633B846F1}">
+                          <asvg:svgBlip xmlns:asvg="http://schemas.microsoft.com/office/drawing/2016/SVG/main" r:embed="rId61"/>
+                        </a:ext>
+                      </a:extLst>
+                    </a:blip>
+                    <a:stretch>
+                      <a:fillRect/>
+                    </a:stretch>
+                  </pic:blipFill>
+                  <pic:spPr>
+                    <a:xfrm>
+                      <a:off x="0" y="0"/>
+                      <a:ext cx="539496" cy="539496"/>
+                    </a:xfrm>
+                    <a:prstGeom prst="rect">
+                      <a:avLst/>
+                    </a:prstGeom>
+                  </pic:spPr>
+                </pic:pic>
+              </a:graphicData>
+            </a:graphic>
+            <wp14:sizeRelH relativeFrom="margin">
+              <wp14:pctWidth>0</wp14:pctWidth>
+            </wp14:sizeRelH>
+            <wp14:sizeRelV relativeFrom="margin">
+              <wp14:pctHeight>0</wp14:pctHeight>
+            </wp14:sizeRelV>
+          </wp:anchor>
+        </w:drawing>
+      </w:r>
+      <w:r>
+        <w:rPr>
+          <w:rFonts w:ascii="Acherus Grotesque Light" w:hAnsi="Acherus Grotesque Light" w:cs="Arial"/>
+          <w:sz w:val="20"/>
+          <w:szCs w:val="20"/>
+        </w:rPr>
+        <w:t>Grades don’t matter outside the school system. No one cares what grades you got once you leave school and</w:t>
+      </w:r>
+      <w:r>
+        <w:rPr>
+          <w:rFonts w:ascii="Acherus Grotesque Light" w:hAnsi="Acherus Grotesque Light" w:cs="Arial"/>
+          <w:sz w:val="20"/>
+          <w:szCs w:val="20"/>
+        </w:rPr>
+        <w:t xml:space="preserve"> enter </w:t>
+      </w:r>
+      <w:r>
+        <w:rPr>
+          <w:rFonts w:ascii="Acherus Grotesque Light" w:hAnsi="Acherus Grotesque Light" w:cs="Arial"/>
+          <w:sz w:val="20"/>
+          <w:szCs w:val="20"/>
+        </w:rPr>
+        <w:t>the workplace.</w:t>
+      </w:r>
+      <w:r>
+        <w:rPr>
+          <w:rFonts w:ascii="Acherus Grotesque Light" w:hAnsi="Acherus Grotesque Light" w:cs="Arial"/>
+          <w:sz w:val="20"/>
+          <w:szCs w:val="20"/>
+        </w:rPr>
+        <w:t xml:space="preserve"> </w:t>
+      </w:r>
+      <w:r>
+        <w:rPr>
+          <w:rFonts w:ascii="Acherus Grotesque Light" w:hAnsi="Acherus Grotesque Light" w:cs="Arial"/>
+          <w:sz w:val="20"/>
+          <w:szCs w:val="20"/>
+        </w:rPr>
+        <w:t xml:space="preserve"> Managers </w:t>
+      </w:r>
+      <w:r>
+        <w:rPr>
+          <w:rFonts w:ascii="Acherus Grotesque Light" w:hAnsi="Acherus Grotesque Light" w:cs="Arial"/>
+          <w:sz w:val="20"/>
+          <w:szCs w:val="20"/>
+        </w:rPr>
+        <w:t>don’t</w:t>
+      </w:r>
+      <w:r>
+        <w:rPr>
+          <w:rFonts w:ascii="Acherus Grotesque Light" w:hAnsi="Acherus Grotesque Light" w:cs="Arial"/>
+          <w:sz w:val="20"/>
+          <w:szCs w:val="20"/>
+        </w:rPr>
+        <w:t xml:space="preserve"> give </w:t>
+      </w:r>
+      <w:r>
+        <w:rPr>
+          <w:rFonts w:ascii="Acherus Grotesque Light" w:hAnsi="Acherus Grotesque Light" w:cs="Arial"/>
+          <w:sz w:val="20"/>
+          <w:szCs w:val="20"/>
+        </w:rPr>
+        <w:t xml:space="preserve">out </w:t>
+      </w:r>
+      <w:r>
+        <w:rPr>
+          <w:rFonts w:ascii="Acherus Grotesque Light" w:hAnsi="Acherus Grotesque Light" w:cs="Arial"/>
+          <w:sz w:val="20"/>
+          <w:szCs w:val="20"/>
+        </w:rPr>
         <w:t>letter grades. They expect you to show up, put in your best effort, and accomplish the goals your company sets.</w:t>
       </w:r>
     </w:p>
@@ -10803,7 +11728,7 @@
         </w:rPr>
         <w:t xml:space="preserve">check out the work of </w:t>
       </w:r>
-      <w:hyperlink r:id="rId58" w:history="1">
+      <w:hyperlink r:id="rId62" w:history="1">
         <w:r>
           <w:rPr>
             <w:rStyle w:val="Hyperlink"/>
@@ -10818,7 +11743,7 @@
         </w:rPr>
         <w:t xml:space="preserve">, </w:t>
       </w:r>
-      <w:hyperlink r:id="rId59" w:history="1">
+      <w:hyperlink r:id="rId63" w:history="1">
         <w:r>
           <w:rPr>
             <w:rStyle w:val="Hyperlink"/>
@@ -10833,7 +11758,7 @@
         </w:rPr>
         <w:t xml:space="preserve">, and </w:t>
       </w:r>
-      <w:hyperlink r:id="rId60" w:history="1">
+      <w:hyperlink r:id="rId64" w:history="1">
         <w:r>
           <w:rPr>
             <w:rStyle w:val="Hyperlink"/>
@@ -11020,7 +11945,7 @@
                     <pic:cNvPicPr/>
                   </pic:nvPicPr>
                   <pic:blipFill>
-                    <a:blip r:embed="rId61" cstate="print">
+                    <a:blip r:embed="rId65" cstate="print">
                       <a:extLst>
                         <a:ext uri="{28A0092B-C50C-407E-A947-70E740481C1C}">
                           <a14:useLocalDpi xmlns:a14="http://schemas.microsoft.com/office/drawing/2010/main" val="0"/>
@@ -11175,7 +12100,7 @@
                     <pic:cNvPicPr/>
                   </pic:nvPicPr>
                   <pic:blipFill>
-                    <a:blip r:embed="rId62" cstate="print">
+                    <a:blip r:embed="rId66" cstate="print">
                       <a:extLst>
                         <a:ext uri="{28A0092B-C50C-407E-A947-70E740481C1C}">
                           <a14:useLocalDpi xmlns:a14="http://schemas.microsoft.com/office/drawing/2010/main" val="0"/>
@@ -11282,7 +12207,7 @@
                     <pic:cNvPicPr/>
                   </pic:nvPicPr>
                   <pic:blipFill>
-                    <a:blip r:embed="rId63" cstate="print">
+                    <a:blip r:embed="rId67" cstate="print">
                       <a:extLst>
                         <a:ext uri="{28A0092B-C50C-407E-A947-70E740481C1C}">
                           <a14:useLocalDpi xmlns:a14="http://schemas.microsoft.com/office/drawing/2010/main" val="0"/>
@@ -11389,7 +12314,7 @@
                     <pic:cNvPicPr/>
                   </pic:nvPicPr>
                   <pic:blipFill>
-                    <a:blip r:embed="rId64" cstate="print">
+                    <a:blip r:embed="rId68" cstate="print">
                       <a:extLst>
                         <a:ext uri="{28A0092B-C50C-407E-A947-70E740481C1C}">
                           <a14:useLocalDpi xmlns:a14="http://schemas.microsoft.com/office/drawing/2010/main" val="0"/>
@@ -11538,7 +12463,7 @@
                     <pic:cNvPicPr/>
                   </pic:nvPicPr>
                   <pic:blipFill>
-                    <a:blip r:embed="rId65" cstate="print">
+                    <a:blip r:embed="rId69" cstate="print">
                       <a:extLst>
                         <a:ext uri="{28A0092B-C50C-407E-A947-70E740481C1C}">
                           <a14:useLocalDpi xmlns:a14="http://schemas.microsoft.com/office/drawing/2010/main" val="0"/>
@@ -11634,15 +12559,7 @@
         <w:t>s</w:t>
       </w:r>
       <w:r>
-        <w:t xml:space="preserve"> Come </w:t>
-      </w:r>
-      <w:proofErr w:type="gramStart"/>
-      <w:r>
-        <w:t>From</w:t>
-      </w:r>
-      <w:proofErr w:type="gramEnd"/>
-      <w:r>
-        <w:t>?</w:t>
+        <w:t xml:space="preserve"> Come From?</w:t>
       </w:r>
     </w:p>
     <w:p>
@@ -11674,13 +12591,13 @@
                     <pic:cNvPicPr/>
                   </pic:nvPicPr>
                   <pic:blipFill>
-                    <a:blip r:embed="rId66">
+                    <a:blip r:embed="rId70">
                       <a:extLst>
                         <a:ext uri="{28A0092B-C50C-407E-A947-70E740481C1C}">
                           <a14:useLocalDpi xmlns:a14="http://schemas.microsoft.com/office/drawing/2010/main" val="0"/>
                         </a:ext>
                         <a:ext uri="{96DAC541-7B7A-43D3-8B79-37D633B846F1}">
-                          <asvg:svgBlip xmlns:asvg="http://schemas.microsoft.com/office/drawing/2016/SVG/main" r:embed="rId67"/>
+                          <asvg:svgBlip xmlns:asvg="http://schemas.microsoft.com/office/drawing/2016/SVG/main" r:embed="rId71"/>
                         </a:ext>
                       </a:extLst>
                     </a:blip>
@@ -11934,13 +12851,13 @@
                     <pic:cNvPicPr/>
                   </pic:nvPicPr>
                   <pic:blipFill>
-                    <a:blip r:embed="rId68">
+                    <a:blip r:embed="rId72">
                       <a:extLst>
                         <a:ext uri="{28A0092B-C50C-407E-A947-70E740481C1C}">
                           <a14:useLocalDpi xmlns:a14="http://schemas.microsoft.com/office/drawing/2010/main" val="0"/>
                         </a:ext>
                         <a:ext uri="{96DAC541-7B7A-43D3-8B79-37D633B846F1}">
-                          <asvg:svgBlip xmlns:asvg="http://schemas.microsoft.com/office/drawing/2016/SVG/main" r:embed="rId69"/>
+                          <asvg:svgBlip xmlns:asvg="http://schemas.microsoft.com/office/drawing/2016/SVG/main" r:embed="rId73"/>
                         </a:ext>
                       </a:extLst>
                     </a:blip>
@@ -12098,7 +13015,7 @@
                     <pic:cNvPicPr/>
                   </pic:nvPicPr>
                   <pic:blipFill>
-                    <a:blip r:embed="rId70">
+                    <a:blip r:embed="rId74">
                       <a:extLst>
                         <a:ext uri="{28A0092B-C50C-407E-A947-70E740481C1C}">
                           <a14:useLocalDpi xmlns:a14="http://schemas.microsoft.com/office/drawing/2010/main" val="0"/>
@@ -12225,13 +13142,13 @@
                     <pic:cNvPicPr/>
                   </pic:nvPicPr>
                   <pic:blipFill>
-                    <a:blip r:embed="rId71">
+                    <a:blip r:embed="rId75">
                       <a:extLst>
                         <a:ext uri="{28A0092B-C50C-407E-A947-70E740481C1C}">
                           <a14:useLocalDpi xmlns:a14="http://schemas.microsoft.com/office/drawing/2010/main" val="0"/>
                         </a:ext>
                         <a:ext uri="{96DAC541-7B7A-43D3-8B79-37D633B846F1}">
-                          <asvg:svgBlip xmlns:asvg="http://schemas.microsoft.com/office/drawing/2016/SVG/main" r:embed="rId72"/>
+                          <asvg:svgBlip xmlns:asvg="http://schemas.microsoft.com/office/drawing/2016/SVG/main" r:embed="rId76"/>
                         </a:ext>
                       </a:extLst>
                     </a:blip>
@@ -12388,7 +13305,7 @@
       <w:pPr>
         <w:pStyle w:val="Heading1"/>
       </w:pPr>
-      <w:bookmarkStart w:id="97" w:name="_Toc77895060"/>
+      <w:bookmarkStart w:id="97" w:name="_Toc78332587"/>
       <w:r>
         <w:lastRenderedPageBreak/>
         <w:t xml:space="preserve">Succeeding in </w:t>
@@ -12563,7 +13480,7 @@
                           <pic:cNvPicPr/>
                         </pic:nvPicPr>
                         <pic:blipFill>
-                          <a:blip r:embed="rId73" cstate="print">
+                          <a:blip r:embed="rId77" cstate="print">
                             <a:extLst>
                               <a:ext uri="{28A0092B-C50C-407E-A947-70E740481C1C}">
                                 <a14:useLocalDpi xmlns:a14="http://schemas.microsoft.com/office/drawing/2010/main" val="0"/>
@@ -12682,7 +13599,7 @@
                           <pic:cNvPicPr/>
                         </pic:nvPicPr>
                         <pic:blipFill>
-                          <a:blip r:embed="rId74">
+                          <a:blip r:embed="rId78">
                             <a:extLst>
                               <a:ext uri="{28A0092B-C50C-407E-A947-70E740481C1C}">
                                 <a14:useLocalDpi xmlns:a14="http://schemas.microsoft.com/office/drawing/2010/main" val="0"/>
@@ -12767,7 +13684,7 @@
               </w:rPr>
               <w:t xml:space="preserve"> Alternately, you can </w:t>
             </w:r>
-            <w:hyperlink r:id="rId75" w:history="1">
+            <w:hyperlink r:id="rId79" w:history="1">
               <w:r>
                 <w:rPr>
                   <w:rStyle w:val="Hyperlink"/>
@@ -12848,7 +13765,7 @@
                           <pic:cNvPicPr/>
                         </pic:nvPicPr>
                         <pic:blipFill>
-                          <a:blip r:embed="rId76" cstate="print">
+                          <a:blip r:embed="rId80" cstate="print">
                             <a:extLst>
                               <a:ext uri="{28A0092B-C50C-407E-A947-70E740481C1C}">
                                 <a14:useLocalDpi xmlns:a14="http://schemas.microsoft.com/office/drawing/2010/main" val="0"/>
@@ -13020,7 +13937,7 @@
                           <pic:cNvPicPr/>
                         </pic:nvPicPr>
                         <pic:blipFill>
-                          <a:blip r:embed="rId77" cstate="print">
+                          <a:blip r:embed="rId81" cstate="print">
                             <a:extLst>
                               <a:ext uri="{28A0092B-C50C-407E-A947-70E740481C1C}">
                                 <a14:useLocalDpi xmlns:a14="http://schemas.microsoft.com/office/drawing/2010/main" val="0"/>
@@ -13188,7 +14105,7 @@
                           <pic:cNvPicPr/>
                         </pic:nvPicPr>
                         <pic:blipFill>
-                          <a:blip r:embed="rId78" cstate="print">
+                          <a:blip r:embed="rId82" cstate="print">
                             <a:extLst>
                               <a:ext uri="{28A0092B-C50C-407E-A947-70E740481C1C}">
                                 <a14:useLocalDpi xmlns:a14="http://schemas.microsoft.com/office/drawing/2010/main" val="0"/>
@@ -13268,7 +14185,7 @@
               </w:rPr>
               <w:t xml:space="preserve"> to connect with me. If you have a personal question, use the </w:t>
             </w:r>
-            <w:hyperlink r:id="rId79" w:history="1">
+            <w:hyperlink r:id="rId83" w:history="1">
               <w:r>
                 <w:rPr>
                   <w:rStyle w:val="Hyperlink"/>
@@ -13317,7 +14234,7 @@
       <w:pPr>
         <w:pStyle w:val="Heading1"/>
       </w:pPr>
-      <w:bookmarkStart w:id="98" w:name="_Toc77895061"/>
+      <w:bookmarkStart w:id="98" w:name="_Toc78332588"/>
       <w:r>
         <w:rPr>
           <w:noProof/>
@@ -13347,7 +14264,7 @@
                     <pic:cNvPicPr/>
                   </pic:nvPicPr>
                   <pic:blipFill rotWithShape="1">
-                    <a:blip r:embed="rId80">
+                    <a:blip r:embed="rId84">
                       <a:extLst>
                         <a:ext uri="{28A0092B-C50C-407E-A947-70E740481C1C}">
                           <a14:useLocalDpi xmlns:a14="http://schemas.microsoft.com/office/drawing/2010/main" val="0"/>
@@ -13410,8 +14327,6 @@
     <w:p>
       <w:pPr>
         <w:sectPr>
-          <w:footerReference w:type="default" r:id="rId81"/>
-          <w:footerReference w:type="first" r:id="rId82"/>
           <w:pgSz w:w="12240" w:h="15840"/>
           <w:pgMar w:top="1440" w:right="810" w:bottom="1440" w:left="1440" w:header="720" w:footer="720" w:gutter="0"/>
           <w:cols w:space="720"/>
@@ -13706,7 +14621,7 @@
                     <pic:cNvPicPr/>
                   </pic:nvPicPr>
                   <pic:blipFill>
-                    <a:blip r:embed="rId83" cstate="print">
+                    <a:blip r:embed="rId85" cstate="print">
                       <a:extLst>
                         <a:ext uri="{28A0092B-C50C-407E-A947-70E740481C1C}">
                           <a14:useLocalDpi xmlns:a14="http://schemas.microsoft.com/office/drawing/2010/main" val="0"/>
@@ -13749,7 +14664,7 @@
       <w:pPr>
         <w:pStyle w:val="Heading1"/>
       </w:pPr>
-      <w:bookmarkStart w:id="111" w:name="_Toc77895062"/>
+      <w:bookmarkStart w:id="111" w:name="_Toc78332589"/>
       <w:r>
         <w:lastRenderedPageBreak/>
         <w:t>Course FAQs</w:t>
@@ -13776,6 +14691,9 @@
       <w:bookmarkStart w:id="112" w:name="_Toc71844958"/>
       <w:bookmarkStart w:id="113" w:name="_Toc77817660"/>
       <w:r>
+        <w:rPr>
+          <w:noProof/>
+        </w:rPr>
         <w:drawing>
           <wp:anchor distT="0" distB="0" distL="114300" distR="114300" simplePos="0" relativeHeight="251679744" behindDoc="1" locked="0" layoutInCell="1" allowOverlap="1" wp14:anchorId="3A38AD9F" wp14:editId="45FF3970">
             <wp:simplePos x="0" y="0"/>
@@ -13829,7 +14747,7 @@
                     <pic:cNvPicPr/>
                   </pic:nvPicPr>
                   <pic:blipFill>
-                    <a:blip r:embed="rId84">
+                    <a:blip r:embed="rId86">
                       <a:extLst>
                         <a:ext uri="{28A0092B-C50C-407E-A947-70E740481C1C}">
                           <a14:useLocalDpi xmlns:a14="http://schemas.microsoft.com/office/drawing/2010/main" val="0"/>
@@ -13980,7 +14898,7 @@
                     <pic:cNvPicPr/>
                   </pic:nvPicPr>
                   <pic:blipFill>
-                    <a:blip r:embed="rId85">
+                    <a:blip r:embed="rId87">
                       <a:extLst>
                         <a:ext uri="{28A0092B-C50C-407E-A947-70E740481C1C}">
                           <a14:useLocalDpi xmlns:a14="http://schemas.microsoft.com/office/drawing/2010/main" val="0"/>
@@ -14285,7 +15203,7 @@
                     <pic:cNvPicPr/>
                   </pic:nvPicPr>
                   <pic:blipFill>
-                    <a:blip r:embed="rId86">
+                    <a:blip r:embed="rId88">
                       <a:extLst>
                         <a:ext uri="{28A0092B-C50C-407E-A947-70E740481C1C}">
                           <a14:useLocalDpi xmlns:a14="http://schemas.microsoft.com/office/drawing/2010/main" val="0"/>
@@ -14482,7 +15400,7 @@
                           <pic:cNvPicPr/>
                         </pic:nvPicPr>
                         <pic:blipFill>
-                          <a:blip r:embed="rId87">
+                          <a:blip r:embed="rId89">
                             <a:extLst>
                               <a:ext uri="{28A0092B-C50C-407E-A947-70E740481C1C}">
                                 <a14:useLocalDpi xmlns:a14="http://schemas.microsoft.com/office/drawing/2010/main" val="0"/>
@@ -14661,7 +15579,7 @@
                     <pic:cNvPicPr/>
                   </pic:nvPicPr>
                   <pic:blipFill>
-                    <a:blip r:embed="rId88">
+                    <a:blip r:embed="rId90">
                       <a:extLst>
                         <a:ext uri="{28A0092B-C50C-407E-A947-70E740481C1C}">
                           <a14:useLocalDpi xmlns:a14="http://schemas.microsoft.com/office/drawing/2010/main" val="0"/>
@@ -14926,7 +15844,7 @@
         <v:path o:extrusionok="f" gradientshapeok="t" o:connecttype="rect"/>
         <o:lock v:ext="edit" aspectratio="t"/>
       </v:shapetype>
-      <v:shape id="_x0000_i1341" type="#_x0000_t75" alt="Warning icon" style="width:74.75pt;height:74.75pt;visibility:visible;mso-wrap-style:square" o:bullet="t">
+      <v:shape id="_x0000_i1047" type="#_x0000_t75" alt="Warning icon" style="width:75pt;height:75pt;visibility:visible;mso-wrap-style:square" o:bullet="t">
         <v:imagedata r:id="rId1" o:title="Warning icon" croptop="15729f" cropbottom="13763f" cropleft="18350f" cropright="17695f"/>
       </v:shape>
     </w:pict>
@@ -19642,6 +20560,7 @@
   <w:style w:type="character" w:default="1" w:styleId="DefaultParagraphFont">
     <w:name w:val="Default Paragraph Font"/>
     <w:uiPriority w:val="1"/>
+    <w:semiHidden/>
     <w:unhideWhenUsed/>
   </w:style>
   <w:style w:type="table" w:default="1" w:styleId="TableNormal">

</xml_diff>

<commit_message>
updating for fall 2021, fixing some editing errors
</commit_message>
<xml_diff>
--- a/TechComm/semester/2021-08-Fall/ShortGuide2TW-F21.docx
+++ b/TechComm/semester/2021-08-Fall/ShortGuide2TW-F21.docx
@@ -5809,10 +5809,12 @@
           </mc:Fallback>
         </mc:AlternateContent>
       </w:r>
+      <w:bookmarkStart w:id="41" w:name="_Hlk78689133"/>
       <w:r>
         <w:t>Due Dates &amp; the Late Policy</w:t>
       </w:r>
       <w:bookmarkEnd w:id="40"/>
+      <w:bookmarkEnd w:id="41"/>
     </w:p>
     <w:p>
       <w:r>
@@ -5853,13 +5855,13 @@
       <w:pPr>
         <w:pStyle w:val="Heading2"/>
       </w:pPr>
-      <w:bookmarkStart w:id="41" w:name="_Grace_Period"/>
-      <w:bookmarkStart w:id="42" w:name="_Toc77817609"/>
-      <w:bookmarkEnd w:id="41"/>
+      <w:bookmarkStart w:id="42" w:name="_Grace_Period"/>
+      <w:bookmarkStart w:id="43" w:name="_Toc77817609"/>
+      <w:bookmarkEnd w:id="42"/>
       <w:r>
         <w:t>Grace Period</w:t>
       </w:r>
-      <w:bookmarkEnd w:id="42"/>
+      <w:bookmarkEnd w:id="43"/>
     </w:p>
     <w:p>
       <w:pPr>
@@ -6084,11 +6086,11 @@
       <w:pPr>
         <w:pStyle w:val="Heading2"/>
       </w:pPr>
-      <w:bookmarkStart w:id="43" w:name="_Toc77817611"/>
+      <w:bookmarkStart w:id="44" w:name="_Toc77817611"/>
       <w:r>
         <w:t>Suggested Due Dates with Open Grace Period</w:t>
       </w:r>
-      <w:bookmarkEnd w:id="43"/>
+      <w:bookmarkEnd w:id="44"/>
     </w:p>
     <w:p>
       <w:r>
@@ -6147,14 +6149,14 @@
       <w:pPr>
         <w:pStyle w:val="Heading2"/>
       </w:pPr>
-      <w:bookmarkStart w:id="44" w:name="_Toc77817610"/>
+      <w:bookmarkStart w:id="45" w:name="_Toc77817610"/>
       <w:r>
         <w:t>Firm Due Dates</w:t>
       </w:r>
       <w:r>
         <w:t xml:space="preserve"> with Five-Day Grace Period</w:t>
       </w:r>
-      <w:bookmarkEnd w:id="44"/>
+      <w:bookmarkEnd w:id="45"/>
     </w:p>
     <w:p>
       <w:pPr>
@@ -6556,7 +6558,7 @@
       <w:pPr>
         <w:pStyle w:val="Heading2"/>
       </w:pPr>
-      <w:bookmarkStart w:id="45" w:name="_Toc77817612"/>
+      <w:bookmarkStart w:id="46" w:name="_Toc77817612"/>
       <w:r>
         <w:lastRenderedPageBreak/>
         <w:t xml:space="preserve">Firm Due Dates with </w:t>
@@ -6564,12 +6566,13 @@
       <w:r>
         <w:t>No Grace Period</w:t>
       </w:r>
-      <w:bookmarkEnd w:id="45"/>
+      <w:bookmarkEnd w:id="46"/>
       <w:r>
         <w:t>: Peer Feedback</w:t>
       </w:r>
     </w:p>
     <w:p>
+      <w:bookmarkStart w:id="47" w:name="_Hlk78688948"/>
       <w:r>
         <w:t>Peer feedback in the course must be completed on time</w:t>
       </w:r>
@@ -6600,7 +6603,11 @@
         <w:t xml:space="preserve">s. Each round gives you five days to complete your feedback. </w:t>
       </w:r>
       <w:r>
-        <w:t xml:space="preserve">You can participate in the first round, the second round, or both rounds. It’s up to you. </w:t>
+        <w:t>You can participate in the first round, the second round, or both rounds. It’s up to you.</w:t>
+      </w:r>
+      <w:bookmarkEnd w:id="47"/>
+      <w:r>
+        <w:t xml:space="preserve"> </w:t>
       </w:r>
       <w:r>
         <w:t xml:space="preserve">Examples of the two </w:t>
@@ -7458,11 +7465,11 @@
       <w:pPr>
         <w:pStyle w:val="Heading2"/>
       </w:pPr>
-      <w:bookmarkStart w:id="46" w:name="_Toc77817613"/>
+      <w:bookmarkStart w:id="48" w:name="_Toc77817613"/>
       <w:r>
         <w:t>Interruptions in Course Progress</w:t>
       </w:r>
-      <w:bookmarkEnd w:id="46"/>
+      <w:bookmarkEnd w:id="48"/>
     </w:p>
     <w:p>
       <w:pPr>
@@ -7534,12 +7541,12 @@
       <w:pPr>
         <w:pStyle w:val="Heading1"/>
       </w:pPr>
-      <w:bookmarkStart w:id="47" w:name="_Toc78332583"/>
+      <w:bookmarkStart w:id="49" w:name="_Toc78332583"/>
       <w:r>
         <w:lastRenderedPageBreak/>
         <w:t>Sequence of Technical Writing Projects</w:t>
       </w:r>
-      <w:bookmarkEnd w:id="47"/>
+      <w:bookmarkEnd w:id="49"/>
     </w:p>
     <w:p>
       <w:pPr>
@@ -8032,8 +8039,8 @@
       <w:pPr>
         <w:pStyle w:val="Heading2"/>
       </w:pPr>
-      <w:bookmarkStart w:id="48" w:name="_Toc71844905"/>
-      <w:bookmarkStart w:id="49" w:name="_Toc77817615"/>
+      <w:bookmarkStart w:id="50" w:name="_Toc71844905"/>
+      <w:bookmarkStart w:id="51" w:name="_Toc77817615"/>
       <w:r>
         <w:t>Choo</w:t>
       </w:r>
@@ -8096,8 +8103,8 @@
         </w:rPr>
         <w:t>c</w:t>
       </w:r>
-      <w:bookmarkEnd w:id="48"/>
-      <w:bookmarkEnd w:id="49"/>
+      <w:bookmarkEnd w:id="50"/>
+      <w:bookmarkEnd w:id="51"/>
     </w:p>
     <w:p>
       <w:r>
@@ -8342,8 +8349,8 @@
       <w:pPr>
         <w:pStyle w:val="Heading2"/>
       </w:pPr>
-      <w:bookmarkStart w:id="50" w:name="_Toc71844906"/>
-      <w:bookmarkStart w:id="51" w:name="_Toc77817616"/>
+      <w:bookmarkStart w:id="52" w:name="_Toc71844906"/>
+      <w:bookmarkStart w:id="53" w:name="_Toc77817616"/>
       <w:r>
         <w:t>Conduct</w:t>
       </w:r>
@@ -8353,8 +8360,8 @@
       <w:r>
         <w:t>Research</w:t>
       </w:r>
-      <w:bookmarkEnd w:id="50"/>
-      <w:bookmarkEnd w:id="51"/>
+      <w:bookmarkEnd w:id="52"/>
+      <w:bookmarkEnd w:id="53"/>
     </w:p>
     <w:p>
       <w:pPr>
@@ -8548,8 +8555,8 @@
       <w:pPr>
         <w:pStyle w:val="Heading2"/>
       </w:pPr>
-      <w:bookmarkStart w:id="52" w:name="_Toc71844907"/>
-      <w:bookmarkStart w:id="53" w:name="_Toc77817617"/>
+      <w:bookmarkStart w:id="54" w:name="_Toc71844907"/>
+      <w:bookmarkStart w:id="55" w:name="_Toc77817617"/>
       <w:r>
         <w:rPr>
           <w:noProof/>
@@ -8635,8 +8642,8 @@
       <w:r>
         <w:t>Conduct Primary Research</w:t>
       </w:r>
-      <w:bookmarkEnd w:id="52"/>
-      <w:bookmarkEnd w:id="53"/>
+      <w:bookmarkEnd w:id="54"/>
+      <w:bookmarkEnd w:id="55"/>
     </w:p>
     <w:p>
       <w:pPr>
@@ -8747,8 +8754,8 @@
       <w:pPr>
         <w:pStyle w:val="Heading2"/>
       </w:pPr>
-      <w:bookmarkStart w:id="54" w:name="_Toc71844908"/>
-      <w:bookmarkStart w:id="55" w:name="_Toc77817618"/>
+      <w:bookmarkStart w:id="56" w:name="_Toc71844908"/>
+      <w:bookmarkStart w:id="57" w:name="_Toc77817618"/>
       <w:r>
         <w:rPr>
           <w:noProof/>
@@ -8834,8 +8841,8 @@
       <w:r>
         <w:t>Make Your Recommendation</w:t>
       </w:r>
-      <w:bookmarkEnd w:id="54"/>
-      <w:bookmarkEnd w:id="55"/>
+      <w:bookmarkEnd w:id="56"/>
+      <w:bookmarkEnd w:id="57"/>
     </w:p>
     <w:p>
       <w:pPr>
@@ -8902,7 +8909,7 @@
       <w:pPr>
         <w:pStyle w:val="Heading1"/>
       </w:pPr>
-      <w:bookmarkStart w:id="56" w:name="_Toc78332584"/>
+      <w:bookmarkStart w:id="58" w:name="_Toc78332584"/>
       <w:r>
         <w:rPr>
           <w:noProof/>
@@ -8999,7 +9006,7 @@
       <w:r>
         <w:t>A Module in Canvas is like a Bucket</w:t>
       </w:r>
-      <w:bookmarkEnd w:id="56"/>
+      <w:bookmarkEnd w:id="58"/>
     </w:p>
     <w:p>
       <w:pPr>
@@ -9018,13 +9025,13 @@
       <w:pPr>
         <w:pStyle w:val="MaroonBkgdHeading"/>
       </w:pPr>
-      <w:bookmarkStart w:id="57" w:name="_Toc71844910"/>
-      <w:bookmarkStart w:id="58" w:name="_Toc77817620"/>
+      <w:bookmarkStart w:id="59" w:name="_Toc71844910"/>
+      <w:bookmarkStart w:id="60" w:name="_Toc77817620"/>
       <w:r>
         <w:t>What Is a Module?</w:t>
       </w:r>
-      <w:bookmarkEnd w:id="57"/>
-      <w:bookmarkEnd w:id="58"/>
+      <w:bookmarkEnd w:id="59"/>
+      <w:bookmarkEnd w:id="60"/>
     </w:p>
     <w:p>
       <w:r>
@@ -9331,21 +9338,21 @@
       <w:pPr>
         <w:pStyle w:val="Heading2"/>
       </w:pPr>
-      <w:bookmarkStart w:id="59" w:name="_Toc71844911"/>
-      <w:bookmarkStart w:id="60" w:name="_Toc77817621"/>
+      <w:bookmarkStart w:id="61" w:name="_Toc71844911"/>
+      <w:bookmarkStart w:id="62" w:name="_Toc77817621"/>
       <w:r>
         <w:t>What’s Inside the Bucket?</w:t>
       </w:r>
-      <w:bookmarkEnd w:id="59"/>
-      <w:bookmarkEnd w:id="60"/>
+      <w:bookmarkEnd w:id="61"/>
+      <w:bookmarkEnd w:id="62"/>
     </w:p>
     <w:p>
       <w:pPr>
         <w:pStyle w:val="Heading3"/>
         <w:spacing w:before="240"/>
       </w:pPr>
-      <w:bookmarkStart w:id="61" w:name="_Toc71844912"/>
-      <w:bookmarkStart w:id="62" w:name="_Toc77817622"/>
+      <w:bookmarkStart w:id="63" w:name="_Toc71844912"/>
+      <w:bookmarkStart w:id="64" w:name="_Toc77817622"/>
       <w:r>
         <w:t xml:space="preserve">The </w:t>
       </w:r>
@@ -9355,8 +9362,8 @@
       <w:r>
         <w:t xml:space="preserve"> Page</w:t>
       </w:r>
-      <w:bookmarkEnd w:id="61"/>
-      <w:bookmarkEnd w:id="62"/>
+      <w:bookmarkEnd w:id="63"/>
+      <w:bookmarkEnd w:id="64"/>
     </w:p>
     <w:p>
       <w:r>
@@ -9543,13 +9550,13 @@
         <w:pStyle w:val="Heading3"/>
         <w:spacing w:before="240"/>
       </w:pPr>
-      <w:bookmarkStart w:id="63" w:name="_Toc71844913"/>
-      <w:bookmarkStart w:id="64" w:name="_Toc77817623"/>
+      <w:bookmarkStart w:id="65" w:name="_Toc71844913"/>
+      <w:bookmarkStart w:id="66" w:name="_Toc77817623"/>
       <w:r>
         <w:t>Activities for the Week</w:t>
       </w:r>
-      <w:bookmarkEnd w:id="63"/>
-      <w:bookmarkEnd w:id="64"/>
+      <w:bookmarkEnd w:id="65"/>
+      <w:bookmarkEnd w:id="66"/>
     </w:p>
     <w:p>
       <w:r>
@@ -9760,7 +9767,7 @@
       <w:pPr>
         <w:pStyle w:val="Heading1"/>
       </w:pPr>
-      <w:bookmarkStart w:id="65" w:name="_Toc78332585"/>
+      <w:bookmarkStart w:id="67" w:name="_Toc78332585"/>
       <w:r>
         <w:lastRenderedPageBreak/>
         <w:t xml:space="preserve">Typical </w:t>
@@ -9768,7 +9775,7 @@
       <w:r>
         <w:t>Weekly Schedule</w:t>
       </w:r>
-      <w:bookmarkEnd w:id="65"/>
+      <w:bookmarkEnd w:id="67"/>
     </w:p>
     <w:p>
       <w:pPr>
@@ -9856,13 +9863,13 @@
       <w:pPr>
         <w:pStyle w:val="Heading3"/>
       </w:pPr>
-      <w:bookmarkStart w:id="66" w:name="_Toc71844915"/>
-      <w:bookmarkStart w:id="67" w:name="_Toc77817625"/>
+      <w:bookmarkStart w:id="68" w:name="_Toc71844915"/>
+      <w:bookmarkStart w:id="69" w:name="_Toc77817625"/>
       <w:r>
         <w:t>Monday</w:t>
       </w:r>
-      <w:bookmarkEnd w:id="66"/>
-      <w:bookmarkEnd w:id="67"/>
+      <w:bookmarkEnd w:id="68"/>
+      <w:bookmarkEnd w:id="69"/>
     </w:p>
     <w:p>
       <w:pPr>
@@ -10049,13 +10056,13 @@
       <w:pPr>
         <w:pStyle w:val="Heading3"/>
       </w:pPr>
-      <w:bookmarkStart w:id="68" w:name="_Toc71844916"/>
-      <w:bookmarkStart w:id="69" w:name="_Toc77817626"/>
+      <w:bookmarkStart w:id="70" w:name="_Toc71844916"/>
+      <w:bookmarkStart w:id="71" w:name="_Toc77817626"/>
       <w:r>
         <w:t>Tuesday</w:t>
       </w:r>
-      <w:bookmarkEnd w:id="68"/>
-      <w:bookmarkEnd w:id="69"/>
+      <w:bookmarkEnd w:id="70"/>
+      <w:bookmarkEnd w:id="71"/>
     </w:p>
     <w:p>
       <w:pPr>
@@ -10163,13 +10170,13 @@
         <w:pStyle w:val="Heading3"/>
         <w:spacing w:before="240"/>
       </w:pPr>
-      <w:bookmarkStart w:id="70" w:name="_Toc71844917"/>
-      <w:bookmarkStart w:id="71" w:name="_Toc77817627"/>
+      <w:bookmarkStart w:id="72" w:name="_Toc71844917"/>
+      <w:bookmarkStart w:id="73" w:name="_Toc77817627"/>
       <w:r>
         <w:t>Wednesday</w:t>
       </w:r>
-      <w:bookmarkEnd w:id="70"/>
-      <w:bookmarkEnd w:id="71"/>
+      <w:bookmarkEnd w:id="72"/>
+      <w:bookmarkEnd w:id="73"/>
     </w:p>
     <w:p>
       <w:pPr>
@@ -10387,13 +10394,13 @@
       <w:pPr>
         <w:pStyle w:val="Heading3"/>
       </w:pPr>
-      <w:bookmarkStart w:id="72" w:name="_Toc71844918"/>
-      <w:bookmarkStart w:id="73" w:name="_Toc77817628"/>
+      <w:bookmarkStart w:id="74" w:name="_Toc71844918"/>
+      <w:bookmarkStart w:id="75" w:name="_Toc77817628"/>
       <w:r>
         <w:t>Thursday</w:t>
       </w:r>
-      <w:bookmarkEnd w:id="72"/>
-      <w:bookmarkEnd w:id="73"/>
+      <w:bookmarkEnd w:id="74"/>
+      <w:bookmarkEnd w:id="75"/>
     </w:p>
     <w:p>
       <w:pPr>
@@ -10550,8 +10557,8 @@
           <w:shd w:val="clear" w:color="auto" w:fill="auto"/>
         </w:rPr>
       </w:pPr>
-      <w:bookmarkStart w:id="74" w:name="_Toc71844919"/>
-      <w:bookmarkStart w:id="75" w:name="_Toc77817629"/>
+      <w:bookmarkStart w:id="76" w:name="_Toc71844919"/>
+      <w:bookmarkStart w:id="77" w:name="_Toc77817629"/>
       <w:r>
         <w:rPr>
           <w:rStyle w:val="Heading2Char"/>
@@ -10560,8 +10567,8 @@
         </w:rPr>
         <w:t>Friday</w:t>
       </w:r>
-      <w:bookmarkEnd w:id="74"/>
-      <w:bookmarkEnd w:id="75"/>
+      <w:bookmarkEnd w:id="76"/>
+      <w:bookmarkEnd w:id="77"/>
     </w:p>
     <w:p>
       <w:pPr>
@@ -10731,13 +10738,13 @@
       <w:pPr>
         <w:pStyle w:val="Heading3"/>
       </w:pPr>
-      <w:bookmarkStart w:id="76" w:name="_Toc71844920"/>
-      <w:bookmarkStart w:id="77" w:name="_Toc77817630"/>
+      <w:bookmarkStart w:id="78" w:name="_Toc71844920"/>
+      <w:bookmarkStart w:id="79" w:name="_Toc77817630"/>
       <w:r>
         <w:t>Weekend</w:t>
       </w:r>
-      <w:bookmarkEnd w:id="76"/>
-      <w:bookmarkEnd w:id="77"/>
+      <w:bookmarkEnd w:id="78"/>
+      <w:bookmarkEnd w:id="79"/>
     </w:p>
     <w:p>
       <w:pPr>
@@ -10906,9 +10913,9 @@
       <w:pPr>
         <w:pStyle w:val="Heading1"/>
       </w:pPr>
-      <w:bookmarkStart w:id="78" w:name="_How_Assessment_Works"/>
-      <w:bookmarkStart w:id="79" w:name="_Toc78332586"/>
-      <w:bookmarkEnd w:id="78"/>
+      <w:bookmarkStart w:id="80" w:name="_How_Assessment_Works"/>
+      <w:bookmarkStart w:id="81" w:name="_Toc78332586"/>
+      <w:bookmarkEnd w:id="80"/>
       <w:r>
         <w:lastRenderedPageBreak/>
         <w:t xml:space="preserve">How </w:t>
@@ -10919,7 +10926,7 @@
       <w:r>
         <w:t xml:space="preserve"> Works</w:t>
       </w:r>
-      <w:bookmarkEnd w:id="79"/>
+      <w:bookmarkEnd w:id="81"/>
       <w:r>
         <w:t xml:space="preserve"> </w:t>
       </w:r>
@@ -10963,7 +10970,7 @@
       <w:pPr>
         <w:pStyle w:val="MaroonBkgdHeading"/>
       </w:pPr>
-      <w:bookmarkStart w:id="80" w:name="_Toc71844927"/>
+      <w:bookmarkStart w:id="82" w:name="_Toc71844927"/>
       <w:r>
         <w:t xml:space="preserve">So Why </w:t>
       </w:r>
@@ -11784,8 +11791,8 @@
           <w:szCs w:val="28"/>
         </w:rPr>
       </w:pPr>
-      <w:bookmarkStart w:id="81" w:name="_Toc71844933"/>
-      <w:bookmarkEnd w:id="80"/>
+      <w:bookmarkStart w:id="83" w:name="_Toc71844933"/>
+      <w:bookmarkEnd w:id="82"/>
       <w:r>
         <w:br w:type="page"/>
       </w:r>
@@ -11798,7 +11805,7 @@
         <w:lastRenderedPageBreak/>
         <w:t>The Benefits of This System</w:t>
       </w:r>
-      <w:bookmarkEnd w:id="81"/>
+      <w:bookmarkEnd w:id="83"/>
     </w:p>
     <w:p>
       <w:pPr>
@@ -11885,13 +11892,13 @@
       <w:pPr>
         <w:pStyle w:val="Heading3"/>
       </w:pPr>
-      <w:bookmarkStart w:id="82" w:name="_Toc71844934"/>
-      <w:bookmarkStart w:id="83" w:name="_Toc77817642"/>
+      <w:bookmarkStart w:id="84" w:name="_Toc71844934"/>
+      <w:bookmarkStart w:id="85" w:name="_Toc77817642"/>
       <w:r>
         <w:t>Focus on Ideas (Not Mistakes)</w:t>
       </w:r>
-      <w:bookmarkEnd w:id="82"/>
-      <w:bookmarkEnd w:id="83"/>
+      <w:bookmarkEnd w:id="84"/>
+      <w:bookmarkEnd w:id="85"/>
       <w:r>
         <w:t xml:space="preserve"> </w:t>
       </w:r>
@@ -12044,13 +12051,13 @@
       <w:pPr>
         <w:pStyle w:val="Heading3"/>
       </w:pPr>
-      <w:bookmarkStart w:id="84" w:name="_Toc71844935"/>
-      <w:bookmarkStart w:id="85" w:name="_Toc77817643"/>
+      <w:bookmarkStart w:id="86" w:name="_Toc71844935"/>
+      <w:bookmarkStart w:id="87" w:name="_Toc77817643"/>
       <w:r>
         <w:t>Write for Yourself (Not for Me)</w:t>
       </w:r>
-      <w:bookmarkEnd w:id="84"/>
-      <w:bookmarkEnd w:id="85"/>
+      <w:bookmarkEnd w:id="86"/>
+      <w:bookmarkEnd w:id="87"/>
     </w:p>
     <w:p>
       <w:pPr>
@@ -12163,13 +12170,13 @@
       <w:pPr>
         <w:pStyle w:val="Heading3"/>
       </w:pPr>
-      <w:bookmarkStart w:id="86" w:name="_Toc71844936"/>
-      <w:bookmarkStart w:id="87" w:name="_Toc77817644"/>
+      <w:bookmarkStart w:id="88" w:name="_Toc71844936"/>
+      <w:bookmarkStart w:id="89" w:name="_Toc77817644"/>
       <w:r>
         <w:t>Take Risks (Don’t Play It Safe)</w:t>
       </w:r>
-      <w:bookmarkEnd w:id="86"/>
-      <w:bookmarkEnd w:id="87"/>
+      <w:bookmarkEnd w:id="88"/>
+      <w:bookmarkEnd w:id="89"/>
     </w:p>
     <w:p>
       <w:pPr>
@@ -12270,13 +12277,13 @@
       <w:pPr>
         <w:pStyle w:val="Heading3"/>
       </w:pPr>
-      <w:bookmarkStart w:id="88" w:name="_Toc71844937"/>
-      <w:bookmarkStart w:id="89" w:name="_Toc77817645"/>
+      <w:bookmarkStart w:id="90" w:name="_Toc71844937"/>
+      <w:bookmarkStart w:id="91" w:name="_Toc77817645"/>
       <w:r>
         <w:t>Have a Do-Over (No Penalty)</w:t>
       </w:r>
-      <w:bookmarkEnd w:id="88"/>
-      <w:bookmarkEnd w:id="89"/>
+      <w:bookmarkEnd w:id="90"/>
+      <w:bookmarkEnd w:id="91"/>
     </w:p>
     <w:p>
       <w:pPr>
@@ -12413,8 +12420,8 @@
       <w:pPr>
         <w:pStyle w:val="Heading3"/>
       </w:pPr>
-      <w:bookmarkStart w:id="90" w:name="_Toc71844938"/>
-      <w:bookmarkStart w:id="91" w:name="_Toc77817646"/>
+      <w:bookmarkStart w:id="92" w:name="_Toc71844938"/>
+      <w:bookmarkStart w:id="93" w:name="_Toc77817646"/>
       <w:r>
         <w:t xml:space="preserve">Put </w:t>
       </w:r>
@@ -12424,8 +12431,8 @@
       <w:r>
         <w:t>n the Effort (No Pain, No Gain)</w:t>
       </w:r>
-      <w:bookmarkEnd w:id="90"/>
-      <w:bookmarkEnd w:id="91"/>
+      <w:bookmarkEnd w:id="92"/>
+      <w:bookmarkEnd w:id="93"/>
     </w:p>
     <w:p>
       <w:pPr>
@@ -12536,8 +12543,8 @@
         </w:rPr>
         <w:t>listen to feedback, incorporate what you hear, and reflect on how to improve your writing and communication.</w:t>
       </w:r>
-      <w:bookmarkStart w:id="92" w:name="fn1"/>
-      <w:bookmarkEnd w:id="92"/>
+      <w:bookmarkStart w:id="94" w:name="fn1"/>
+      <w:bookmarkEnd w:id="94"/>
       <w:r>
         <w:br w:type="page"/>
       </w:r>
@@ -12546,7 +12553,7 @@
       <w:pPr>
         <w:pStyle w:val="MaroonBkgdHeading"/>
       </w:pPr>
-      <w:bookmarkStart w:id="93" w:name="_Toc71844939"/>
+      <w:bookmarkStart w:id="95" w:name="_Toc71844939"/>
       <w:r>
         <w:lastRenderedPageBreak/>
         <w:t>Where Do</w:t>
@@ -12554,7 +12561,7 @@
       <w:r>
         <w:t xml:space="preserve"> Course Grade</w:t>
       </w:r>
-      <w:bookmarkEnd w:id="93"/>
+      <w:bookmarkEnd w:id="95"/>
       <w:r>
         <w:t>s</w:t>
       </w:r>
@@ -12806,11 +12813,11 @@
       <w:pPr>
         <w:pStyle w:val="Heading3"/>
       </w:pPr>
-      <w:bookmarkStart w:id="94" w:name="_Toc77817648"/>
+      <w:bookmarkStart w:id="96" w:name="_Toc77817648"/>
       <w:r>
         <w:t>Your Work Log</w:t>
       </w:r>
-      <w:bookmarkEnd w:id="94"/>
+      <w:bookmarkEnd w:id="96"/>
     </w:p>
     <w:p>
       <w:r>
@@ -12952,17 +12959,14 @@
       <w:pPr>
         <w:pStyle w:val="Heading3"/>
       </w:pPr>
-      <w:bookmarkStart w:id="95" w:name="_Toc77817649"/>
+      <w:bookmarkStart w:id="97" w:name="_Toc77817649"/>
       <w:r>
         <w:t xml:space="preserve">Your </w:t>
       </w:r>
       <w:r>
         <w:t>Midterm Progress Report</w:t>
       </w:r>
-      <w:r>
-        <w:t xml:space="preserve"> Presentation</w:t>
-      </w:r>
-      <w:bookmarkEnd w:id="95"/>
+      <w:bookmarkEnd w:id="97"/>
     </w:p>
     <w:p>
       <w:r>
@@ -13087,7 +13091,7 @@
       <w:pPr>
         <w:pStyle w:val="Heading3"/>
       </w:pPr>
-      <w:bookmarkStart w:id="96" w:name="_Toc77817650"/>
+      <w:bookmarkStart w:id="98" w:name="_Toc77817650"/>
       <w:r>
         <w:t xml:space="preserve">Your </w:t>
       </w:r>
@@ -13097,7 +13101,7 @@
       <w:r>
         <w:t>Review</w:t>
       </w:r>
-      <w:bookmarkEnd w:id="96"/>
+      <w:bookmarkEnd w:id="98"/>
     </w:p>
     <w:p>
       <w:r>
@@ -13305,7 +13309,7 @@
       <w:pPr>
         <w:pStyle w:val="Heading1"/>
       </w:pPr>
-      <w:bookmarkStart w:id="97" w:name="_Toc78332587"/>
+      <w:bookmarkStart w:id="99" w:name="_Toc78332587"/>
       <w:r>
         <w:lastRenderedPageBreak/>
         <w:t xml:space="preserve">Succeeding in </w:t>
@@ -13322,7 +13326,7 @@
       <w:r>
         <w:t>ourse</w:t>
       </w:r>
-      <w:bookmarkEnd w:id="97"/>
+      <w:bookmarkEnd w:id="99"/>
     </w:p>
     <w:p>
       <w:pPr>
@@ -14234,7 +14238,7 @@
       <w:pPr>
         <w:pStyle w:val="Heading1"/>
       </w:pPr>
-      <w:bookmarkStart w:id="98" w:name="_Toc78332588"/>
+      <w:bookmarkStart w:id="100" w:name="_Toc78332588"/>
       <w:r>
         <w:rPr>
           <w:noProof/>
@@ -14306,7 +14310,7 @@
       <w:r>
         <w:t>How to Email Your Professor</w:t>
       </w:r>
-      <w:bookmarkEnd w:id="98"/>
+      <w:bookmarkEnd w:id="100"/>
     </w:p>
     <w:p>
       <w:r>
@@ -14338,13 +14342,13 @@
       <w:pPr>
         <w:pStyle w:val="Heading3"/>
       </w:pPr>
-      <w:bookmarkStart w:id="99" w:name="_Toc71844951"/>
-      <w:bookmarkStart w:id="100" w:name="_Toc77817653"/>
+      <w:bookmarkStart w:id="101" w:name="_Toc71844951"/>
+      <w:bookmarkStart w:id="102" w:name="_Toc77817653"/>
       <w:r>
         <w:t>Identify Yourself Up Front</w:t>
       </w:r>
-      <w:bookmarkEnd w:id="99"/>
-      <w:bookmarkEnd w:id="100"/>
+      <w:bookmarkEnd w:id="101"/>
+      <w:bookmarkEnd w:id="102"/>
     </w:p>
     <w:p>
       <w:pPr>
@@ -14372,13 +14376,13 @@
       <w:pPr>
         <w:pStyle w:val="Heading3"/>
       </w:pPr>
-      <w:bookmarkStart w:id="101" w:name="_Toc71844952"/>
-      <w:bookmarkStart w:id="102" w:name="_Toc77817654"/>
+      <w:bookmarkStart w:id="103" w:name="_Toc71844952"/>
+      <w:bookmarkStart w:id="104" w:name="_Toc77817654"/>
       <w:r>
         <w:t>Focus on the Basics about Health Issues</w:t>
       </w:r>
-      <w:bookmarkEnd w:id="101"/>
-      <w:bookmarkEnd w:id="102"/>
+      <w:bookmarkEnd w:id="103"/>
+      <w:bookmarkEnd w:id="104"/>
     </w:p>
     <w:p>
       <w:pPr>
@@ -14412,13 +14416,13 @@
       <w:pPr>
         <w:pStyle w:val="Heading3"/>
       </w:pPr>
-      <w:bookmarkStart w:id="103" w:name="_Toc71844953"/>
-      <w:bookmarkStart w:id="104" w:name="_Toc77817655"/>
+      <w:bookmarkStart w:id="105" w:name="_Toc71844953"/>
+      <w:bookmarkStart w:id="106" w:name="_Toc77817655"/>
       <w:r>
         <w:t>Include Any Attachments</w:t>
       </w:r>
-      <w:bookmarkEnd w:id="103"/>
-      <w:bookmarkEnd w:id="104"/>
+      <w:bookmarkEnd w:id="105"/>
+      <w:bookmarkEnd w:id="106"/>
     </w:p>
     <w:p>
       <w:pPr>
@@ -14449,13 +14453,13 @@
       <w:r>
         <w:br w:type="column"/>
       </w:r>
-      <w:bookmarkStart w:id="105" w:name="_Toc71844954"/>
-      <w:bookmarkStart w:id="106" w:name="_Toc77817656"/>
+      <w:bookmarkStart w:id="107" w:name="_Toc71844954"/>
+      <w:bookmarkStart w:id="108" w:name="_Toc77817656"/>
       <w:r>
         <w:t>Make Reasonable Requests</w:t>
       </w:r>
-      <w:bookmarkEnd w:id="105"/>
-      <w:bookmarkEnd w:id="106"/>
+      <w:bookmarkEnd w:id="107"/>
+      <w:bookmarkEnd w:id="108"/>
     </w:p>
     <w:p>
       <w:pPr>
@@ -14483,13 +14487,13 @@
       <w:pPr>
         <w:pStyle w:val="Heading3"/>
       </w:pPr>
-      <w:bookmarkStart w:id="107" w:name="_Toc71844955"/>
-      <w:bookmarkStart w:id="108" w:name="_Toc77817657"/>
+      <w:bookmarkStart w:id="109" w:name="_Toc71844955"/>
+      <w:bookmarkStart w:id="110" w:name="_Toc77817657"/>
       <w:r>
         <w:t>Stick with Basic Explanations</w:t>
       </w:r>
-      <w:bookmarkEnd w:id="107"/>
-      <w:bookmarkEnd w:id="108"/>
+      <w:bookmarkEnd w:id="109"/>
+      <w:bookmarkEnd w:id="110"/>
     </w:p>
     <w:p>
       <w:pPr>
@@ -14517,13 +14521,13 @@
       <w:pPr>
         <w:pStyle w:val="Heading3"/>
       </w:pPr>
-      <w:bookmarkStart w:id="109" w:name="_Toc71844956"/>
-      <w:bookmarkStart w:id="110" w:name="_Toc77817658"/>
+      <w:bookmarkStart w:id="111" w:name="_Toc71844956"/>
+      <w:bookmarkStart w:id="112" w:name="_Toc77817658"/>
       <w:r>
         <w:t>Tell Me How You Can Fix It</w:t>
       </w:r>
-      <w:bookmarkEnd w:id="109"/>
-      <w:bookmarkEnd w:id="110"/>
+      <w:bookmarkEnd w:id="111"/>
+      <w:bookmarkEnd w:id="112"/>
     </w:p>
     <w:p>
       <w:pPr>
@@ -14664,12 +14668,12 @@
       <w:pPr>
         <w:pStyle w:val="Heading1"/>
       </w:pPr>
-      <w:bookmarkStart w:id="111" w:name="_Toc78332589"/>
+      <w:bookmarkStart w:id="113" w:name="_Toc78332589"/>
       <w:r>
         <w:lastRenderedPageBreak/>
         <w:t>Course FAQs</w:t>
       </w:r>
-      <w:bookmarkEnd w:id="111"/>
+      <w:bookmarkEnd w:id="113"/>
     </w:p>
     <w:p>
       <w:pPr>
@@ -14688,8 +14692,8 @@
       <w:pPr>
         <w:pStyle w:val="HeadingwithUnderscore"/>
       </w:pPr>
-      <w:bookmarkStart w:id="112" w:name="_Toc71844958"/>
-      <w:bookmarkStart w:id="113" w:name="_Toc77817660"/>
+      <w:bookmarkStart w:id="114" w:name="_Toc71844958"/>
+      <w:bookmarkStart w:id="115" w:name="_Toc77817660"/>
       <w:r>
         <w:rPr>
           <w:noProof/>
@@ -14788,68 +14792,68 @@
       <w:r>
         <w:t xml:space="preserve"> Do?</w:t>
       </w:r>
-      <w:bookmarkEnd w:id="112"/>
-      <w:bookmarkEnd w:id="113"/>
-    </w:p>
-    <w:p>
-      <w:pPr>
-        <w:rPr>
-          <w:lang w:val="en"/>
-        </w:rPr>
-      </w:pPr>
-      <w:r>
-        <w:t xml:space="preserve">Every week, read the </w:t>
-      </w:r>
-      <w:r>
-        <w:t>Module Instructions</w:t>
-      </w:r>
-      <w:r>
-        <w:t xml:space="preserve"> page to find a list of everything you</w:t>
-      </w:r>
-      <w:r>
-        <w:rPr>
-          <w:lang w:val="en"/>
-        </w:rPr>
-        <w:t xml:space="preserve"> need to read, write, or do.</w:t>
-      </w:r>
-    </w:p>
-    <w:p>
-      <w:pPr>
-        <w:spacing w:after="240"/>
-        <w:rPr>
-          <w:lang w:val="en"/>
-        </w:rPr>
-      </w:pPr>
-      <w:r>
-        <w:rPr>
-          <w:lang w:val="en"/>
-        </w:rPr>
-        <w:t xml:space="preserve">The work in this course includes reading the textbook and other resources, writing various documents, and completing other </w:t>
-      </w:r>
-      <w:r>
-        <w:rPr>
-          <w:lang w:val="en"/>
-        </w:rPr>
-        <w:t>activities</w:t>
-      </w:r>
-      <w:r>
-        <w:rPr>
-          <w:lang w:val="en"/>
-        </w:rPr>
-        <w:t xml:space="preserve"> in Canvas.</w:t>
-      </w:r>
-    </w:p>
-    <w:p>
-      <w:pPr>
-        <w:pStyle w:val="HeadingwithUnderscore"/>
-      </w:pPr>
-      <w:bookmarkStart w:id="114" w:name="_Toc71844959"/>
-      <w:bookmarkStart w:id="115" w:name="_Toc77817661"/>
-      <w:r>
-        <w:t>When Is It Due?</w:t>
-      </w:r>
       <w:bookmarkEnd w:id="114"/>
       <w:bookmarkEnd w:id="115"/>
+    </w:p>
+    <w:p>
+      <w:pPr>
+        <w:rPr>
+          <w:lang w:val="en"/>
+        </w:rPr>
+      </w:pPr>
+      <w:r>
+        <w:t xml:space="preserve">Every week, read the </w:t>
+      </w:r>
+      <w:r>
+        <w:t>Module Instructions</w:t>
+      </w:r>
+      <w:r>
+        <w:t xml:space="preserve"> page to find a list of everything you</w:t>
+      </w:r>
+      <w:r>
+        <w:rPr>
+          <w:lang w:val="en"/>
+        </w:rPr>
+        <w:t xml:space="preserve"> need to read, write, or do.</w:t>
+      </w:r>
+    </w:p>
+    <w:p>
+      <w:pPr>
+        <w:spacing w:after="240"/>
+        <w:rPr>
+          <w:lang w:val="en"/>
+        </w:rPr>
+      </w:pPr>
+      <w:r>
+        <w:rPr>
+          <w:lang w:val="en"/>
+        </w:rPr>
+        <w:t xml:space="preserve">The work in this course includes reading the textbook and other resources, writing various documents, and completing other </w:t>
+      </w:r>
+      <w:r>
+        <w:rPr>
+          <w:lang w:val="en"/>
+        </w:rPr>
+        <w:t>activities</w:t>
+      </w:r>
+      <w:r>
+        <w:rPr>
+          <w:lang w:val="en"/>
+        </w:rPr>
+        <w:t xml:space="preserve"> in Canvas.</w:t>
+      </w:r>
+    </w:p>
+    <w:p>
+      <w:pPr>
+        <w:pStyle w:val="HeadingwithUnderscore"/>
+      </w:pPr>
+      <w:bookmarkStart w:id="116" w:name="_Toc71844959"/>
+      <w:bookmarkStart w:id="117" w:name="_Toc77817661"/>
+      <w:r>
+        <w:t>When Is It Due?</w:t>
+      </w:r>
+      <w:bookmarkEnd w:id="116"/>
+      <w:bookmarkEnd w:id="117"/>
     </w:p>
     <w:p>
       <w:pPr>
@@ -15130,13 +15134,13 @@
       <w:pPr>
         <w:pStyle w:val="HeadingwithUnderscore"/>
       </w:pPr>
-      <w:bookmarkStart w:id="116" w:name="_Toc71844960"/>
-      <w:bookmarkStart w:id="117" w:name="_Toc77817662"/>
+      <w:bookmarkStart w:id="118" w:name="_Toc71844960"/>
+      <w:bookmarkStart w:id="119" w:name="_Toc77817662"/>
       <w:r>
         <w:t>How Did I Do?</w:t>
       </w:r>
-      <w:bookmarkEnd w:id="116"/>
-      <w:bookmarkEnd w:id="117"/>
+      <w:bookmarkEnd w:id="118"/>
+      <w:bookmarkEnd w:id="119"/>
     </w:p>
     <w:p>
       <w:pPr>
@@ -15326,13 +15330,13 @@
       <w:pPr>
         <w:pStyle w:val="HeadingwithUnderscore"/>
       </w:pPr>
-      <w:bookmarkStart w:id="118" w:name="_Toc71844961"/>
-      <w:bookmarkStart w:id="119" w:name="_Toc77817663"/>
+      <w:bookmarkStart w:id="120" w:name="_Toc71844961"/>
+      <w:bookmarkStart w:id="121" w:name="_Toc77817663"/>
       <w:r>
         <w:t>Where Can I Get Help?</w:t>
       </w:r>
-      <w:bookmarkEnd w:id="118"/>
-      <w:bookmarkEnd w:id="119"/>
+      <w:bookmarkEnd w:id="120"/>
+      <w:bookmarkEnd w:id="121"/>
     </w:p>
     <w:tbl>
       <w:tblPr>
@@ -15506,13 +15510,13 @@
       <w:pPr>
         <w:pStyle w:val="HeadingwithUnderscore"/>
       </w:pPr>
-      <w:bookmarkStart w:id="120" w:name="_Toc71844962"/>
-      <w:bookmarkStart w:id="121" w:name="_Toc77817664"/>
+      <w:bookmarkStart w:id="122" w:name="_Toc71844962"/>
+      <w:bookmarkStart w:id="123" w:name="_Toc77817664"/>
       <w:r>
         <w:t>What More Can I Do?</w:t>
       </w:r>
-      <w:bookmarkEnd w:id="120"/>
-      <w:bookmarkEnd w:id="121"/>
+      <w:bookmarkEnd w:id="122"/>
+      <w:bookmarkEnd w:id="123"/>
     </w:p>
     <w:p>
       <w:pPr>
@@ -15844,7 +15848,7 @@
         <v:path o:extrusionok="f" gradientshapeok="t" o:connecttype="rect"/>
         <o:lock v:ext="edit" aspectratio="t"/>
       </v:shapetype>
-      <v:shape id="_x0000_i1047" type="#_x0000_t75" alt="Warning icon" style="width:75pt;height:75pt;visibility:visible;mso-wrap-style:square" o:bullet="t">
+      <v:shape id="_x0000_i1051" type="#_x0000_t75" alt="Warning icon" style="width:75pt;height:75pt;visibility:visible;mso-wrap-style:square" o:bullet="t">
         <v:imagedata r:id="rId1" o:title="Warning icon" croptop="15729f" cropbottom="13763f" cropleft="18350f" cropright="17695f"/>
       </v:shape>
     </w:pict>

</xml_diff>

<commit_message>
Updating readings in the schedule
</commit_message>
<xml_diff>
--- a/TechComm/semester/2021-08-Fall/ShortGuide2TW-F21.docx
+++ b/TechComm/semester/2021-08-Fall/ShortGuide2TW-F21.docx
@@ -1341,15 +1341,7 @@
         </w:rPr>
       </w:pPr>
       <w:r>
-        <w:t xml:space="preserve">I acknowledge the Tutelo/Monacan people, who are the traditional custodians of the land on which we work and live, and recognize their continuing connection to the land, water, and air that Virginia Tech consumes. I pay respect to the Tutelo/Monacan Nations, and to their </w:t>
-      </w:r>
-      <w:proofErr w:type="gramStart"/>
-      <w:r>
-        <w:t>elders</w:t>
-      </w:r>
-      <w:proofErr w:type="gramEnd"/>
-      <w:r>
-        <w:t xml:space="preserve"> past, present, and emerging. To learn more, visit </w:t>
+        <w:t xml:space="preserve">I acknowledge the Tutelo/Monacan people, who are the traditional custodians of the land on which we work and live, and recognize their continuing connection to the land, water, and air that Virginia Tech consumes. I pay respect to the Tutelo/Monacan Nations, and to their elders past, present, and emerging. To learn more, visit </w:t>
       </w:r>
       <w:hyperlink r:id="rId13" w:history="1">
         <w:r>
@@ -1787,27 +1779,7 @@
           <w:sz w:val="20"/>
           <w:szCs w:val="20"/>
         </w:rPr>
-        <w:t xml:space="preserve"> (SSD) in 310 </w:t>
-      </w:r>
-      <w:proofErr w:type="spellStart"/>
-      <w:r>
-        <w:rPr>
-          <w:rFonts w:ascii="Acherus Grotesque Light" w:hAnsi="Acherus Grotesque Light" w:cs="Calibri"/>
-          <w:color w:val="222222"/>
-          <w:sz w:val="20"/>
-          <w:szCs w:val="20"/>
-        </w:rPr>
-        <w:t>Lavery</w:t>
-      </w:r>
-      <w:proofErr w:type="spellEnd"/>
-      <w:r>
-        <w:rPr>
-          <w:rFonts w:ascii="Acherus Grotesque Light" w:hAnsi="Acherus Grotesque Light" w:cs="Calibri"/>
-          <w:color w:val="222222"/>
-          <w:sz w:val="20"/>
-          <w:szCs w:val="20"/>
-        </w:rPr>
-        <w:t xml:space="preserve"> Hall (</w:t>
+        <w:t xml:space="preserve"> (SSD) in 310 Lavery Hall (</w:t>
       </w:r>
       <w:hyperlink r:id="rId19" w:history="1">
         <w:r>
@@ -1937,11 +1909,7 @@
         <w:pStyle w:val="Subtitle"/>
       </w:pPr>
       <w:r>
-        <w:t xml:space="preserve">English </w:t>
-      </w:r>
-      <w:proofErr w:type="gramStart"/>
-      <w:r>
-        <w:t>3764</w:t>
+        <w:t>English 3764</w:t>
       </w:r>
       <w:r>
         <w:rPr>
@@ -1969,7 +1937,6 @@
         </w:rPr>
         <w:t>⚫</w:t>
       </w:r>
-      <w:proofErr w:type="gramEnd"/>
       <w:r>
         <w:rPr>
           <w:color w:val="861F41"/>
@@ -2231,15 +2198,7 @@
               <w:spacing w:after="0"/>
             </w:pPr>
             <w:r>
-              <w:t xml:space="preserve">Straight, cisgender, white. Disabled. Lifetime Girl Scout. Hokie alum. </w:t>
-            </w:r>
-            <w:proofErr w:type="gramStart"/>
-            <w:r>
-              <w:t>Steelers</w:t>
-            </w:r>
-            <w:proofErr w:type="gramEnd"/>
-            <w:r>
-              <w:t xml:space="preserve"> fan. Poodle lover.</w:t>
+              <w:t>Straight, cisgender, white. Disabled. Lifetime Girl Scout. Hokie alum. Steelers fan. Poodle lover.</w:t>
             </w:r>
           </w:p>
         </w:tc>
@@ -3101,15 +3060,7 @@
               <w:t>21</w:t>
             </w:r>
             <w:r>
-              <w:t xml:space="preserve">. (Print or </w:t>
-            </w:r>
-            <w:proofErr w:type="spellStart"/>
-            <w:r>
-              <w:t>ebook</w:t>
-            </w:r>
-            <w:proofErr w:type="spellEnd"/>
-            <w:r>
-              <w:t xml:space="preserve">). </w:t>
+              <w:t xml:space="preserve">. (Print or ebook). </w:t>
             </w:r>
           </w:p>
         </w:tc>
@@ -3229,15 +3180,7 @@
           </w:p>
           <w:p>
             <w:r>
-              <w:t xml:space="preserve">Working, dependable Internet access and a backup plan. If the connection where you live goes out, know where you can go for free </w:t>
-            </w:r>
-            <w:proofErr w:type="spellStart"/>
-            <w:r>
-              <w:t>WiFi</w:t>
-            </w:r>
-            <w:proofErr w:type="spellEnd"/>
-            <w:r>
-              <w:t>.</w:t>
+              <w:t>Working, dependable Internet access and a backup plan. If the connection where you live goes out, know where you can go for free WiFi.</w:t>
             </w:r>
           </w:p>
         </w:tc>
@@ -3463,7 +3406,14 @@
           <w:i/>
           <w:iCs/>
         </w:rPr>
-        <w:t xml:space="preserve">July </w:t>
+        <w:t>August 4,</w:t>
+      </w:r>
+      <w:r>
+        <w:rPr>
+          <w:i/>
+          <w:iCs/>
+        </w:rPr>
+        <w:t xml:space="preserve"> </w:t>
       </w:r>
       <w:r>
         <w:rPr>
@@ -3837,22 +3787,6 @@
                 <w:szCs w:val="18"/>
               </w:rPr>
               <w:t>Ch 3, “Writing Technical Documents”</w:t>
-            </w:r>
-          </w:p>
-          <w:p>
-            <w:pPr>
-              <w:ind w:left="842" w:hanging="842"/>
-              <w:rPr>
-                <w:sz w:val="18"/>
-                <w:szCs w:val="18"/>
-              </w:rPr>
-            </w:pPr>
-            <w:r>
-              <w:rPr>
-                <w:sz w:val="18"/>
-                <w:szCs w:val="18"/>
-              </w:rPr>
-              <w:t>Ch 20, “Writing Definitions, Descriptions, &amp; Instructions” (excerpt)</w:t>
             </w:r>
           </w:p>
         </w:tc>
@@ -5690,27 +5624,7 @@
                                 <w:sz w:val="24"/>
                                 <w:szCs w:val="24"/>
                               </w:rPr>
-                              <w:t>(</w:t>
-                            </w:r>
-                            <w:proofErr w:type="gramStart"/>
-                            <w:r>
-                              <w:rPr>
-                                <w:rFonts w:ascii="Acherus Grotesque Medium" w:hAnsi="Acherus Grotesque Medium"/>
-                                <w:color w:val="FFFFFF" w:themeColor="background1"/>
-                                <w:sz w:val="24"/>
-                                <w:szCs w:val="24"/>
-                              </w:rPr>
-                              <w:t>no</w:t>
-                            </w:r>
-                            <w:proofErr w:type="gramEnd"/>
-                            <w:r>
-                              <w:rPr>
-                                <w:rFonts w:ascii="Acherus Grotesque Medium" w:hAnsi="Acherus Grotesque Medium"/>
-                                <w:color w:val="FFFFFF" w:themeColor="background1"/>
-                                <w:sz w:val="24"/>
-                                <w:szCs w:val="24"/>
-                              </w:rPr>
-                              <w:t xml:space="preserve"> questions asked)</w:t>
+                              <w:t>(no questions asked)</w:t>
                             </w:r>
                           </w:p>
                         </w:txbxContent>
@@ -6134,15 +6048,7 @@
         </w:numPr>
       </w:pPr>
       <w:r>
-        <w:t xml:space="preserve">Your recommendation </w:t>
-      </w:r>
-      <w:proofErr w:type="gramStart"/>
-      <w:r>
-        <w:t>report</w:t>
-      </w:r>
-      <w:proofErr w:type="gramEnd"/>
-      <w:r>
-        <w:t>.</w:t>
+        <w:t>Your recommendation report.</w:t>
       </w:r>
     </w:p>
     <w:p>
@@ -8854,21 +8760,7 @@
         <w:rPr>
           <w:rFonts w:eastAsia="Arial"/>
         </w:rPr>
-        <w:t xml:space="preserve">Your recommendation report identifies the situation you examined, outlines your research </w:t>
-      </w:r>
-      <w:proofErr w:type="gramStart"/>
-      <w:r>
-        <w:rPr>
-          <w:rFonts w:eastAsia="Arial"/>
-        </w:rPr>
-        <w:t>methods</w:t>
-      </w:r>
-      <w:proofErr w:type="gramEnd"/>
-      <w:r>
-        <w:rPr>
-          <w:rFonts w:eastAsia="Arial"/>
-        </w:rPr>
-        <w:t xml:space="preserve"> and </w:t>
+        <w:t xml:space="preserve">Your recommendation report identifies the situation you examined, outlines your research methods and </w:t>
       </w:r>
       <w:r>
         <w:rPr>
@@ -13246,25 +13138,7 @@
           <w:sz w:val="20"/>
           <w:szCs w:val="20"/>
         </w:rPr>
-        <w:t xml:space="preserve"> </w:t>
-      </w:r>
-      <w:proofErr w:type="gramStart"/>
-      <w:r>
-        <w:rPr>
-          <w:rFonts w:ascii="Acherus Grotesque Light" w:hAnsi="Acherus Grotesque Light" w:cs="Calibri"/>
-          <w:sz w:val="20"/>
-          <w:szCs w:val="20"/>
-        </w:rPr>
-        <w:t>appropriate</w:t>
-      </w:r>
-      <w:proofErr w:type="gramEnd"/>
-      <w:r>
-        <w:rPr>
-          <w:rFonts w:ascii="Acherus Grotesque Light" w:hAnsi="Acherus Grotesque Light" w:cs="Calibri"/>
-          <w:sz w:val="20"/>
-          <w:szCs w:val="20"/>
-        </w:rPr>
-        <w:t xml:space="preserve"> however.</w:t>
+        <w:t xml:space="preserve"> appropriate however.</w:t>
       </w:r>
       <w:r>
         <w:rPr>
@@ -13817,19 +13691,11 @@
               </w:rPr>
               <w:br/>
             </w:r>
-            <w:proofErr w:type="spellStart"/>
             <w:r>
               <w:rPr>
                 <w:lang w:val="en"/>
               </w:rPr>
-              <w:t>Schedule</w:t>
-            </w:r>
-            <w:proofErr w:type="spellEnd"/>
-            <w:r>
-              <w:rPr>
-                <w:lang w:val="en"/>
-              </w:rPr>
-              <w:t xml:space="preserve"> </w:t>
+              <w:t xml:space="preserve">Schedule </w:t>
             </w:r>
             <w:r>
               <w:rPr>
@@ -15065,16 +14931,8 @@
         <w:rPr>
           <w:lang w:val="en"/>
         </w:rPr>
-        <w:t xml:space="preserve"> to the end of the term, I will run out of time to give you </w:t>
-      </w:r>
-      <w:proofErr w:type="gramStart"/>
-      <w:r>
-        <w:rPr>
-          <w:lang w:val="en"/>
-        </w:rPr>
-        <w:t>feedback</w:t>
-      </w:r>
-      <w:proofErr w:type="gramEnd"/>
+        <w:t xml:space="preserve"> to the end of the term, I will run out of time to give you feedback</w:t>
+      </w:r>
       <w:r>
         <w:rPr>
           <w:lang w:val="en"/>
@@ -15848,7 +15706,7 @@
         <v:path o:extrusionok="f" gradientshapeok="t" o:connecttype="rect"/>
         <o:lock v:ext="edit" aspectratio="t"/>
       </v:shapetype>
-      <v:shape id="_x0000_i1051" type="#_x0000_t75" alt="Warning icon" style="width:75pt;height:75pt;visibility:visible;mso-wrap-style:square" o:bullet="t">
+      <v:shape id="_x0000_i1062" type="#_x0000_t75" alt="Warning icon" style="width:75pt;height:75pt;visibility:visible;mso-wrap-style:square" o:bullet="t">
         <v:imagedata r:id="rId1" o:title="Warning icon" croptop="15729f" cropbottom="13763f" cropleft="18350f" cropright="17695f"/>
       </v:shape>
     </w:pict>

</xml_diff>

<commit_message>
corrected updated by date
</commit_message>
<xml_diff>
--- a/TechComm/semester/2021-08-Fall/ShortGuide2TW-F21.docx
+++ b/TechComm/semester/2021-08-Fall/ShortGuide2TW-F21.docx
@@ -1291,7 +1291,13 @@
         <w:t>L</w:t>
       </w:r>
       <w:r>
-        <w:t>ast updated August 7, 2021</w:t>
+        <w:t xml:space="preserve">ast updated August </w:t>
+      </w:r>
+      <w:r>
+        <w:t>23</w:t>
+      </w:r>
+      <w:r>
+        <w:t>, 2021</w:t>
       </w:r>
       <w:r>
         <w:t>.</w:t>
@@ -1368,15 +1374,7 @@
         </w:rPr>
       </w:pPr>
       <w:r>
-        <w:t xml:space="preserve">I acknowledge the Tutelo/Monacan people, who are the traditional custodians of the land on which we work and live, and recognize their continuing connection to the land, water, and air that Virginia Tech consumes. I pay respect to the Tutelo/Monacan Nations, and to their </w:t>
-      </w:r>
-      <w:proofErr w:type="gramStart"/>
-      <w:r>
-        <w:t>elders</w:t>
-      </w:r>
-      <w:proofErr w:type="gramEnd"/>
-      <w:r>
-        <w:t xml:space="preserve"> past, present, and emerging. To learn more, visit </w:t>
+        <w:t xml:space="preserve">I acknowledge the Tutelo/Monacan people, who are the traditional custodians of the land on which we work and live, and recognize their continuing connection to the land, water, and air that Virginia Tech consumes. I pay respect to the Tutelo/Monacan Nations, and to their elders past, present, and emerging. To learn more, visit </w:t>
       </w:r>
       <w:hyperlink r:id="rId13" w:history="1">
         <w:r>
@@ -1814,27 +1812,7 @@
           <w:sz w:val="20"/>
           <w:szCs w:val="20"/>
         </w:rPr>
-        <w:t xml:space="preserve"> (SSD) in 310 </w:t>
-      </w:r>
-      <w:proofErr w:type="spellStart"/>
-      <w:r>
-        <w:rPr>
-          <w:rFonts w:ascii="Acherus Grotesque Light" w:hAnsi="Acherus Grotesque Light" w:cs="Calibri"/>
-          <w:color w:val="222222"/>
-          <w:sz w:val="20"/>
-          <w:szCs w:val="20"/>
-        </w:rPr>
-        <w:t>Lavery</w:t>
-      </w:r>
-      <w:proofErr w:type="spellEnd"/>
-      <w:r>
-        <w:rPr>
-          <w:rFonts w:ascii="Acherus Grotesque Light" w:hAnsi="Acherus Grotesque Light" w:cs="Calibri"/>
-          <w:color w:val="222222"/>
-          <w:sz w:val="20"/>
-          <w:szCs w:val="20"/>
-        </w:rPr>
-        <w:t xml:space="preserve"> Hall (</w:t>
+        <w:t xml:space="preserve"> (SSD) in 310 Lavery Hall (</w:t>
       </w:r>
       <w:hyperlink r:id="rId19" w:history="1">
         <w:r>
@@ -1964,11 +1942,7 @@
         <w:pStyle w:val="Subtitle"/>
       </w:pPr>
       <w:r>
-        <w:t xml:space="preserve">English </w:t>
-      </w:r>
-      <w:proofErr w:type="gramStart"/>
-      <w:r>
-        <w:t>3764</w:t>
+        <w:t>English 3764</w:t>
       </w:r>
       <w:r>
         <w:rPr>
@@ -1996,7 +1970,6 @@
         </w:rPr>
         <w:t>⚫</w:t>
       </w:r>
-      <w:proofErr w:type="gramEnd"/>
       <w:r>
         <w:rPr>
           <w:color w:val="861F41"/>
@@ -2258,15 +2231,7 @@
               <w:spacing w:after="0"/>
             </w:pPr>
             <w:r>
-              <w:t xml:space="preserve">Straight, cisgender, white. Disabled. Lifetime Girl Scout. Hokie alum. </w:t>
-            </w:r>
-            <w:proofErr w:type="gramStart"/>
-            <w:r>
-              <w:t>Steelers</w:t>
-            </w:r>
-            <w:proofErr w:type="gramEnd"/>
-            <w:r>
-              <w:t xml:space="preserve"> fan. Poodle lover.</w:t>
+              <w:t>Straight, cisgender, white. Disabled. Lifetime Girl Scout. Hokie alum. Steelers fan. Poodle lover.</w:t>
             </w:r>
           </w:p>
         </w:tc>
@@ -3128,15 +3093,7 @@
               <w:t>21</w:t>
             </w:r>
             <w:r>
-              <w:t xml:space="preserve">. (Print or </w:t>
-            </w:r>
-            <w:proofErr w:type="spellStart"/>
-            <w:r>
-              <w:t>ebook</w:t>
-            </w:r>
-            <w:proofErr w:type="spellEnd"/>
-            <w:r>
-              <w:t xml:space="preserve">). </w:t>
+              <w:t xml:space="preserve">. (Print or ebook). </w:t>
             </w:r>
           </w:p>
         </w:tc>
@@ -3256,15 +3213,7 @@
           </w:p>
           <w:p>
             <w:r>
-              <w:t xml:space="preserve">Working, dependable Internet access and a backup plan. If the connection where you live goes out, know where you can go for free </w:t>
-            </w:r>
-            <w:proofErr w:type="spellStart"/>
-            <w:r>
-              <w:t>WiFi</w:t>
-            </w:r>
-            <w:proofErr w:type="spellEnd"/>
-            <w:r>
-              <w:t>.</w:t>
+              <w:t>Working, dependable Internet access and a backup plan. If the connection where you live goes out, know where you can go for free WiFi.</w:t>
             </w:r>
           </w:p>
         </w:tc>
@@ -5728,11 +5677,11 @@
       <w:bookmarkStart w:id="39" w:name="_Due_Dates_&amp;"/>
       <w:bookmarkEnd w:id="39"/>
     </w:p>
+    <w:bookmarkStart w:id="40" w:name="_Toc80579729"/>
     <w:p>
       <w:pPr>
         <w:pStyle w:val="Heading1"/>
       </w:pPr>
-      <w:bookmarkStart w:id="40" w:name="_Toc80579729"/>
       <w:r>
         <w:rPr>
           <w:rFonts w:ascii="Acherus Grotesque Medium" w:hAnsi="Acherus Grotesque Medium"/>
@@ -5844,27 +5793,7 @@
                                 <w:sz w:val="24"/>
                                 <w:szCs w:val="24"/>
                               </w:rPr>
-                              <w:t>(</w:t>
-                            </w:r>
-                            <w:proofErr w:type="gramStart"/>
-                            <w:r>
-                              <w:rPr>
-                                <w:rFonts w:ascii="Acherus Grotesque Medium" w:hAnsi="Acherus Grotesque Medium"/>
-                                <w:color w:val="FFFFFF" w:themeColor="background1"/>
-                                <w:sz w:val="24"/>
-                                <w:szCs w:val="24"/>
-                              </w:rPr>
-                              <w:t>no</w:t>
-                            </w:r>
-                            <w:proofErr w:type="gramEnd"/>
-                            <w:r>
-                              <w:rPr>
-                                <w:rFonts w:ascii="Acherus Grotesque Medium" w:hAnsi="Acherus Grotesque Medium"/>
-                                <w:color w:val="FFFFFF" w:themeColor="background1"/>
-                                <w:sz w:val="24"/>
-                                <w:szCs w:val="24"/>
-                              </w:rPr>
-                              <w:t xml:space="preserve"> questions asked)</w:t>
+                              <w:t>(no questions asked)</w:t>
                             </w:r>
                           </w:p>
                         </w:txbxContent>
@@ -6288,15 +6217,7 @@
         </w:numPr>
       </w:pPr>
       <w:r>
-        <w:t xml:space="preserve">Your recommendation </w:t>
-      </w:r>
-      <w:proofErr w:type="gramStart"/>
-      <w:r>
-        <w:t>report</w:t>
-      </w:r>
-      <w:proofErr w:type="gramEnd"/>
-      <w:r>
-        <w:t>.</w:t>
+        <w:t>Your recommendation report.</w:t>
       </w:r>
     </w:p>
     <w:p>
@@ -8839,21 +8760,7 @@
         <w:rPr>
           <w:rFonts w:eastAsia="Arial"/>
         </w:rPr>
-        <w:t xml:space="preserve">As a result, you will write a how-to document, with a </w:t>
-      </w:r>
-      <w:proofErr w:type="gramStart"/>
-      <w:r>
-        <w:rPr>
-          <w:rFonts w:eastAsia="Arial"/>
-        </w:rPr>
-        <w:t>step-by-step instructions</w:t>
-      </w:r>
-      <w:proofErr w:type="gramEnd"/>
-      <w:r>
-        <w:rPr>
-          <w:rFonts w:eastAsia="Arial"/>
-        </w:rPr>
-        <w:t xml:space="preserve"> on how to conduct the primary research. </w:t>
+        <w:t xml:space="preserve">As a result, you will write a how-to document, with a step-by-step instructions on how to conduct the primary research. </w:t>
       </w:r>
     </w:p>
     <w:p>
@@ -9080,21 +8987,7 @@
         <w:rPr>
           <w:rFonts w:eastAsia="Arial"/>
         </w:rPr>
-        <w:t xml:space="preserve">Your recommendation report identifies the situation you examined, outlines your research </w:t>
-      </w:r>
-      <w:proofErr w:type="gramStart"/>
-      <w:r>
-        <w:rPr>
-          <w:rFonts w:eastAsia="Arial"/>
-        </w:rPr>
-        <w:t>methods</w:t>
-      </w:r>
-      <w:proofErr w:type="gramEnd"/>
-      <w:r>
-        <w:rPr>
-          <w:rFonts w:eastAsia="Arial"/>
-        </w:rPr>
-        <w:t xml:space="preserve"> and </w:t>
+        <w:t xml:space="preserve">Your recommendation report identifies the situation you examined, outlines your research methods and </w:t>
       </w:r>
       <w:r>
         <w:rPr>
@@ -12718,25 +12611,23 @@
           <w:sz w:val="20"/>
           <w:szCs w:val="20"/>
         </w:rPr>
-        <w:t xml:space="preserve"> </w:t>
-      </w:r>
-      <w:proofErr w:type="gramStart"/>
+        <w:t xml:space="preserve"> appropriate however.</w:t>
+      </w:r>
       <w:r>
         <w:rPr>
           <w:rFonts w:ascii="Acherus Grotesque Light" w:hAnsi="Acherus Grotesque Light" w:cs="Calibri"/>
           <w:sz w:val="20"/>
           <w:szCs w:val="20"/>
         </w:rPr>
-        <w:t>appropriate</w:t>
-      </w:r>
-      <w:proofErr w:type="gramEnd"/>
+        <w:t xml:space="preserve"> </w:t>
+      </w:r>
       <w:r>
         <w:rPr>
           <w:rFonts w:ascii="Acherus Grotesque Light" w:hAnsi="Acherus Grotesque Light" w:cs="Calibri"/>
           <w:sz w:val="20"/>
           <w:szCs w:val="20"/>
         </w:rPr>
-        <w:t xml:space="preserve"> however.</w:t>
+        <w:t xml:space="preserve">We’ll talk more about the reasons I might not take your suggestion later in the course, but generally, it happens when someone has </w:t>
       </w:r>
       <w:r>
         <w:rPr>
@@ -12744,7 +12635,7 @@
           <w:sz w:val="20"/>
           <w:szCs w:val="20"/>
         </w:rPr>
-        <w:t xml:space="preserve"> </w:t>
+        <w:t>proposed</w:t>
       </w:r>
       <w:r>
         <w:rPr>
@@ -12752,22 +12643,6 @@
           <w:sz w:val="20"/>
           <w:szCs w:val="20"/>
         </w:rPr>
-        <w:t xml:space="preserve">We’ll talk more about the reasons I might not take your suggestion later in the course, but generally, it happens when someone has </w:t>
-      </w:r>
-      <w:r>
-        <w:rPr>
-          <w:rFonts w:ascii="Acherus Grotesque Light" w:hAnsi="Acherus Grotesque Light" w:cs="Calibri"/>
-          <w:sz w:val="20"/>
-          <w:szCs w:val="20"/>
-        </w:rPr>
-        <w:t>proposed</w:t>
-      </w:r>
-      <w:r>
-        <w:rPr>
-          <w:rFonts w:ascii="Acherus Grotesque Light" w:hAnsi="Acherus Grotesque Light" w:cs="Calibri"/>
-          <w:sz w:val="20"/>
-          <w:szCs w:val="20"/>
-        </w:rPr>
         <w:t xml:space="preserve"> a grade that is lower than they deserve for reasons that have nothing to do with learning in the course.</w:t>
       </w:r>
       <w:r>
@@ -12811,10 +12686,7 @@
         <w:t xml:space="preserve">, </w:t>
       </w:r>
       <w:r>
-        <w:t>you assess your own progress and learning.</w:t>
-      </w:r>
-      <w:r>
-        <w:t xml:space="preserve"> </w:t>
+        <w:t xml:space="preserve">you assess your own progress and learning. </w:t>
       </w:r>
       <w:r>
         <w:rPr>
@@ -14086,19 +13958,11 @@
               </w:rPr>
               <w:br/>
             </w:r>
-            <w:proofErr w:type="spellStart"/>
             <w:r>
               <w:rPr>
                 <w:lang w:val="en"/>
               </w:rPr>
-              <w:t>Schedule</w:t>
-            </w:r>
-            <w:proofErr w:type="spellEnd"/>
-            <w:r>
-              <w:rPr>
-                <w:lang w:val="en"/>
-              </w:rPr>
-              <w:t xml:space="preserve"> </w:t>
+              <w:t xml:space="preserve">Schedule </w:t>
             </w:r>
             <w:r>
               <w:rPr>
@@ -15334,16 +15198,8 @@
         <w:rPr>
           <w:lang w:val="en"/>
         </w:rPr>
-        <w:t xml:space="preserve"> to the end of the term, I will run out of time to give you </w:t>
-      </w:r>
-      <w:proofErr w:type="gramStart"/>
-      <w:r>
-        <w:rPr>
-          <w:lang w:val="en"/>
-        </w:rPr>
-        <w:t>feedback</w:t>
-      </w:r>
-      <w:proofErr w:type="gramEnd"/>
+        <w:t xml:space="preserve"> to the end of the term, I will run out of time to give you feedback</w:t>
+      </w:r>
       <w:r>
         <w:rPr>
           <w:lang w:val="en"/>
@@ -16117,7 +15973,7 @@
         <v:path o:extrusionok="f" gradientshapeok="t" o:connecttype="rect"/>
         <o:lock v:ext="edit" aspectratio="t"/>
       </v:shapetype>
-      <v:shape id="_x0000_i1067" type="#_x0000_t75" alt="Warning icon" style="width:75pt;height:75pt;visibility:visible;mso-wrap-style:square" o:bullet="t">
+      <v:shape id="_x0000_i1040" type="#_x0000_t75" alt="Warning icon" style="width:75pt;height:75pt;visibility:visible;mso-wrap-style:square" o:bullet="t">
         <v:imagedata r:id="rId1" o:title="Warning icon" croptop="15729f" cropbottom="13763f" cropleft="18350f" cropright="17695f"/>
       </v:shape>
     </w:pict>

</xml_diff>